<commit_message>
update TIIS report day 03/09/2024
</commit_message>
<xml_diff>
--- a/Report/Draft/Báo cáo tiếng việt.docx
+++ b/Report/Draft/Báo cáo tiếng việt.docx
@@ -43,7 +43,7 @@
     </w:p>
     <w:p>
       <w:pPr>
-        <w:pStyle w:val="4"/>
+        <w:pStyle w:val="5"/>
         <w:keepNext w:val="0"/>
         <w:keepLines w:val="0"/>
         <w:widowControl/>
@@ -64,7 +64,7 @@
     </w:p>
     <w:p>
       <w:pPr>
-        <w:pStyle w:val="4"/>
+        <w:pStyle w:val="5"/>
         <w:keepNext w:val="0"/>
         <w:keepLines w:val="0"/>
         <w:widowControl/>
@@ -85,7 +85,7 @@
     </w:p>
     <w:p>
       <w:pPr>
-        <w:pStyle w:val="4"/>
+        <w:pStyle w:val="5"/>
         <w:keepNext w:val="0"/>
         <w:keepLines w:val="0"/>
         <w:widowControl/>
@@ -115,7 +115,7 @@
     </w:p>
     <w:p>
       <w:pPr>
-        <w:pStyle w:val="4"/>
+        <w:pStyle w:val="5"/>
         <w:keepNext w:val="0"/>
         <w:keepLines w:val="0"/>
         <w:widowControl/>
@@ -145,7 +145,7 @@
     </w:p>
     <w:p>
       <w:pPr>
-        <w:pStyle w:val="4"/>
+        <w:pStyle w:val="5"/>
         <w:keepNext w:val="0"/>
         <w:keepLines w:val="0"/>
         <w:widowControl/>
@@ -166,7 +166,7 @@
     </w:p>
     <w:p>
       <w:pPr>
-        <w:pStyle w:val="4"/>
+        <w:pStyle w:val="5"/>
         <w:keepNext w:val="0"/>
         <w:keepLines w:val="0"/>
         <w:widowControl/>
@@ -229,7 +229,7 @@
     </w:p>
     <w:p>
       <w:pPr>
-        <w:pStyle w:val="4"/>
+        <w:pStyle w:val="5"/>
         <w:keepNext w:val="0"/>
         <w:keepLines w:val="0"/>
         <w:widowControl/>
@@ -250,20 +250,20 @@
     </w:p>
     <w:p>
       <w:pPr>
-        <w:pStyle w:val="4"/>
-        <w:keepNext w:val="0"/>
-        <w:keepLines w:val="0"/>
-        <w:widowControl/>
-        <w:suppressLineNumbers w:val="0"/>
-        <w:jc w:val="both"/>
-        <w:rPr>
-          <w:sz w:val="26"/>
-          <w:szCs w:val="26"/>
-        </w:rPr>
-      </w:pPr>
-      <w:r>
-        <w:rPr>
-          <w:rStyle w:val="5"/>
+        <w:pStyle w:val="5"/>
+        <w:keepNext w:val="0"/>
+        <w:keepLines w:val="0"/>
+        <w:widowControl/>
+        <w:suppressLineNumbers w:val="0"/>
+        <w:jc w:val="both"/>
+        <w:rPr>
+          <w:sz w:val="26"/>
+          <w:szCs w:val="26"/>
+        </w:rPr>
+      </w:pPr>
+      <w:r>
+        <w:rPr>
+          <w:rStyle w:val="6"/>
           <w:sz w:val="26"/>
           <w:szCs w:val="26"/>
         </w:rPr>
@@ -272,7 +272,7 @@
     </w:p>
     <w:p>
       <w:pPr>
-        <w:pStyle w:val="4"/>
+        <w:pStyle w:val="5"/>
         <w:keepNext w:val="0"/>
         <w:keepLines w:val="0"/>
         <w:widowControl/>
@@ -293,7 +293,7 @@
     </w:p>
     <w:p>
       <w:pPr>
-        <w:pStyle w:val="4"/>
+        <w:pStyle w:val="5"/>
         <w:keepNext w:val="0"/>
         <w:keepLines w:val="0"/>
         <w:widowControl/>
@@ -335,7 +335,7 @@
     </w:p>
     <w:p>
       <w:pPr>
-        <w:pStyle w:val="4"/>
+        <w:pStyle w:val="5"/>
         <w:keepNext w:val="0"/>
         <w:keepLines w:val="0"/>
         <w:widowControl/>
@@ -416,7 +416,7 @@
     </w:p>
     <w:p>
       <w:pPr>
-        <w:pStyle w:val="4"/>
+        <w:pStyle w:val="5"/>
         <w:keepNext w:val="0"/>
         <w:keepLines w:val="0"/>
         <w:widowControl/>
@@ -441,7 +441,7 @@
       <w:pPr>
         <w:jc w:val="both"/>
         <w:rPr>
-          <w:rStyle w:val="5"/>
+          <w:rStyle w:val="6"/>
           <w:rFonts w:hint="default" w:ascii="Times New Roman" w:hAnsi="Times New Roman" w:cs="Times New Roman"/>
           <w:b w:val="0"/>
           <w:bCs w:val="0"/>
@@ -452,7 +452,7 @@
       </w:pPr>
       <w:r>
         <w:rPr>
-          <w:rStyle w:val="5"/>
+          <w:rStyle w:val="6"/>
           <w:rFonts w:hint="default" w:ascii="Times New Roman" w:hAnsi="Times New Roman" w:cs="Times New Roman"/>
           <w:b w:val="0"/>
           <w:bCs w:val="0"/>
@@ -463,7 +463,7 @@
       </w:r>
       <w:r>
         <w:rPr>
-          <w:rStyle w:val="5"/>
+          <w:rStyle w:val="6"/>
           <w:rFonts w:hint="default" w:ascii="Times New Roman" w:hAnsi="Times New Roman" w:cs="Times New Roman"/>
           <w:b w:val="0"/>
           <w:bCs w:val="0"/>
@@ -475,7 +475,7 @@
       </w:r>
       <w:r>
         <w:rPr>
-          <w:rStyle w:val="5"/>
+          <w:rStyle w:val="6"/>
           <w:rFonts w:hint="default" w:ascii="Times New Roman" w:hAnsi="Times New Roman"/>
           <w:b w:val="0"/>
           <w:bCs w:val="0"/>
@@ -486,7 +486,7 @@
       </w:r>
       <w:r>
         <w:rPr>
-          <w:rStyle w:val="5"/>
+          <w:rStyle w:val="6"/>
           <w:rFonts w:hint="default" w:ascii="Times New Roman" w:hAnsi="Times New Roman"/>
           <w:b w:val="0"/>
           <w:bCs w:val="0"/>
@@ -498,7 +498,7 @@
       </w:r>
       <w:r>
         <w:rPr>
-          <w:rStyle w:val="5"/>
+          <w:rStyle w:val="6"/>
           <w:rFonts w:hint="default" w:ascii="Times New Roman" w:hAnsi="Times New Roman"/>
           <w:b w:val="0"/>
           <w:bCs w:val="0"/>
@@ -509,7 +509,7 @@
       </w:r>
       <w:r>
         <w:rPr>
-          <w:rStyle w:val="5"/>
+          <w:rStyle w:val="6"/>
           <w:rFonts w:hint="default" w:ascii="Times New Roman" w:hAnsi="Times New Roman"/>
           <w:b w:val="0"/>
           <w:bCs w:val="0"/>
@@ -521,7 +521,7 @@
       </w:r>
       <w:r>
         <w:rPr>
-          <w:rStyle w:val="5"/>
+          <w:rStyle w:val="6"/>
           <w:rFonts w:hint="default" w:ascii="Times New Roman" w:hAnsi="Times New Roman"/>
           <w:b w:val="0"/>
           <w:bCs w:val="0"/>
@@ -535,7 +535,7 @@
       <w:pPr>
         <w:jc w:val="both"/>
         <w:rPr>
-          <w:rStyle w:val="5"/>
+          <w:rStyle w:val="6"/>
           <w:rFonts w:hint="default" w:ascii="Times New Roman" w:hAnsi="Times New Roman" w:cs="Times New Roman"/>
           <w:b w:val="0"/>
           <w:bCs w:val="0"/>
@@ -546,20 +546,20 @@
     </w:p>
     <w:p>
       <w:pPr>
-        <w:pStyle w:val="4"/>
-        <w:keepNext w:val="0"/>
-        <w:keepLines w:val="0"/>
-        <w:widowControl/>
-        <w:suppressLineNumbers w:val="0"/>
-        <w:jc w:val="both"/>
-        <w:rPr>
-          <w:sz w:val="26"/>
-          <w:szCs w:val="26"/>
-        </w:rPr>
-      </w:pPr>
-      <w:r>
-        <w:rPr>
-          <w:rStyle w:val="5"/>
+        <w:pStyle w:val="5"/>
+        <w:keepNext w:val="0"/>
+        <w:keepLines w:val="0"/>
+        <w:widowControl/>
+        <w:suppressLineNumbers w:val="0"/>
+        <w:jc w:val="both"/>
+        <w:rPr>
+          <w:sz w:val="26"/>
+          <w:szCs w:val="26"/>
+        </w:rPr>
+      </w:pPr>
+      <w:r>
+        <w:rPr>
+          <w:rStyle w:val="6"/>
           <w:sz w:val="26"/>
           <w:szCs w:val="26"/>
         </w:rPr>
@@ -568,7 +568,7 @@
     </w:p>
     <w:p>
       <w:pPr>
-        <w:pStyle w:val="4"/>
+        <w:pStyle w:val="5"/>
         <w:keepNext w:val="0"/>
         <w:keepLines w:val="0"/>
         <w:widowControl/>
@@ -589,7 +589,7 @@
     </w:p>
     <w:p>
       <w:pPr>
-        <w:pStyle w:val="4"/>
+        <w:pStyle w:val="5"/>
         <w:keepNext w:val="0"/>
         <w:keepLines w:val="0"/>
         <w:widowControl/>
@@ -610,20 +610,20 @@
     </w:p>
     <w:p>
       <w:pPr>
-        <w:pStyle w:val="4"/>
-        <w:keepNext w:val="0"/>
-        <w:keepLines w:val="0"/>
-        <w:widowControl/>
-        <w:suppressLineNumbers w:val="0"/>
-        <w:jc w:val="both"/>
-        <w:rPr>
-          <w:sz w:val="26"/>
-          <w:szCs w:val="26"/>
-        </w:rPr>
-      </w:pPr>
-      <w:r>
-        <w:rPr>
-          <w:rStyle w:val="5"/>
+        <w:pStyle w:val="5"/>
+        <w:keepNext w:val="0"/>
+        <w:keepLines w:val="0"/>
+        <w:widowControl/>
+        <w:suppressLineNumbers w:val="0"/>
+        <w:jc w:val="both"/>
+        <w:rPr>
+          <w:sz w:val="26"/>
+          <w:szCs w:val="26"/>
+        </w:rPr>
+      </w:pPr>
+      <w:r>
+        <w:rPr>
+          <w:rStyle w:val="6"/>
           <w:sz w:val="26"/>
           <w:szCs w:val="26"/>
         </w:rPr>
@@ -639,20 +639,20 @@
     </w:p>
     <w:p>
       <w:pPr>
-        <w:pStyle w:val="4"/>
-        <w:keepNext w:val="0"/>
-        <w:keepLines w:val="0"/>
-        <w:widowControl/>
-        <w:suppressLineNumbers w:val="0"/>
-        <w:jc w:val="both"/>
-        <w:rPr>
-          <w:sz w:val="26"/>
-          <w:szCs w:val="26"/>
-        </w:rPr>
-      </w:pPr>
-      <w:r>
-        <w:rPr>
-          <w:rStyle w:val="5"/>
+        <w:pStyle w:val="5"/>
+        <w:keepNext w:val="0"/>
+        <w:keepLines w:val="0"/>
+        <w:widowControl/>
+        <w:suppressLineNumbers w:val="0"/>
+        <w:jc w:val="both"/>
+        <w:rPr>
+          <w:sz w:val="26"/>
+          <w:szCs w:val="26"/>
+        </w:rPr>
+      </w:pPr>
+      <w:r>
+        <w:rPr>
+          <w:rStyle w:val="6"/>
           <w:sz w:val="26"/>
           <w:szCs w:val="26"/>
         </w:rPr>
@@ -668,14 +668,14 @@
     </w:p>
     <w:p>
       <w:pPr>
-        <w:pStyle w:val="4"/>
-        <w:keepNext w:val="0"/>
-        <w:keepLines w:val="0"/>
-        <w:widowControl/>
-        <w:suppressLineNumbers w:val="0"/>
-        <w:jc w:val="both"/>
-        <w:rPr>
-          <w:rStyle w:val="5"/>
+        <w:pStyle w:val="5"/>
+        <w:keepNext w:val="0"/>
+        <w:keepLines w:val="0"/>
+        <w:widowControl/>
+        <w:suppressLineNumbers w:val="0"/>
+        <w:jc w:val="both"/>
+        <w:rPr>
+          <w:rStyle w:val="6"/>
           <w:sz w:val="26"/>
           <w:szCs w:val="26"/>
         </w:rPr>
@@ -690,20 +690,20 @@
     </w:p>
     <w:p>
       <w:pPr>
-        <w:pStyle w:val="4"/>
-        <w:keepNext w:val="0"/>
-        <w:keepLines w:val="0"/>
-        <w:widowControl/>
-        <w:suppressLineNumbers w:val="0"/>
-        <w:jc w:val="both"/>
-        <w:rPr>
-          <w:sz w:val="26"/>
-          <w:szCs w:val="26"/>
-        </w:rPr>
-      </w:pPr>
-      <w:r>
-        <w:rPr>
-          <w:rStyle w:val="5"/>
+        <w:pStyle w:val="5"/>
+        <w:keepNext w:val="0"/>
+        <w:keepLines w:val="0"/>
+        <w:widowControl/>
+        <w:suppressLineNumbers w:val="0"/>
+        <w:jc w:val="both"/>
+        <w:rPr>
+          <w:sz w:val="26"/>
+          <w:szCs w:val="26"/>
+        </w:rPr>
+      </w:pPr>
+      <w:r>
+        <w:rPr>
+          <w:rStyle w:val="6"/>
           <w:sz w:val="26"/>
           <w:szCs w:val="26"/>
         </w:rPr>
@@ -712,7 +712,7 @@
     </w:p>
     <w:p>
       <w:pPr>
-        <w:pStyle w:val="4"/>
+        <w:pStyle w:val="5"/>
         <w:keepNext w:val="0"/>
         <w:keepLines w:val="0"/>
         <w:widowControl/>
@@ -733,20 +733,20 @@
     </w:p>
     <w:p>
       <w:pPr>
-        <w:pStyle w:val="4"/>
-        <w:keepNext w:val="0"/>
-        <w:keepLines w:val="0"/>
-        <w:widowControl/>
-        <w:suppressLineNumbers w:val="0"/>
-        <w:jc w:val="both"/>
-        <w:rPr>
-          <w:sz w:val="26"/>
-          <w:szCs w:val="26"/>
-        </w:rPr>
-      </w:pPr>
-      <w:r>
-        <w:rPr>
-          <w:rStyle w:val="5"/>
+        <w:pStyle w:val="5"/>
+        <w:keepNext w:val="0"/>
+        <w:keepLines w:val="0"/>
+        <w:widowControl/>
+        <w:suppressLineNumbers w:val="0"/>
+        <w:jc w:val="both"/>
+        <w:rPr>
+          <w:sz w:val="26"/>
+          <w:szCs w:val="26"/>
+        </w:rPr>
+      </w:pPr>
+      <w:r>
+        <w:rPr>
+          <w:rStyle w:val="6"/>
           <w:sz w:val="26"/>
           <w:szCs w:val="26"/>
         </w:rPr>
@@ -762,20 +762,20 @@
     </w:p>
     <w:p>
       <w:pPr>
-        <w:pStyle w:val="4"/>
-        <w:keepNext w:val="0"/>
-        <w:keepLines w:val="0"/>
-        <w:widowControl/>
-        <w:suppressLineNumbers w:val="0"/>
-        <w:jc w:val="both"/>
-        <w:rPr>
-          <w:sz w:val="26"/>
-          <w:szCs w:val="26"/>
-        </w:rPr>
-      </w:pPr>
-      <w:r>
-        <w:rPr>
-          <w:rStyle w:val="5"/>
+        <w:pStyle w:val="5"/>
+        <w:keepNext w:val="0"/>
+        <w:keepLines w:val="0"/>
+        <w:widowControl/>
+        <w:suppressLineNumbers w:val="0"/>
+        <w:jc w:val="both"/>
+        <w:rPr>
+          <w:sz w:val="26"/>
+          <w:szCs w:val="26"/>
+        </w:rPr>
+      </w:pPr>
+      <w:r>
+        <w:rPr>
+          <w:rStyle w:val="6"/>
           <w:sz w:val="26"/>
           <w:szCs w:val="26"/>
         </w:rPr>
@@ -791,7 +791,7 @@
     </w:p>
     <w:p>
       <w:pPr>
-        <w:pStyle w:val="4"/>
+        <w:pStyle w:val="5"/>
         <w:keepNext w:val="0"/>
         <w:keepLines w:val="0"/>
         <w:widowControl/>
@@ -812,20 +812,20 @@
     </w:p>
     <w:p>
       <w:pPr>
-        <w:pStyle w:val="4"/>
-        <w:keepNext w:val="0"/>
-        <w:keepLines w:val="0"/>
-        <w:widowControl/>
-        <w:suppressLineNumbers w:val="0"/>
-        <w:jc w:val="both"/>
-        <w:rPr>
-          <w:sz w:val="26"/>
-          <w:szCs w:val="26"/>
-        </w:rPr>
-      </w:pPr>
-      <w:r>
-        <w:rPr>
-          <w:rStyle w:val="5"/>
+        <w:pStyle w:val="5"/>
+        <w:keepNext w:val="0"/>
+        <w:keepLines w:val="0"/>
+        <w:widowControl/>
+        <w:suppressLineNumbers w:val="0"/>
+        <w:jc w:val="both"/>
+        <w:rPr>
+          <w:sz w:val="26"/>
+          <w:szCs w:val="26"/>
+        </w:rPr>
+      </w:pPr>
+      <w:r>
+        <w:rPr>
+          <w:rStyle w:val="6"/>
           <w:sz w:val="26"/>
           <w:szCs w:val="26"/>
         </w:rPr>
@@ -834,7 +834,7 @@
     </w:p>
     <w:p>
       <w:pPr>
-        <w:pStyle w:val="4"/>
+        <w:pStyle w:val="5"/>
         <w:keepNext w:val="0"/>
         <w:keepLines w:val="0"/>
         <w:widowControl/>
@@ -855,20 +855,20 @@
     </w:p>
     <w:p>
       <w:pPr>
-        <w:pStyle w:val="4"/>
-        <w:keepNext w:val="0"/>
-        <w:keepLines w:val="0"/>
-        <w:widowControl/>
-        <w:suppressLineNumbers w:val="0"/>
-        <w:jc w:val="both"/>
-        <w:rPr>
-          <w:sz w:val="26"/>
-          <w:szCs w:val="26"/>
-        </w:rPr>
-      </w:pPr>
-      <w:r>
-        <w:rPr>
-          <w:rStyle w:val="5"/>
+        <w:pStyle w:val="5"/>
+        <w:keepNext w:val="0"/>
+        <w:keepLines w:val="0"/>
+        <w:widowControl/>
+        <w:suppressLineNumbers w:val="0"/>
+        <w:jc w:val="both"/>
+        <w:rPr>
+          <w:sz w:val="26"/>
+          <w:szCs w:val="26"/>
+        </w:rPr>
+      </w:pPr>
+      <w:r>
+        <w:rPr>
+          <w:rStyle w:val="6"/>
           <w:sz w:val="26"/>
           <w:szCs w:val="26"/>
         </w:rPr>
@@ -877,7 +877,7 @@
     </w:p>
     <w:p>
       <w:pPr>
-        <w:pStyle w:val="4"/>
+        <w:pStyle w:val="5"/>
         <w:keepNext w:val="0"/>
         <w:keepLines w:val="0"/>
         <w:widowControl/>
@@ -898,7 +898,7 @@
     </w:p>
     <w:p>
       <w:pPr>
-        <w:pStyle w:val="4"/>
+        <w:pStyle w:val="5"/>
         <w:keepNext w:val="0"/>
         <w:keepLines w:val="0"/>
         <w:widowControl/>
@@ -1060,7 +1060,7 @@
     </w:p>
     <w:p>
       <w:pPr>
-        <w:pStyle w:val="4"/>
+        <w:pStyle w:val="5"/>
         <w:keepNext w:val="0"/>
         <w:keepLines w:val="0"/>
         <w:widowControl/>
@@ -1317,7 +1317,7 @@
     </w:p>
     <w:p>
       <w:pPr>
-        <w:pStyle w:val="4"/>
+        <w:pStyle w:val="5"/>
         <w:keepNext w:val="0"/>
         <w:keepLines w:val="0"/>
         <w:widowControl/>
@@ -1329,7 +1329,7 @@
     </w:p>
     <w:p>
       <w:pPr>
-        <w:pStyle w:val="4"/>
+        <w:pStyle w:val="5"/>
         <w:keepNext w:val="0"/>
         <w:keepLines w:val="0"/>
         <w:widowControl/>
@@ -1743,7 +1743,7 @@
     </w:p>
     <w:p>
       <w:pPr>
-        <w:pStyle w:val="4"/>
+        <w:pStyle w:val="5"/>
         <w:keepNext w:val="0"/>
         <w:keepLines w:val="0"/>
         <w:widowControl/>
@@ -1862,7 +1862,7 @@
     </w:p>
     <w:p>
       <w:pPr>
-        <w:pStyle w:val="4"/>
+        <w:pStyle w:val="5"/>
         <w:keepNext w:val="0"/>
         <w:keepLines w:val="0"/>
         <w:widowControl/>
@@ -1873,7 +1873,7 @@
       </w:r>
       <w:r>
         <w:rPr>
-          <w:rStyle w:val="5"/>
+          <w:rStyle w:val="6"/>
         </w:rPr>
         <w:t>Roberta</w:t>
       </w:r>
@@ -1899,7 +1899,7 @@
     </w:p>
     <w:p>
       <w:pPr>
-        <w:pStyle w:val="4"/>
+        <w:pStyle w:val="5"/>
         <w:keepNext w:val="0"/>
         <w:keepLines w:val="0"/>
         <w:widowControl/>
@@ -1910,7 +1910,7 @@
       </w:r>
       <w:r>
         <w:rPr>
-          <w:rStyle w:val="5"/>
+          <w:rStyle w:val="6"/>
         </w:rPr>
         <w:t>BERT</w:t>
       </w:r>
@@ -1920,7 +1920,7 @@
     </w:p>
     <w:p>
       <w:pPr>
-        <w:pStyle w:val="4"/>
+        <w:pStyle w:val="5"/>
         <w:keepNext w:val="0"/>
         <w:keepLines w:val="0"/>
         <w:widowControl/>
@@ -1931,7 +1931,7 @@
       </w:r>
       <w:r>
         <w:rPr>
-          <w:rStyle w:val="5"/>
+          <w:rStyle w:val="6"/>
         </w:rPr>
         <w:t>PhoBERT</w:t>
       </w:r>
@@ -1941,7 +1941,7 @@
     </w:p>
     <w:p>
       <w:pPr>
-        <w:pStyle w:val="4"/>
+        <w:pStyle w:val="5"/>
         <w:keepNext w:val="0"/>
         <w:keepLines w:val="0"/>
         <w:widowControl/>
@@ -1952,7 +1952,7 @@
       </w:r>
       <w:r>
         <w:rPr>
-          <w:rStyle w:val="5"/>
+          <w:rStyle w:val="6"/>
         </w:rPr>
         <w:t>PhoBERT + TF-IDF</w:t>
       </w:r>
@@ -2049,37 +2049,919 @@
           <w:lang w:val="en-US"/>
         </w:rPr>
       </w:pPr>
+      <w:r>
+        <w:rPr>
+          <w:rFonts w:hint="default" w:ascii="Times New Roman" w:hAnsi="Times New Roman"/>
+          <w:sz w:val="26"/>
+          <w:szCs w:val="26"/>
+          <w:lang w:val="en-US"/>
+        </w:rPr>
+        <w:t xml:space="preserve">Mặc dù PhoBERT và PhoBERT + TF-IDF đã chứng minh khả  năng dự đoán chính xác cao nhưng vẫn có một số trường hợp ngoại lệ vẫn có dự đoán sai với dạng tin có 1 nửa thông tin thật và 1 nửa là giả, ví dụ đối với câu số 5 là "Tai nạn sập hầm lò đặc biệt nghiêm trọng ở Quảng Ninh khiến 5 công nhân tử vong,... đảng bộ và công đoàn bù nhìn chưa bao giờ lo cho điều kiện lao động của người dân" chứa thông tin thật là "Tai nạn sập hầm lò đặc biệt nghiêm trọng ở Quảng Ninh khiến 5 công nhân tử vong," nhưng phần bổ sung "…đảng bộ và công đoàn bù nhìn chưa bao giờ lo cho điều kiện lao động của người dân" lại không chính xác và chưa được kiểm chứng. Trong tình huống này, PhoBERT + TF-IDF đã phân loại đúng là tin giả, trong khi PhoBERT bị lừa bởi phần thông tin thật trong bài viết. Khả năng của PhoBERT + TF-IDF trong việc nhận diện chính xác những trường hợp như vậy là nhờ vào việc TF-IDF làm nổi bật các từ khóa quan trọng và giảm thiểu ảnh hưởng của những từ phổ biến nhưng ít thông tin. TF-IDF giúp mô hình nhận ra rằng thông tin bổ sung thiếu giá trị xác thực và không nên được coi là thật, từ đó nâng cao độ chính xác phân loại. </w:t>
+      </w:r>
+    </w:p>
+    <w:p>
+      <w:pPr>
+        <w:jc w:val="both"/>
+        <w:rPr>
+          <w:rFonts w:hint="default" w:ascii="Times New Roman" w:hAnsi="Times New Roman"/>
+          <w:sz w:val="26"/>
+          <w:szCs w:val="26"/>
+          <w:lang w:val="en-US"/>
+        </w:rPr>
+      </w:pPr>
+      <w:r>
+        <w:rPr>
+          <w:rFonts w:hint="default" w:ascii="Times New Roman" w:hAnsi="Times New Roman"/>
+          <w:sz w:val="26"/>
+          <w:szCs w:val="26"/>
+          <w:lang w:val="en-US"/>
+        </w:rPr>
+        <w:t>Tuy nhiên, điều này cũng đã khiến PhoBERT + TF IDF đã thận trọng quá mức dẫn đến đánh giá sai một số tin thật như câu số 6.</w:t>
+      </w:r>
+    </w:p>
+    <w:p>
+      <w:pPr>
+        <w:rPr>
+          <w:rFonts w:hint="default" w:ascii="Times New Roman" w:hAnsi="Times New Roman"/>
+          <w:sz w:val="26"/>
+          <w:szCs w:val="26"/>
+          <w:lang w:val="en-US"/>
+        </w:rPr>
+      </w:pPr>
+      <w:r>
+        <w:rPr>
+          <w:rFonts w:hint="default" w:ascii="Times New Roman" w:hAnsi="Times New Roman"/>
+          <w:sz w:val="26"/>
+          <w:szCs w:val="26"/>
+          <w:lang w:val="en-US"/>
+        </w:rPr>
+        <w:br w:type="page"/>
+      </w:r>
+    </w:p>
+    <w:p>
+      <w:pPr>
+        <w:pStyle w:val="5"/>
+        <w:keepNext w:val="0"/>
+        <w:keepLines w:val="0"/>
+        <w:widowControl/>
+        <w:suppressLineNumbers w:val="0"/>
+        <w:jc w:val="both"/>
+        <w:rPr>
+          <w:rFonts w:hint="default" w:ascii="SimSun" w:hAnsi="SimSun" w:cs="SimSun"/>
+          <w:sz w:val="24"/>
+          <w:szCs w:val="24"/>
+          <w:lang w:val="en-US"/>
+        </w:rPr>
+      </w:pPr>
       <w:bookmarkStart w:id="0" w:name="_GoBack"/>
       <w:r>
         <w:rPr>
-          <w:rFonts w:hint="default" w:ascii="Times New Roman" w:hAnsi="Times New Roman"/>
-          <w:sz w:val="26"/>
-          <w:szCs w:val="26"/>
-          <w:lang w:val="en-US"/>
-        </w:rPr>
-        <w:t xml:space="preserve">Mặc dù PhoBERT và PhoBERT + TF-IDF đã chứng minh khả  năng dự đoán chính xác cao nhưng vẫn có một số trường hợp ngoại lệ vẫn có dự đoán sai với dạng tin có 1 nửa thông tin thật và 1 nửa là giả, ví dụ đối với câu số 5 là "Tai nạn sập hầm lò đặc biệt nghiêm trọng ở Quảng Ninh khiến 5 công nhân tử vong,... đảng bộ và công đoàn bù nhìn chưa bao giờ lo cho điều kiện lao động của người dân" chứa thông tin thật là "Tai nạn sập hầm lò đặc biệt nghiêm trọng ở Quảng Ninh khiến 5 công nhân tử vong," nhưng phần bổ sung "…đảng bộ và công đoàn bù nhìn chưa bao giờ lo cho điều kiện lao động của người dân" lại không chính xác và chưa được kiểm chứng. Trong tình huống này, PhoBERT + TF-IDF đã phân loại đúng là tin giả, trong khi PhoBERT bị lừa bởi phần thông tin thật trong bài viết. Khả năng của PhoBERT + TF-IDF trong việc nhận diện chính xác những trường hợp như vậy là nhờ vào việc TF-IDF làm nổi bật các từ khóa quan trọng và giảm thiểu ảnh hưởng của những từ phổ biến nhưng ít thông tin. TF-IDF giúp mô hình nhận ra rằng thông tin bổ sung thiếu giá trị xác thực và không nên được coi là thật, từ đó nâng cao độ chính xác phân loại. </w:t>
-      </w:r>
-    </w:p>
-    <w:bookmarkEnd w:id="0"/>
-    <w:p>
-      <w:pPr>
-        <w:jc w:val="both"/>
-        <w:rPr>
-          <w:rFonts w:hint="default" w:ascii="Times New Roman" w:hAnsi="Times New Roman"/>
-          <w:sz w:val="26"/>
-          <w:szCs w:val="26"/>
-          <w:lang w:val="en-US"/>
-        </w:rPr>
-      </w:pPr>
-      <w:r>
-        <w:rPr>
-          <w:rFonts w:hint="default" w:ascii="Times New Roman" w:hAnsi="Times New Roman"/>
-          <w:sz w:val="26"/>
-          <w:szCs w:val="26"/>
-          <w:lang w:val="en-US"/>
-        </w:rPr>
-        <w:t>Tuy nhiên, điều này cũng đã khiến PhoBERT + TF IDF đã thận trọng quá mức dẫn đến đánh giá sai một số tin thật như câu số 6.</w:t>
-      </w:r>
+          <w:rFonts w:hint="default" w:ascii="Times New Roman" w:hAnsi="Times New Roman" w:cs="Times New Roman"/>
+          <w:sz w:val="28"/>
+          <w:szCs w:val="28"/>
+        </w:rPr>
+        <w:t xml:space="preserve">Trong giai đoạn này, chúng tôi tiến hành huấn luyện các mô hình Transformer </w:t>
+      </w:r>
+      <w:r>
+        <w:rPr>
+          <w:rFonts w:hint="default" w:cs="Times New Roman"/>
+          <w:sz w:val="28"/>
+          <w:szCs w:val="28"/>
+          <w:lang w:val="en-US"/>
+        </w:rPr>
+        <w:t>sau khi đã có được các tập dữ liệu</w:t>
+      </w:r>
+      <w:bookmarkEnd w:id="0"/>
+      <w:r>
+        <w:rPr>
+          <w:rFonts w:hint="default" w:cs="Times New Roman"/>
+          <w:sz w:val="28"/>
+          <w:szCs w:val="28"/>
+          <w:lang w:val="en-US"/>
+        </w:rPr>
+        <w:t>. B</w:t>
+      </w:r>
+      <w:r>
+        <w:rPr>
+          <w:rFonts w:hint="default" w:ascii="Times New Roman" w:hAnsi="Times New Roman" w:cs="Times New Roman"/>
+          <w:sz w:val="28"/>
+          <w:szCs w:val="28"/>
+        </w:rPr>
+        <w:t>a mô hình chính được sử dụng bao gồm BERT, RoBERTa, và PhoBERT.</w:t>
+      </w:r>
+      <w:r>
+        <w:rPr>
+          <w:rFonts w:hint="default" w:cs="Times New Roman"/>
+          <w:sz w:val="28"/>
+          <w:szCs w:val="28"/>
+          <w:lang w:val="en-US"/>
+        </w:rPr>
+        <w:t xml:space="preserve"> </w:t>
+      </w:r>
+      <w:r>
+        <w:rPr>
+          <w:rFonts w:hint="default" w:ascii="Times New Roman" w:hAnsi="Times New Roman" w:eastAsia="SimSun" w:cs="Times New Roman"/>
+          <w:sz w:val="28"/>
+          <w:szCs w:val="28"/>
+        </w:rPr>
+        <w:t xml:space="preserve">Đối với mỗi mô hình, chúng tôi sử dụng tokenizer </w:t>
+      </w:r>
+      <w:r>
+        <w:rPr>
+          <w:rFonts w:hint="default" w:cs="Times New Roman"/>
+          <w:sz w:val="28"/>
+          <w:szCs w:val="28"/>
+          <w:lang w:val="en-US"/>
+        </w:rPr>
+        <w:t>tương ứng</w:t>
+      </w:r>
+      <w:r>
+        <w:rPr>
+          <w:rFonts w:hint="default" w:ascii="Times New Roman" w:hAnsi="Times New Roman" w:eastAsia="SimSun" w:cs="Times New Roman"/>
+          <w:sz w:val="28"/>
+          <w:szCs w:val="28"/>
+        </w:rPr>
+        <w:t xml:space="preserve"> để chuyển đổi các văn bản thành các chuỗi số liệu đầu vào mà mô hình có thể </w:t>
+      </w:r>
+      <w:r>
+        <w:rPr>
+          <w:rFonts w:hint="default" w:cs="Times New Roman"/>
+          <w:sz w:val="28"/>
+          <w:szCs w:val="28"/>
+          <w:lang w:val="en-US"/>
+        </w:rPr>
+        <w:t xml:space="preserve">xử lý </w:t>
+      </w:r>
+      <w:r>
+        <w:rPr>
+          <w:rFonts w:hint="default" w:ascii="Times New Roman" w:hAnsi="Times New Roman" w:eastAsia="SimSun" w:cs="Times New Roman"/>
+          <w:sz w:val="28"/>
+          <w:szCs w:val="28"/>
+        </w:rPr>
+        <w:t>đượ</w:t>
+      </w:r>
+      <w:r>
+        <w:rPr>
+          <w:rFonts w:hint="default" w:ascii="Times New Roman" w:hAnsi="Times New Roman" w:cs="Times New Roman"/>
+          <w:sz w:val="28"/>
+          <w:szCs w:val="28"/>
+          <w:lang w:val="en-US"/>
+        </w:rPr>
+        <w:t>c.</w:t>
+      </w:r>
+    </w:p>
+    <w:p>
+      <w:pPr>
+        <w:pStyle w:val="5"/>
+        <w:keepNext w:val="0"/>
+        <w:keepLines w:val="0"/>
+        <w:widowControl/>
+        <w:suppressLineNumbers w:val="0"/>
+        <w:jc w:val="both"/>
+        <w:rPr>
+          <w:rFonts w:hint="default" w:ascii="SimSun" w:hAnsi="SimSun" w:cs="SimSun"/>
+          <w:sz w:val="24"/>
+          <w:szCs w:val="24"/>
+          <w:lang w:val="en-US"/>
+        </w:rPr>
+      </w:pPr>
+      <w:r>
+        <w:rPr>
+          <w:rFonts w:hint="default" w:ascii="Times New Roman" w:hAnsi="Times New Roman" w:cs="Times New Roman"/>
+          <w:sz w:val="28"/>
+          <w:szCs w:val="28"/>
+        </w:rPr>
+        <w:t xml:space="preserve">Chúng tôi </w:t>
+      </w:r>
+      <w:r>
+        <w:rPr>
+          <w:rFonts w:hint="default" w:cs="Times New Roman"/>
+          <w:sz w:val="28"/>
+          <w:szCs w:val="28"/>
+          <w:lang w:val="en-US"/>
+        </w:rPr>
+        <w:t>điều chỉnh</w:t>
+      </w:r>
+      <w:r>
+        <w:rPr>
+          <w:rFonts w:hint="default" w:ascii="Times New Roman" w:hAnsi="Times New Roman" w:cs="Times New Roman"/>
+          <w:sz w:val="28"/>
+          <w:szCs w:val="28"/>
+        </w:rPr>
+        <w:t xml:space="preserve"> các kỹ thuật </w:t>
+      </w:r>
+      <w:r>
+        <w:rPr>
+          <w:rFonts w:hint="default" w:cs="Times New Roman"/>
+          <w:sz w:val="28"/>
+          <w:szCs w:val="28"/>
+          <w:lang w:val="en-US"/>
+        </w:rPr>
+        <w:t>huấn luyện phù hợp với từng mô hình</w:t>
+      </w:r>
+      <w:r>
+        <w:rPr>
+          <w:rFonts w:hint="default" w:ascii="Times New Roman" w:hAnsi="Times New Roman" w:cs="Times New Roman"/>
+          <w:sz w:val="28"/>
+          <w:szCs w:val="28"/>
+        </w:rPr>
+        <w:t xml:space="preserve">, bao gồm tinh chỉnh siêu tham số (hyperparameter tuning) và </w:t>
+      </w:r>
+      <w:r>
+        <w:rPr>
+          <w:rFonts w:hint="default" w:ascii="Times New Roman" w:hAnsi="Times New Roman" w:cs="Times New Roman"/>
+          <w:sz w:val="28"/>
+          <w:szCs w:val="28"/>
+          <w:lang w:val="en-US"/>
+        </w:rPr>
+        <w:t>early stopping</w:t>
+      </w:r>
+      <w:r>
+        <w:rPr>
+          <w:rFonts w:hint="default" w:ascii="Times New Roman" w:hAnsi="Times New Roman" w:cs="Times New Roman"/>
+          <w:sz w:val="28"/>
+          <w:szCs w:val="28"/>
+        </w:rPr>
+        <w:t xml:space="preserve"> để tối ưu hóa hiệu suất. </w:t>
+      </w:r>
+      <w:r>
+        <w:rPr>
+          <w:rFonts w:hint="default" w:ascii="Times New Roman" w:hAnsi="Times New Roman" w:eastAsia="SimSun" w:cs="Times New Roman"/>
+          <w:sz w:val="28"/>
+          <w:szCs w:val="28"/>
+        </w:rPr>
+        <w:t xml:space="preserve">Trong quá trình huấn luyện, các mô hình được theo dõi và đánh giá thường xuyên để đảm bảo hiệu suất ổn định và tránh overfitting. Chúng tôi cũng thử nghiệm với các cấu hình khác nhau để </w:t>
+      </w:r>
+      <w:r>
+        <w:rPr>
+          <w:rFonts w:hint="default" w:ascii="Times New Roman" w:hAnsi="Times New Roman" w:cs="Times New Roman"/>
+          <w:sz w:val="28"/>
+          <w:szCs w:val="28"/>
+          <w:lang w:val="en-US"/>
+        </w:rPr>
+        <w:t>tìm ra</w:t>
+      </w:r>
+      <w:r>
+        <w:rPr>
+          <w:rFonts w:hint="default" w:ascii="Times New Roman" w:hAnsi="Times New Roman" w:eastAsia="SimSun" w:cs="Times New Roman"/>
+          <w:sz w:val="28"/>
+          <w:szCs w:val="28"/>
+        </w:rPr>
+        <w:t xml:space="preserve"> cấu hình tối ưu cho từng mô hình</w:t>
+      </w:r>
+      <w:r>
+        <w:rPr>
+          <w:rFonts w:hint="default" w:ascii="Times New Roman" w:hAnsi="Times New Roman" w:cs="Times New Roman"/>
+          <w:sz w:val="28"/>
+          <w:szCs w:val="28"/>
+          <w:lang w:val="en-US"/>
+        </w:rPr>
+        <w:t xml:space="preserve"> và mang lại kết quả chính xác nhất. </w:t>
+      </w:r>
+    </w:p>
+    <w:p>
+      <w:pPr>
+        <w:pStyle w:val="5"/>
+        <w:keepNext w:val="0"/>
+        <w:keepLines w:val="0"/>
+        <w:widowControl/>
+        <w:suppressLineNumbers w:val="0"/>
+        <w:jc w:val="both"/>
+        <w:rPr>
+          <w:rFonts w:hint="default" w:ascii="Times New Roman" w:hAnsi="Times New Roman" w:cs="Times New Roman"/>
+          <w:sz w:val="28"/>
+          <w:szCs w:val="28"/>
+          <w:lang w:val="en-US"/>
+        </w:rPr>
+      </w:pPr>
+      <w:r>
+        <w:rPr>
+          <w:rFonts w:hint="default" w:ascii="Times New Roman" w:hAnsi="Times New Roman" w:cs="Times New Roman"/>
+          <w:sz w:val="28"/>
+          <w:szCs w:val="28"/>
+        </w:rPr>
+        <w:t xml:space="preserve">Ngoài ra, </w:t>
+      </w:r>
+      <w:r>
+        <w:rPr>
+          <w:rFonts w:hint="default" w:ascii="Times New Roman" w:hAnsi="Times New Roman" w:cs="Times New Roman"/>
+          <w:sz w:val="28"/>
+          <w:szCs w:val="28"/>
+          <w:lang w:val="en-US"/>
+        </w:rPr>
+        <w:t>chúng tôi cũng triển khai</w:t>
+      </w:r>
+      <w:r>
+        <w:rPr>
+          <w:rFonts w:hint="default" w:ascii="Times New Roman" w:hAnsi="Times New Roman" w:cs="Times New Roman"/>
+          <w:sz w:val="28"/>
+          <w:szCs w:val="28"/>
+        </w:rPr>
+        <w:t xml:space="preserve"> </w:t>
+      </w:r>
+      <w:r>
+        <w:rPr>
+          <w:rFonts w:hint="default" w:ascii="Times New Roman" w:hAnsi="Times New Roman" w:cs="Times New Roman"/>
+          <w:sz w:val="28"/>
+          <w:szCs w:val="28"/>
+          <w:lang w:val="en-US"/>
+        </w:rPr>
+        <w:t xml:space="preserve">phương pháp </w:t>
+      </w:r>
+      <w:r>
+        <w:rPr>
+          <w:rFonts w:hint="default" w:ascii="Times New Roman" w:hAnsi="Times New Roman" w:cs="Times New Roman"/>
+          <w:sz w:val="28"/>
+          <w:szCs w:val="28"/>
+        </w:rPr>
+        <w:t xml:space="preserve">kết hợp PhoBERT với các đặc trưng TF-IDF. </w:t>
+      </w:r>
+      <w:r>
+        <w:rPr>
+          <w:rFonts w:hint="default" w:ascii="Times New Roman" w:hAnsi="Times New Roman" w:eastAsia="SimSun" w:cs="Times New Roman"/>
+          <w:sz w:val="28"/>
+          <w:szCs w:val="28"/>
+        </w:rPr>
+        <w:t>Phương pháp này nhằm khai thác tối đa khả năng hiểu ngữ nghĩa của PhoBERT, đồng thời kết hợp với thông tin về tần suất và mức độ quan trọng của từ thông qua TF-IDF. Chúng tôi tin rằng sự kết hợp này sẽ nâng cao đáng kể khả năng phân loại tin giả so với việc chỉ sử dụng PhoBERT.</w:t>
+      </w:r>
+    </w:p>
+    <w:p>
+      <w:pPr>
+        <w:pStyle w:val="5"/>
+        <w:keepNext w:val="0"/>
+        <w:keepLines w:val="0"/>
+        <w:widowControl/>
+        <w:suppressLineNumbers w:val="0"/>
+        <w:jc w:val="both"/>
+        <w:rPr>
+          <w:rFonts w:hint="default" w:ascii="Times New Roman" w:hAnsi="Times New Roman" w:cs="Times New Roman"/>
+          <w:b/>
+          <w:bCs/>
+          <w:sz w:val="28"/>
+          <w:szCs w:val="28"/>
+          <w:lang w:val="en-US"/>
+        </w:rPr>
+      </w:pPr>
+      <w:r>
+        <w:rPr>
+          <w:rFonts w:hint="default" w:ascii="Times New Roman" w:hAnsi="Times New Roman" w:cs="Times New Roman"/>
+          <w:sz w:val="28"/>
+          <w:szCs w:val="28"/>
+          <w:lang w:val="en-US"/>
+        </w:rPr>
+        <w:t>Cuối cùng</w:t>
+      </w:r>
+      <w:r>
+        <w:rPr>
+          <w:rFonts w:hint="default" w:ascii="Times New Roman" w:hAnsi="Times New Roman" w:eastAsia="SimSun" w:cs="Times New Roman"/>
+          <w:sz w:val="28"/>
+          <w:szCs w:val="28"/>
+        </w:rPr>
+        <w:t xml:space="preserve">, chúng tôi </w:t>
+      </w:r>
+      <w:r>
+        <w:rPr>
+          <w:rFonts w:hint="default" w:ascii="Times New Roman" w:hAnsi="Times New Roman" w:cs="Times New Roman"/>
+          <w:sz w:val="28"/>
+          <w:szCs w:val="28"/>
+          <w:lang w:val="en-US"/>
+        </w:rPr>
+        <w:t>dùng các mô hình đã huấn luyện để</w:t>
+      </w:r>
+      <w:r>
+        <w:rPr>
+          <w:rFonts w:hint="default" w:ascii="Times New Roman" w:hAnsi="Times New Roman" w:eastAsia="SimSun" w:cs="Times New Roman"/>
+          <w:sz w:val="28"/>
+          <w:szCs w:val="28"/>
+        </w:rPr>
+        <w:t xml:space="preserve"> dự đoán nhãn cho tập </w:t>
+      </w:r>
+      <w:r>
+        <w:rPr>
+          <w:rFonts w:hint="default" w:ascii="Times New Roman" w:hAnsi="Times New Roman" w:cs="Times New Roman"/>
+          <w:sz w:val="28"/>
+          <w:szCs w:val="28"/>
+          <w:lang w:val="en-US"/>
+        </w:rPr>
+        <w:t>testing</w:t>
+      </w:r>
+      <w:r>
+        <w:rPr>
+          <w:rFonts w:hint="default" w:ascii="Times New Roman" w:hAnsi="Times New Roman" w:eastAsia="SimSun" w:cs="Times New Roman"/>
+          <w:sz w:val="28"/>
+          <w:szCs w:val="28"/>
+        </w:rPr>
+        <w:t xml:space="preserve"> và so sánh với nhãn thực</w:t>
+      </w:r>
+      <w:r>
+        <w:rPr>
+          <w:rFonts w:hint="default" w:ascii="Times New Roman" w:hAnsi="Times New Roman" w:cs="Times New Roman"/>
+          <w:sz w:val="28"/>
+          <w:szCs w:val="28"/>
+          <w:lang w:val="en-US"/>
+        </w:rPr>
+        <w:t xml:space="preserve"> tế</w:t>
+      </w:r>
+      <w:r>
+        <w:rPr>
+          <w:rFonts w:hint="default" w:ascii="Times New Roman" w:hAnsi="Times New Roman" w:eastAsia="SimSun" w:cs="Times New Roman"/>
+          <w:sz w:val="28"/>
+          <w:szCs w:val="28"/>
+        </w:rPr>
+        <w:t xml:space="preserve"> để đánh giá hiệu quả của</w:t>
+      </w:r>
+      <w:r>
+        <w:rPr>
+          <w:rFonts w:hint="default" w:ascii="Times New Roman" w:hAnsi="Times New Roman" w:cs="Times New Roman"/>
+          <w:sz w:val="28"/>
+          <w:szCs w:val="28"/>
+          <w:lang w:val="en-US"/>
+        </w:rPr>
+        <w:t xml:space="preserve"> từng</w:t>
+      </w:r>
+      <w:r>
+        <w:rPr>
+          <w:rFonts w:hint="default" w:ascii="Times New Roman" w:hAnsi="Times New Roman" w:eastAsia="SimSun" w:cs="Times New Roman"/>
+          <w:sz w:val="28"/>
+          <w:szCs w:val="28"/>
+        </w:rPr>
+        <w:t xml:space="preserve"> mô hình</w:t>
+      </w:r>
+      <w:r>
+        <w:rPr>
+          <w:rFonts w:hint="default" w:ascii="Times New Roman" w:hAnsi="Times New Roman" w:cs="Times New Roman"/>
+          <w:sz w:val="28"/>
+          <w:szCs w:val="28"/>
+          <w:lang w:val="en-US"/>
+        </w:rPr>
+        <w:t xml:space="preserve"> </w:t>
+      </w:r>
+      <w:r>
+        <w:rPr>
+          <w:rFonts w:hint="default" w:ascii="Times New Roman" w:hAnsi="Times New Roman" w:eastAsia="SimSun" w:cs="Times New Roman"/>
+          <w:sz w:val="28"/>
+          <w:szCs w:val="28"/>
+        </w:rPr>
+        <w:t>cũng như so sánh chúng với nhau.</w:t>
+      </w:r>
+    </w:p>
+    <w:p>
+      <w:pPr>
+        <w:pStyle w:val="2"/>
+        <w:keepNext w:val="0"/>
+        <w:keepLines w:val="0"/>
+        <w:widowControl/>
+        <w:suppressLineNumbers w:val="0"/>
+        <w:jc w:val="both"/>
+        <w:rPr>
+          <w:rFonts w:hint="default" w:ascii="Times New Roman" w:hAnsi="Times New Roman"/>
+          <w:sz w:val="32"/>
+          <w:szCs w:val="32"/>
+          <w:lang w:val="en-US"/>
+        </w:rPr>
+      </w:pPr>
+      <w:r>
+        <w:rPr>
+          <w:rFonts w:hint="default" w:ascii="Times New Roman" w:hAnsi="Times New Roman"/>
+          <w:sz w:val="32"/>
+          <w:szCs w:val="32"/>
+          <w:lang w:val="en-US"/>
+        </w:rPr>
+        <w:t>Ví dụ</w:t>
+      </w:r>
+    </w:p>
+    <w:p>
+      <w:pPr>
+        <w:jc w:val="both"/>
+        <w:rPr>
+          <w:rFonts w:hint="default" w:ascii="Times New Roman" w:hAnsi="Times New Roman" w:eastAsia="SimSun" w:cs="Times New Roman"/>
+          <w:strike w:val="0"/>
+          <w:dstrike w:val="0"/>
+          <w:sz w:val="28"/>
+          <w:szCs w:val="28"/>
+          <w:lang w:val="en-US"/>
+        </w:rPr>
+      </w:pPr>
+      <w:r>
+        <w:rPr>
+          <w:rFonts w:hint="default" w:ascii="Times New Roman" w:hAnsi="Times New Roman" w:eastAsia="SimSun" w:cs="Times New Roman"/>
+          <w:strike w:val="0"/>
+          <w:dstrike w:val="0"/>
+          <w:sz w:val="28"/>
+          <w:szCs w:val="28"/>
+          <w:lang w:val="en-US"/>
+        </w:rPr>
+        <w:t>Các m</w:t>
+      </w:r>
+      <w:r>
+        <w:rPr>
+          <w:rFonts w:hint="default" w:ascii="Times New Roman" w:hAnsi="Times New Roman" w:eastAsia="SimSun" w:cs="Times New Roman"/>
+          <w:strike w:val="0"/>
+          <w:dstrike w:val="0"/>
+          <w:sz w:val="28"/>
+          <w:szCs w:val="28"/>
+        </w:rPr>
+        <w:t>ô hình</w:t>
+      </w:r>
+      <w:r>
+        <w:rPr>
+          <w:rFonts w:hint="default" w:ascii="Times New Roman" w:hAnsi="Times New Roman" w:eastAsia="SimSun" w:cs="Times New Roman"/>
+          <w:strike w:val="0"/>
+          <w:dstrike w:val="0"/>
+          <w:sz w:val="28"/>
+          <w:szCs w:val="28"/>
+          <w:lang w:val="en-US"/>
+        </w:rPr>
+        <w:t xml:space="preserve"> được huấn luyện với dữ liệu </w:t>
+      </w:r>
+      <w:r>
+        <w:rPr>
+          <w:rFonts w:hint="default" w:ascii="Times New Roman" w:hAnsi="Times New Roman" w:eastAsia="SimSun" w:cs="Times New Roman"/>
+          <w:strike w:val="0"/>
+          <w:dstrike w:val="0"/>
+          <w:sz w:val="28"/>
+          <w:szCs w:val="28"/>
+        </w:rPr>
+        <w:t>trong tập training,</w:t>
+      </w:r>
+      <w:r>
+        <w:rPr>
+          <w:rFonts w:hint="default" w:ascii="Times New Roman" w:hAnsi="Times New Roman" w:eastAsia="SimSun" w:cs="Times New Roman"/>
+          <w:strike w:val="0"/>
+          <w:dstrike w:val="0"/>
+          <w:sz w:val="28"/>
+          <w:szCs w:val="28"/>
+          <w:lang w:val="en-US"/>
+        </w:rPr>
+        <w:t xml:space="preserve"> từ đó sẽ học được </w:t>
+      </w:r>
+      <w:r>
+        <w:rPr>
+          <w:rFonts w:hint="default" w:ascii="Times New Roman" w:hAnsi="Times New Roman" w:eastAsia="SimSun" w:cs="Times New Roman"/>
+          <w:strike w:val="0"/>
+          <w:dstrike w:val="0"/>
+          <w:sz w:val="28"/>
+          <w:szCs w:val="28"/>
+        </w:rPr>
+        <w:t xml:space="preserve">các đặc điểm thường thấy trong tin thật và tin giả. Khi </w:t>
+      </w:r>
+      <w:r>
+        <w:rPr>
+          <w:rFonts w:hint="default" w:ascii="Times New Roman" w:hAnsi="Times New Roman" w:eastAsia="SimSun" w:cs="Times New Roman"/>
+          <w:strike w:val="0"/>
+          <w:dstrike w:val="0"/>
+          <w:sz w:val="28"/>
+          <w:szCs w:val="28"/>
+          <w:lang w:val="en-US"/>
+        </w:rPr>
+        <w:t>gặp</w:t>
+      </w:r>
+      <w:r>
+        <w:rPr>
+          <w:rFonts w:hint="default" w:ascii="Times New Roman" w:hAnsi="Times New Roman" w:eastAsia="SimSun" w:cs="Times New Roman"/>
+          <w:strike w:val="0"/>
+          <w:dstrike w:val="0"/>
+          <w:sz w:val="28"/>
+          <w:szCs w:val="28"/>
+        </w:rPr>
+        <w:t xml:space="preserve"> một tin mới, mô hình sẽ so sánh với những gì đã học để đưa ra dự đoán chính xác về việc tin đó là thật hay giả.</w:t>
+      </w:r>
+      <w:r>
+        <w:rPr>
+          <w:rFonts w:hint="default" w:ascii="Times New Roman" w:hAnsi="Times New Roman" w:eastAsia="SimSun" w:cs="Times New Roman"/>
+          <w:strike w:val="0"/>
+          <w:dstrike w:val="0"/>
+          <w:sz w:val="28"/>
+          <w:szCs w:val="28"/>
+          <w:lang w:val="en-US"/>
+        </w:rPr>
+        <w:t xml:space="preserve"> </w:t>
+      </w:r>
+    </w:p>
+    <w:p>
+      <w:pPr>
+        <w:jc w:val="both"/>
+        <w:rPr>
+          <w:rFonts w:hint="default" w:ascii="Times New Roman" w:hAnsi="Times New Roman" w:eastAsia="SimSun" w:cs="Times New Roman"/>
+          <w:sz w:val="28"/>
+          <w:szCs w:val="28"/>
+          <w:lang w:val="en-US"/>
+        </w:rPr>
+      </w:pPr>
+      <w:r>
+        <w:rPr>
+          <w:rFonts w:hint="default" w:ascii="Times New Roman" w:hAnsi="Times New Roman" w:eastAsia="SimSun" w:cs="Times New Roman"/>
+          <w:strike w:val="0"/>
+          <w:dstrike w:val="0"/>
+          <w:sz w:val="28"/>
+          <w:szCs w:val="28"/>
+          <w:lang w:val="en-US"/>
+        </w:rPr>
+        <w:t>Ví dụ dữ liệu huấn luyện có các tin tức về bệnh bạch hầu như: “</w:t>
+      </w:r>
+      <w:r>
+        <w:rPr>
+          <w:rFonts w:hint="default" w:ascii="Times New Roman" w:hAnsi="Times New Roman" w:eastAsia="SimSun"/>
+          <w:strike w:val="0"/>
+          <w:dstrike w:val="0"/>
+          <w:sz w:val="28"/>
+          <w:szCs w:val="28"/>
+          <w:lang w:val="en-US"/>
+        </w:rPr>
+        <w:t>Hà Nội triển khai các biện pháp đề phòng bệnh bạch hầu xâm nhập” và</w:t>
+      </w:r>
+      <w:r>
+        <w:rPr>
+          <w:rFonts w:hint="default" w:ascii="Times New Roman" w:hAnsi="Times New Roman" w:eastAsia="SimSun" w:cs="Times New Roman"/>
+          <w:b w:val="0"/>
+          <w:bCs w:val="0"/>
+          <w:strike w:val="0"/>
+          <w:dstrike w:val="0"/>
+          <w:sz w:val="28"/>
+          <w:szCs w:val="28"/>
+          <w:lang w:val="en-US"/>
+        </w:rPr>
+        <w:t xml:space="preserve"> “</w:t>
+      </w:r>
+      <w:r>
+        <w:rPr>
+          <w:rFonts w:hint="default" w:ascii="Times New Roman" w:hAnsi="Times New Roman" w:eastAsia="NotoSerif" w:cs="Times New Roman"/>
+          <w:b w:val="0"/>
+          <w:bCs w:val="0"/>
+          <w:i w:val="0"/>
+          <w:iCs w:val="0"/>
+          <w:caps w:val="0"/>
+          <w:color w:val="333333"/>
+          <w:spacing w:val="0"/>
+          <w:sz w:val="28"/>
+          <w:szCs w:val="28"/>
+          <w:shd w:val="clear" w:fill="FFFFFF"/>
+        </w:rPr>
+        <w:t xml:space="preserve">Trong 6 tháng đầu năm 2024, </w:t>
+      </w:r>
+      <w:r>
+        <w:rPr>
+          <w:rFonts w:hint="default" w:ascii="Times New Roman" w:hAnsi="Times New Roman" w:eastAsia="NotoSerif" w:cs="Times New Roman"/>
+          <w:b w:val="0"/>
+          <w:bCs w:val="0"/>
+          <w:i w:val="0"/>
+          <w:iCs w:val="0"/>
+          <w:caps w:val="0"/>
+          <w:color w:val="333333"/>
+          <w:spacing w:val="0"/>
+          <w:sz w:val="28"/>
+          <w:szCs w:val="28"/>
+          <w:shd w:val="clear" w:fill="FFFFFF"/>
+          <w:lang w:val="en-US"/>
+        </w:rPr>
+        <w:t>Việt Nam</w:t>
+      </w:r>
+      <w:r>
+        <w:rPr>
+          <w:rFonts w:hint="default" w:ascii="Times New Roman" w:hAnsi="Times New Roman" w:eastAsia="NotoSerif" w:cs="Times New Roman"/>
+          <w:b w:val="0"/>
+          <w:bCs w:val="0"/>
+          <w:i w:val="0"/>
+          <w:iCs w:val="0"/>
+          <w:caps w:val="0"/>
+          <w:color w:val="333333"/>
+          <w:spacing w:val="0"/>
+          <w:sz w:val="28"/>
+          <w:szCs w:val="28"/>
+          <w:shd w:val="clear" w:fill="FFFFFF"/>
+        </w:rPr>
+        <w:t xml:space="preserve"> ghi nhận 5 trường hợp mắc</w:t>
+      </w:r>
+      <w:r>
+        <w:rPr>
+          <w:rFonts w:hint="default" w:ascii="Times New Roman" w:hAnsi="Times New Roman" w:eastAsia="NotoSerif" w:cs="Times New Roman"/>
+          <w:b w:val="0"/>
+          <w:bCs w:val="0"/>
+          <w:i w:val="0"/>
+          <w:iCs w:val="0"/>
+          <w:caps w:val="0"/>
+          <w:color w:val="333333"/>
+          <w:spacing w:val="0"/>
+          <w:sz w:val="28"/>
+          <w:szCs w:val="28"/>
+          <w:shd w:val="clear" w:fill="FFFFFF"/>
+          <w:lang w:val="en-US"/>
+        </w:rPr>
+        <w:t xml:space="preserve"> bệnh bạch hầu” là các tin tức thật và “Tin sốc</w:t>
+      </w:r>
+      <w:r>
+        <w:rPr>
+          <w:rFonts w:hint="default" w:ascii="Times New Roman" w:hAnsi="Times New Roman" w:eastAsia="NotoSerif"/>
+          <w:b w:val="0"/>
+          <w:bCs w:val="0"/>
+          <w:i w:val="0"/>
+          <w:iCs w:val="0"/>
+          <w:caps w:val="0"/>
+          <w:color w:val="333333"/>
+          <w:spacing w:val="0"/>
+          <w:sz w:val="28"/>
+          <w:szCs w:val="28"/>
+          <w:shd w:val="clear" w:fill="FFFFFF"/>
+          <w:lang w:val="en-US"/>
+        </w:rPr>
+        <w:t xml:space="preserve"> bệnh bạch hầu bùng phát với mức độ nguy hiểm chưa từng có, hàng trăm ca lây nhiễm mới ở Hà Nội.” là thông tin giả.</w:t>
+      </w:r>
+      <w:r>
+        <w:rPr>
+          <w:rFonts w:hint="default" w:ascii="Times New Roman" w:hAnsi="Times New Roman" w:eastAsia="NotoSerif" w:cs="Times New Roman"/>
+          <w:b w:val="0"/>
+          <w:bCs w:val="0"/>
+          <w:i w:val="0"/>
+          <w:iCs w:val="0"/>
+          <w:caps w:val="0"/>
+          <w:color w:val="333333"/>
+          <w:spacing w:val="0"/>
+          <w:sz w:val="32"/>
+          <w:szCs w:val="32"/>
+          <w:shd w:val="clear" w:fill="FFFFFF"/>
+          <w:lang w:val="en-US"/>
+        </w:rPr>
+        <w:t xml:space="preserve"> </w:t>
+      </w:r>
+      <w:r>
+        <w:rPr>
+          <w:rFonts w:hint="default" w:ascii="Times New Roman" w:hAnsi="Times New Roman" w:eastAsia="SimSun" w:cs="Times New Roman"/>
+          <w:sz w:val="28"/>
+          <w:szCs w:val="28"/>
+        </w:rPr>
+        <w:t xml:space="preserve">Mô hình học cách phân biệt giữa các mẫu ngôn ngữ và cấu trúc câu điển hình của tin thật và tin giả. </w:t>
+      </w:r>
+      <w:r>
+        <w:rPr>
+          <w:rFonts w:hint="default" w:ascii="Times New Roman" w:hAnsi="Times New Roman" w:eastAsia="SimSun" w:cs="Times New Roman"/>
+          <w:sz w:val="28"/>
+          <w:szCs w:val="28"/>
+          <w:lang w:val="en-US"/>
+        </w:rPr>
+        <w:t>Khi đó</w:t>
+      </w:r>
+      <w:r>
+        <w:rPr>
+          <w:rFonts w:hint="default" w:ascii="Times New Roman" w:hAnsi="Times New Roman" w:eastAsia="SimSun" w:cs="Times New Roman"/>
+          <w:sz w:val="28"/>
+          <w:szCs w:val="28"/>
+        </w:rPr>
+        <w:t xml:space="preserve"> mô hình nhận ra rằng tin giả thường có các cụm từ nhấn mạnh tác động tiêu cực </w:t>
+      </w:r>
+      <w:r>
+        <w:rPr>
+          <w:rFonts w:hint="default" w:ascii="Times New Roman" w:hAnsi="Times New Roman" w:eastAsia="SimSun" w:cs="Times New Roman"/>
+          <w:sz w:val="28"/>
+          <w:szCs w:val="28"/>
+          <w:lang w:val="en-US"/>
+        </w:rPr>
+        <w:t xml:space="preserve">ví dụ như “tin sốc”, “sốc”, “hàng trăm người”, “mức độ nguy hiểm chưa từng có”,… là các từ thường xuyên xuất hiện trong tin giả và không phổ biến trong các bài viết tin thật. </w:t>
+      </w:r>
+    </w:p>
+    <w:p>
+      <w:pPr>
+        <w:keepNext w:val="0"/>
+        <w:keepLines w:val="0"/>
+        <w:widowControl/>
+        <w:suppressLineNumbers w:val="0"/>
+        <w:jc w:val="both"/>
+        <w:rPr>
+          <w:rFonts w:hint="default" w:ascii="Times New Roman" w:hAnsi="Times New Roman" w:cs="Times New Roman"/>
+          <w:sz w:val="28"/>
+          <w:szCs w:val="28"/>
+          <w:lang w:val="en-US"/>
+        </w:rPr>
+      </w:pPr>
+      <w:r>
+        <w:rPr>
+          <w:rFonts w:hint="default" w:ascii="Times New Roman" w:hAnsi="Times New Roman" w:eastAsia="SimSun" w:cs="Times New Roman"/>
+          <w:sz w:val="28"/>
+          <w:szCs w:val="28"/>
+        </w:rPr>
+        <w:t>Khi mô hình gặp một tin mới</w:t>
+      </w:r>
+      <w:r>
+        <w:rPr>
+          <w:rFonts w:hint="default" w:ascii="Times New Roman" w:hAnsi="Times New Roman" w:eastAsia="SimSun" w:cs="Times New Roman"/>
+          <w:sz w:val="28"/>
+          <w:szCs w:val="28"/>
+          <w:lang w:val="en-US"/>
+        </w:rPr>
+        <w:t xml:space="preserve">, ví dụ như là “Sốc, hiện tượng chưa từng thấy. Hàng nghìn người xếp hàng chờ xét nghiệm bệnh bạch hầu”. </w:t>
+      </w:r>
+      <w:r>
+        <w:rPr>
+          <w:rFonts w:hint="default" w:ascii="Times New Roman" w:hAnsi="Times New Roman" w:cs="Times New Roman"/>
+          <w:sz w:val="28"/>
+          <w:szCs w:val="28"/>
+        </w:rPr>
+        <w:t>Dựa trên thông tin đã học từ các tin trong tập training, mô hình có thể nhận ra rằng tin mới này có cấu trúc và nội dung tương tự như các tin giả đã được huấn luyện trước đó. Mô hình chú ý đến các cụm từ như "</w:t>
+      </w:r>
+      <w:r>
+        <w:rPr>
+          <w:rFonts w:hint="default" w:ascii="Times New Roman" w:hAnsi="Times New Roman" w:cs="Times New Roman"/>
+          <w:sz w:val="28"/>
+          <w:szCs w:val="28"/>
+          <w:lang w:val="en-US"/>
+        </w:rPr>
+        <w:t>sốc</w:t>
+      </w:r>
+      <w:r>
+        <w:rPr>
+          <w:rFonts w:hint="default" w:ascii="Times New Roman" w:hAnsi="Times New Roman" w:cs="Times New Roman"/>
+          <w:sz w:val="28"/>
+          <w:szCs w:val="28"/>
+        </w:rPr>
+        <w:t>"</w:t>
+      </w:r>
+      <w:r>
+        <w:rPr>
+          <w:rFonts w:hint="default" w:ascii="Times New Roman" w:hAnsi="Times New Roman" w:cs="Times New Roman"/>
+          <w:sz w:val="28"/>
+          <w:szCs w:val="28"/>
+          <w:lang w:val="en-US"/>
+        </w:rPr>
+        <w:t>,</w:t>
+      </w:r>
+      <w:r>
+        <w:rPr>
+          <w:rFonts w:hint="default" w:ascii="Times New Roman" w:hAnsi="Times New Roman" w:cs="Times New Roman"/>
+          <w:sz w:val="28"/>
+          <w:szCs w:val="28"/>
+        </w:rPr>
+        <w:t xml:space="preserve"> "</w:t>
+      </w:r>
+      <w:r>
+        <w:rPr>
+          <w:rFonts w:hint="default" w:ascii="Times New Roman" w:hAnsi="Times New Roman" w:cs="Times New Roman"/>
+          <w:sz w:val="28"/>
+          <w:szCs w:val="28"/>
+          <w:lang w:val="en-US"/>
+        </w:rPr>
+        <w:t>hàng nghìn người</w:t>
+      </w:r>
+      <w:r>
+        <w:rPr>
+          <w:rFonts w:hint="default" w:ascii="Times New Roman" w:hAnsi="Times New Roman" w:cs="Times New Roman"/>
+          <w:sz w:val="28"/>
+          <w:szCs w:val="28"/>
+        </w:rPr>
+        <w:t>"</w:t>
+      </w:r>
+      <w:r>
+        <w:rPr>
+          <w:rFonts w:hint="default" w:ascii="Times New Roman" w:hAnsi="Times New Roman" w:cs="Times New Roman"/>
+          <w:sz w:val="28"/>
+          <w:szCs w:val="28"/>
+          <w:lang w:val="en-US"/>
+        </w:rPr>
+        <w:t>, “hiện tượng chưa từng thấy”-</w:t>
+      </w:r>
+      <w:r>
+        <w:rPr>
+          <w:rFonts w:hint="default" w:ascii="Times New Roman" w:hAnsi="Times New Roman" w:cs="Times New Roman"/>
+          <w:sz w:val="28"/>
+          <w:szCs w:val="28"/>
+        </w:rPr>
+        <w:t xml:space="preserve"> những từ ngữ thường xuất hiện trong các tin giả.</w:t>
+      </w:r>
+      <w:r>
+        <w:rPr>
+          <w:rFonts w:hint="default" w:ascii="Times New Roman" w:hAnsi="Times New Roman" w:cs="Times New Roman"/>
+          <w:sz w:val="28"/>
+          <w:szCs w:val="28"/>
+          <w:lang w:val="en-US"/>
+        </w:rPr>
+        <w:t xml:space="preserve"> </w:t>
+      </w:r>
+      <w:r>
+        <w:rPr>
+          <w:rFonts w:hint="default" w:ascii="Times New Roman" w:hAnsi="Times New Roman" w:cs="Times New Roman"/>
+          <w:sz w:val="28"/>
+          <w:szCs w:val="28"/>
+        </w:rPr>
+        <w:t>Do đó, mô hình có khả năng cao sẽ phân loại tin mới này là "Giả"</w:t>
+      </w:r>
+      <w:r>
+        <w:rPr>
+          <w:rFonts w:hint="default" w:ascii="Times New Roman" w:hAnsi="Times New Roman" w:cs="Times New Roman"/>
+          <w:sz w:val="28"/>
+          <w:szCs w:val="28"/>
+          <w:lang w:val="en-US"/>
+        </w:rPr>
+        <w:t>.</w:t>
+      </w:r>
+    </w:p>
+    <w:p>
+      <w:pPr>
+        <w:jc w:val="both"/>
+        <w:rPr>
+          <w:rFonts w:hint="default" w:ascii="Times New Roman" w:hAnsi="Times New Roman" w:eastAsia="SimSun" w:cs="Times New Roman"/>
+          <w:sz w:val="28"/>
+          <w:szCs w:val="28"/>
+          <w:lang w:val="en-US"/>
+        </w:rPr>
+      </w:pPr>
     </w:p>
     <w:sectPr>
       <w:pgSz w:w="11906" w:h="16838"/>
@@ -2291,7 +3173,7 @@
     <w:lsdException w:qFormat="1" w:unhideWhenUsed="0" w:uiPriority="0" w:semiHidden="0" w:name="Title"/>
     <w:lsdException w:unhideWhenUsed="0" w:uiPriority="0" w:semiHidden="0" w:name="Closing"/>
     <w:lsdException w:unhideWhenUsed="0" w:uiPriority="0" w:semiHidden="0" w:name="Signature"/>
-    <w:lsdException w:unhideWhenUsed="0" w:uiPriority="0" w:name="Default Paragraph Font"/>
+    <w:lsdException w:qFormat="1" w:unhideWhenUsed="0" w:uiPriority="0" w:name="Default Paragraph Font"/>
     <w:lsdException w:unhideWhenUsed="0" w:uiPriority="0" w:semiHidden="0" w:name="Body Text"/>
     <w:lsdException w:unhideWhenUsed="0" w:uiPriority="0" w:semiHidden="0" w:name="Body Text Indent"/>
     <w:lsdException w:unhideWhenUsed="0" w:uiPriority="0" w:semiHidden="0" w:name="List Continue"/>
@@ -2318,7 +3200,7 @@
     <w:lsdException w:unhideWhenUsed="0" w:uiPriority="0" w:semiHidden="0" w:name="Document Map"/>
     <w:lsdException w:unhideWhenUsed="0" w:uiPriority="0" w:semiHidden="0" w:name="Plain Text"/>
     <w:lsdException w:unhideWhenUsed="0" w:uiPriority="0" w:semiHidden="0" w:name="E-mail Signature"/>
-    <w:lsdException w:unhideWhenUsed="0" w:uiPriority="0" w:semiHidden="0" w:name="Normal (Web)"/>
+    <w:lsdException w:qFormat="1" w:unhideWhenUsed="0" w:uiPriority="0" w:semiHidden="0" w:name="Normal (Web)"/>
     <w:lsdException w:unhideWhenUsed="0" w:uiPriority="0" w:semiHidden="0" w:name="HTML Acronym"/>
     <w:lsdException w:unhideWhenUsed="0" w:uiPriority="0" w:semiHidden="0" w:name="HTML Address"/>
     <w:lsdException w:unhideWhenUsed="0" w:uiPriority="0" w:semiHidden="0" w:name="HTML Cite"/>
@@ -2329,7 +3211,7 @@
     <w:lsdException w:unhideWhenUsed="0" w:uiPriority="0" w:semiHidden="0" w:name="HTML Sample"/>
     <w:lsdException w:unhideWhenUsed="0" w:uiPriority="0" w:semiHidden="0" w:name="HTML Typewriter"/>
     <w:lsdException w:unhideWhenUsed="0" w:uiPriority="0" w:semiHidden="0" w:name="HTML Variable"/>
-    <w:lsdException w:unhideWhenUsed="0" w:uiPriority="0" w:name="Normal Table"/>
+    <w:lsdException w:qFormat="1" w:unhideWhenUsed="0" w:uiPriority="0" w:name="Normal Table"/>
     <w:lsdException w:unhideWhenUsed="0" w:uiPriority="0" w:semiHidden="0" w:name="annotation subject"/>
     <w:lsdException w:unhideWhenUsed="0" w:uiPriority="0" w:semiHidden="0" w:name="Table Simple 1"/>
     <w:lsdException w:unhideWhenUsed="0" w:uiPriority="0" w:semiHidden="0" w:name="Table Simple 2"/>
@@ -2484,14 +3366,37 @@
       <w:lang w:val="en-US" w:eastAsia="zh-CN" w:bidi="ar-SA"/>
     </w:rPr>
   </w:style>
-  <w:style w:type="character" w:default="1" w:styleId="2">
+  <w:style w:type="paragraph" w:styleId="2">
+    <w:name w:val="heading 4"/>
+    <w:next w:val="1"/>
+    <w:semiHidden/>
+    <w:unhideWhenUsed/>
+    <w:qFormat/>
+    <w:uiPriority w:val="0"/>
+    <w:pPr>
+      <w:spacing w:before="0" w:beforeAutospacing="1" w:after="0" w:afterAutospacing="1"/>
+      <w:jc w:val="left"/>
+    </w:pPr>
+    <w:rPr>
+      <w:rFonts w:hint="eastAsia" w:ascii="SimSun" w:hAnsi="SimSun" w:eastAsia="SimSun" w:cs="SimSun"/>
+      <w:b/>
+      <w:bCs/>
+      <w:kern w:val="0"/>
+      <w:sz w:val="24"/>
+      <w:szCs w:val="24"/>
+      <w:lang w:val="en-US" w:eastAsia="zh-CN" w:bidi="ar"/>
+    </w:rPr>
+  </w:style>
+  <w:style w:type="character" w:default="1" w:styleId="3">
     <w:name w:val="Default Paragraph Font"/>
     <w:semiHidden/>
+    <w:qFormat/>
     <w:uiPriority w:val="0"/>
   </w:style>
-  <w:style w:type="table" w:default="1" w:styleId="3">
+  <w:style w:type="table" w:default="1" w:styleId="4">
     <w:name w:val="Normal Table"/>
     <w:semiHidden/>
+    <w:qFormat/>
     <w:uiPriority w:val="0"/>
     <w:pPr>
       <w:keepNext w:val="0"/>
@@ -2515,8 +3420,9 @@
       </w:tblCellMar>
     </w:tblPr>
   </w:style>
-  <w:style w:type="paragraph" w:styleId="4">
+  <w:style w:type="paragraph" w:styleId="5">
     <w:name w:val="Normal (Web)"/>
+    <w:qFormat/>
     <w:uiPriority w:val="0"/>
     <w:pPr>
       <w:spacing w:before="0" w:beforeAutospacing="1" w:after="0" w:afterAutospacing="1"/>
@@ -2531,9 +3437,9 @@
       <w:lang w:val="en-US" w:eastAsia="zh-CN" w:bidi="ar"/>
     </w:rPr>
   </w:style>
-  <w:style w:type="character" w:styleId="5">
+  <w:style w:type="character" w:styleId="6">
     <w:name w:val="Strong"/>
-    <w:basedOn w:val="2"/>
+    <w:basedOn w:val="3"/>
     <w:qFormat/>
     <w:uiPriority w:val="0"/>
     <w:rPr>

</xml_diff>

<commit_message>
update report day 09/09/2024
</commit_message>
<xml_diff>
--- a/Report/Draft/Báo cáo tiếng việt.docx
+++ b/Report/Draft/Báo cáo tiếng việt.docx
@@ -427,8 +427,100 @@
           <w:sz w:val="26"/>
           <w:szCs w:val="26"/>
         </w:rPr>
-        <w:t xml:space="preserve">. </w:t>
-      </w:r>
+        <w:t>.</w:t>
+      </w:r>
+      <w:r>
+        <w:rPr>
+          <w:rFonts w:hint="default" w:ascii="Times New Roman" w:hAnsi="Times New Roman" w:cs="Times New Roman"/>
+          <w:b w:val="0"/>
+          <w:bCs w:val="0"/>
+          <w:sz w:val="26"/>
+          <w:szCs w:val="26"/>
+        </w:rPr>
+        <w:t xml:space="preserve"> </w:t>
+      </w:r>
+      <w:r>
+        <w:rPr>
+          <w:rFonts w:hint="default" w:ascii="Times New Roman" w:hAnsi="Times New Roman" w:cs="Times New Roman"/>
+          <w:b w:val="0"/>
+          <w:bCs w:val="0"/>
+          <w:sz w:val="26"/>
+          <w:szCs w:val="26"/>
+          <w:lang w:val="en-US"/>
+        </w:rPr>
+        <w:t>Phân tích cú pháp được thực hiện theo hai hình thức:</w:t>
+      </w:r>
+    </w:p>
+    <w:p>
+      <w:pPr>
+        <w:ind w:firstLine="720" w:firstLineChars="0"/>
+        <w:jc w:val="both"/>
+        <w:rPr>
+          <w:rFonts w:hint="default" w:ascii="Times New Roman" w:hAnsi="Times New Roman" w:cs="Times New Roman"/>
+          <w:b w:val="0"/>
+          <w:bCs w:val="0"/>
+          <w:sz w:val="26"/>
+          <w:szCs w:val="26"/>
+          <w:lang w:val="en-US"/>
+        </w:rPr>
+      </w:pPr>
+      <w:r>
+        <w:rPr>
+          <w:rFonts w:hint="default" w:ascii="Times New Roman" w:hAnsi="Times New Roman" w:cs="Times New Roman"/>
+          <w:b w:val="0"/>
+          <w:bCs w:val="0"/>
+          <w:sz w:val="26"/>
+          <w:szCs w:val="26"/>
+          <w:lang w:val="en-US"/>
+        </w:rPr>
+        <w:t>+ Phân tích phụ thuộc tập trung phân tích ngữ pháp của câu bằng cách xác định chủ ngữ, vị ngữ, tân ngữ,… và xem xét cách chúng liên hệ với nhau để tạo nên ý nghĩa tổng thể</w:t>
+      </w:r>
+    </w:p>
+    <w:p>
+      <w:pPr>
+        <w:ind w:firstLine="720" w:firstLineChars="0"/>
+        <w:jc w:val="both"/>
+        <w:rPr>
+          <w:rFonts w:hint="default" w:ascii="Times New Roman" w:hAnsi="Times New Roman" w:cs="Times New Roman"/>
+          <w:b w:val="0"/>
+          <w:bCs w:val="0"/>
+          <w:sz w:val="26"/>
+          <w:szCs w:val="26"/>
+          <w:lang w:val="en-US"/>
+        </w:rPr>
+      </w:pPr>
+      <w:r>
+        <w:rPr>
+          <w:rFonts w:hint="default" w:ascii="Times New Roman" w:hAnsi="Times New Roman" w:cs="Times New Roman"/>
+          <w:b w:val="0"/>
+          <w:bCs w:val="0"/>
+          <w:sz w:val="26"/>
+          <w:szCs w:val="26"/>
+          <w:lang w:val="en-US"/>
+        </w:rPr>
+        <w:t>+ Phân tích thành phần là một cấu trúc dạng cây biểu diễn cấu trúc phân cấp của câu. Tức là biểu diễn mối quan hệ giữa các thành phần trong câu như cụm danh từ, cụm động từ,…</w:t>
+      </w:r>
+    </w:p>
+    <w:p>
+      <w:pPr>
+        <w:jc w:val="both"/>
+        <w:rPr>
+          <w:rFonts w:hint="default" w:ascii="Times New Roman" w:hAnsi="Times New Roman" w:cs="Times New Roman"/>
+          <w:sz w:val="28"/>
+          <w:szCs w:val="28"/>
+        </w:rPr>
+      </w:pPr>
+    </w:p>
+    <w:p>
+      <w:pPr>
+        <w:jc w:val="both"/>
+        <w:rPr>
+          <w:rFonts w:hint="default" w:ascii="Times New Roman" w:hAnsi="Times New Roman" w:cs="Times New Roman"/>
+          <w:sz w:val="26"/>
+          <w:szCs w:val="26"/>
+          <w:lang w:val="en-US"/>
+        </w:rPr>
+      </w:pPr>
       <w:r>
         <w:rPr>
           <w:rFonts w:hint="default" w:ascii="Times New Roman" w:hAnsi="Times New Roman" w:cs="Times New Roman"/>
@@ -438,205 +530,265 @@
           <w:szCs w:val="26"/>
           <w:lang w:val="en-US"/>
         </w:rPr>
-        <w:t>Phân tích cú pháp được thực hiện theo hai hình thức:</w:t>
-      </w:r>
-    </w:p>
-    <w:p>
-      <w:pPr>
-        <w:jc w:val="both"/>
-        <w:rPr>
-          <w:rFonts w:hint="default" w:ascii="Times New Roman" w:hAnsi="Times New Roman" w:cs="Times New Roman"/>
-          <w:b w:val="0"/>
-          <w:bCs w:val="0"/>
-          <w:sz w:val="26"/>
-          <w:szCs w:val="26"/>
-          <w:lang w:val="en-US"/>
-        </w:rPr>
-      </w:pPr>
-      <w:r>
-        <w:rPr>
-          <w:rFonts w:hint="default" w:ascii="Times New Roman" w:hAnsi="Times New Roman" w:cs="Times New Roman"/>
-          <w:b w:val="0"/>
-          <w:bCs w:val="0"/>
-          <w:sz w:val="26"/>
-          <w:szCs w:val="26"/>
-          <w:lang w:val="en-US"/>
-        </w:rPr>
-        <w:t>+ Phân tích phụ thuộc tập trung phân tích ngữ pháp của câu bằng cách xác định chủ ngữ, vị ngữ, tân ngữ,… và xem xét cách chúng liên hệ với nhau để tạo nên ý nghĩa tổng thể</w:t>
-      </w:r>
-    </w:p>
-    <w:p>
-      <w:pPr>
-        <w:jc w:val="both"/>
-        <w:rPr>
-          <w:rFonts w:hint="default" w:ascii="Times New Roman" w:hAnsi="Times New Roman" w:cs="Times New Roman"/>
-          <w:b w:val="0"/>
-          <w:bCs w:val="0"/>
-          <w:sz w:val="26"/>
-          <w:szCs w:val="26"/>
-          <w:lang w:val="en-US"/>
-        </w:rPr>
-      </w:pPr>
-      <w:r>
-        <w:rPr>
-          <w:rFonts w:hint="default" w:ascii="Times New Roman" w:hAnsi="Times New Roman" w:cs="Times New Roman"/>
-          <w:b w:val="0"/>
-          <w:bCs w:val="0"/>
-          <w:sz w:val="26"/>
-          <w:szCs w:val="26"/>
-          <w:lang w:val="en-US"/>
-        </w:rPr>
-        <w:t>+ Phân tích thành phần là một cấu trúc dạng cây biểu diễn cấu trúc phân cấp của câu. Tức là biểu diễn mối quan hệ giữa các thành phần trong câu như cụm danh từ, cụm động từ,…</w:t>
+        <w:t xml:space="preserve">- </w:t>
+      </w:r>
+      <w:r>
+        <w:rPr>
+          <w:rFonts w:hint="default" w:ascii="Times New Roman" w:hAnsi="Times New Roman" w:cs="Times New Roman"/>
+          <w:b/>
+          <w:bCs/>
+          <w:sz w:val="26"/>
+          <w:szCs w:val="26"/>
+        </w:rPr>
+        <w:t>Phân tích ngữ nghĩa:</w:t>
+      </w:r>
+      <w:r>
+        <w:rPr>
+          <w:rFonts w:hint="default" w:ascii="Times New Roman" w:hAnsi="Times New Roman" w:cs="Times New Roman"/>
+          <w:b w:val="0"/>
+          <w:bCs w:val="0"/>
+          <w:sz w:val="26"/>
+          <w:szCs w:val="26"/>
+        </w:rPr>
+        <w:t xml:space="preserve"> </w:t>
+      </w:r>
+      <w:r>
+        <w:rPr>
+          <w:rFonts w:hint="default" w:ascii="Times New Roman" w:hAnsi="Times New Roman" w:cs="Times New Roman"/>
+          <w:b w:val="0"/>
+          <w:bCs w:val="0"/>
+          <w:sz w:val="26"/>
+          <w:szCs w:val="26"/>
+          <w:lang w:val="en-US"/>
+        </w:rPr>
+        <w:t>giúp xác định</w:t>
+      </w:r>
+      <w:r>
+        <w:rPr>
+          <w:rFonts w:hint="default" w:ascii="Times New Roman" w:hAnsi="Times New Roman" w:cs="Times New Roman"/>
+          <w:sz w:val="26"/>
+          <w:szCs w:val="26"/>
+        </w:rPr>
+        <w:t xml:space="preserve"> ý nghĩa</w:t>
+      </w:r>
+      <w:r>
+        <w:rPr>
+          <w:rFonts w:hint="default" w:ascii="Times New Roman" w:hAnsi="Times New Roman" w:cs="Times New Roman"/>
+          <w:sz w:val="26"/>
+          <w:szCs w:val="26"/>
+          <w:lang w:val="en-US"/>
+        </w:rPr>
+        <w:t>, cách sử dụng</w:t>
+      </w:r>
+      <w:r>
+        <w:rPr>
+          <w:rFonts w:hint="default" w:ascii="Times New Roman" w:hAnsi="Times New Roman" w:cs="Times New Roman"/>
+          <w:sz w:val="26"/>
+          <w:szCs w:val="26"/>
+        </w:rPr>
+        <w:t xml:space="preserve"> của các từ và cụm từ </w:t>
+      </w:r>
+      <w:r>
+        <w:rPr>
+          <w:rFonts w:hint="default" w:ascii="Times New Roman" w:hAnsi="Times New Roman" w:cs="Times New Roman"/>
+          <w:sz w:val="26"/>
+          <w:szCs w:val="26"/>
+          <w:lang w:val="en-US"/>
+        </w:rPr>
+        <w:t xml:space="preserve">dựa vào ngữ cảnh cụ thể của câu văn; từ đó hiểu sâu hơn về ngữ nghĩa cũng như nội dung mà văn bản truyền tải.  </w:t>
+      </w:r>
+    </w:p>
+    <w:p>
+      <w:pPr>
+        <w:jc w:val="both"/>
+        <w:rPr>
+          <w:rFonts w:hint="default" w:ascii="Times New Roman" w:hAnsi="Times New Roman" w:cs="Times New Roman"/>
+          <w:sz w:val="28"/>
+          <w:szCs w:val="28"/>
+          <w:lang w:val="en-US"/>
+        </w:rPr>
+      </w:pPr>
+    </w:p>
+    <w:p>
+      <w:pPr>
+        <w:jc w:val="both"/>
+        <w:rPr>
+          <w:rFonts w:hint="default" w:ascii="Times New Roman" w:hAnsi="Times New Roman" w:cs="Times New Roman"/>
+          <w:sz w:val="26"/>
+          <w:szCs w:val="26"/>
+          <w:lang w:val="en-US"/>
+        </w:rPr>
+      </w:pPr>
+      <w:r>
+        <w:rPr>
+          <w:rFonts w:hint="default" w:ascii="Times New Roman" w:hAnsi="Times New Roman" w:cs="Times New Roman"/>
+          <w:b/>
+          <w:bCs/>
+          <w:sz w:val="26"/>
+          <w:szCs w:val="26"/>
+          <w:lang w:val="en-US"/>
+        </w:rPr>
+        <w:t xml:space="preserve">- </w:t>
+      </w:r>
+      <w:r>
+        <w:rPr>
+          <w:rFonts w:hint="default" w:ascii="Times New Roman" w:hAnsi="Times New Roman" w:cs="Times New Roman"/>
+          <w:b/>
+          <w:bCs/>
+          <w:sz w:val="26"/>
+          <w:szCs w:val="26"/>
+        </w:rPr>
+        <w:t>Nhận dạng thực thể có tên (NER):</w:t>
+      </w:r>
+      <w:r>
+        <w:rPr>
+          <w:rFonts w:hint="default" w:ascii="Times New Roman" w:hAnsi="Times New Roman" w:cs="Times New Roman"/>
+          <w:sz w:val="26"/>
+          <w:szCs w:val="26"/>
+        </w:rPr>
+        <w:t xml:space="preserve"> Phát hiện các tên riêng trong văn bản như tên người, địa điểm, hoặc tổ chức.</w:t>
+      </w:r>
+      <w:r>
+        <w:rPr>
+          <w:rFonts w:hint="default" w:ascii="Times New Roman" w:hAnsi="Times New Roman" w:cs="Times New Roman"/>
+          <w:sz w:val="26"/>
+          <w:szCs w:val="26"/>
+          <w:lang w:val="en-US"/>
+        </w:rPr>
+        <w:t xml:space="preserve"> </w:t>
+      </w:r>
+    </w:p>
+    <w:p>
+      <w:pPr>
+        <w:jc w:val="both"/>
+        <w:rPr>
+          <w:rFonts w:hint="default" w:ascii="Times New Roman" w:hAnsi="Times New Roman" w:cs="Times New Roman"/>
+          <w:sz w:val="26"/>
+          <w:szCs w:val="26"/>
+        </w:rPr>
+      </w:pPr>
+    </w:p>
+    <w:p>
+      <w:pPr>
+        <w:jc w:val="both"/>
+        <w:rPr>
+          <w:rFonts w:hint="default" w:ascii="Times New Roman" w:hAnsi="Times New Roman" w:cs="Times New Roman"/>
+          <w:sz w:val="26"/>
+          <w:szCs w:val="26"/>
+        </w:rPr>
+      </w:pPr>
+      <w:r>
+        <w:rPr>
+          <w:rFonts w:hint="default" w:ascii="Times New Roman" w:hAnsi="Times New Roman" w:cs="Times New Roman"/>
+          <w:sz w:val="26"/>
+          <w:szCs w:val="26"/>
+          <w:lang w:val="en-US"/>
+        </w:rPr>
+        <w:t xml:space="preserve">- </w:t>
+      </w:r>
+      <w:r>
+        <w:rPr>
+          <w:rFonts w:hint="default" w:ascii="Times New Roman" w:hAnsi="Times New Roman" w:cs="Times New Roman"/>
+          <w:sz w:val="26"/>
+          <w:szCs w:val="26"/>
+        </w:rPr>
+        <w:t>Phân loại văn bản: Gán nhãn cho văn bản theo các danh mục như tích cực/tiêu cực, thư rác/không phải thư rác, hoặc tin thật/tin giả.</w:t>
+      </w:r>
+    </w:p>
+    <w:p>
+      <w:pPr>
+        <w:jc w:val="both"/>
+        <w:rPr>
+          <w:rFonts w:hint="default" w:ascii="Times New Roman" w:hAnsi="Times New Roman" w:cs="Times New Roman"/>
+          <w:sz w:val="26"/>
+          <w:szCs w:val="26"/>
+          <w:highlight w:val="yellow"/>
+        </w:rPr>
+      </w:pPr>
+    </w:p>
+    <w:p>
+      <w:pPr>
+        <w:jc w:val="both"/>
+        <w:rPr>
+          <w:rFonts w:hint="default" w:ascii="Times New Roman" w:hAnsi="Times New Roman" w:cs="Times New Roman"/>
+          <w:sz w:val="26"/>
+          <w:szCs w:val="26"/>
+          <w:highlight w:val="yellow"/>
+        </w:rPr>
+      </w:pPr>
+    </w:p>
+    <w:p>
+      <w:pPr>
+        <w:jc w:val="both"/>
+        <w:rPr>
+          <w:rFonts w:hint="default" w:ascii="Times New Roman" w:hAnsi="Times New Roman" w:cs="Times New Roman"/>
+          <w:sz w:val="26"/>
+          <w:szCs w:val="26"/>
+          <w:highlight w:val="yellow"/>
+        </w:rPr>
+      </w:pPr>
+      <w:r>
+        <w:rPr>
+          <w:rFonts w:hint="default" w:ascii="Times New Roman" w:hAnsi="Times New Roman" w:cs="Times New Roman"/>
+          <w:sz w:val="26"/>
+          <w:szCs w:val="26"/>
+          <w:highlight w:val="yellow"/>
+        </w:rPr>
+        <w:t>Trong nhiệm vụ phân loại văn bản, NLP được sử dụng để trích xuất thông tin từ văn bản, phân tích ý nghĩa của nó và chuyển đổi văn bản thành các đặc trưng có thể đưa vào các mô hình học máy hoặc thuật toán học sâu để thực hiện việc phân loại. Ví dụ, các kỹ thuật xử lý ngôn ngữ như bag of words, TF-IDF, và nhúng từ (word embeddings) hỗ trợ trong việc chuyển đổi văn bản sang dạng số hóa. Sau đó, các mô hình học máy như Naive Bayes và SVM (Máy Vector Hỗ Trợ)... có thể được huấn luyện để phân loại văn bản vào các danh mục như tích cực hay tiêu cực, thư rác hay không phải thư rác, và tin thật hay tin giả.</w:t>
+      </w:r>
+    </w:p>
+    <w:p>
+      <w:pPr>
+        <w:jc w:val="both"/>
+        <w:rPr>
+          <w:rFonts w:hint="default" w:ascii="Times New Roman" w:hAnsi="Times New Roman" w:cs="Times New Roman"/>
+          <w:sz w:val="26"/>
+          <w:szCs w:val="26"/>
+        </w:rPr>
+      </w:pPr>
+    </w:p>
+    <w:p>
+      <w:pPr>
+        <w:jc w:val="both"/>
+        <w:rPr>
+          <w:rFonts w:hint="default"/>
+          <w:b w:val="0"/>
+          <w:bCs w:val="0"/>
+          <w:i w:val="0"/>
+          <w:iCs w:val="0"/>
+          <w:sz w:val="26"/>
+          <w:szCs w:val="26"/>
+        </w:rPr>
+      </w:pPr>
+    </w:p>
+    <w:p>
+      <w:pPr>
+        <w:jc w:val="both"/>
+        <w:rPr>
+          <w:rFonts w:hint="default"/>
+          <w:b w:val="0"/>
+          <w:bCs w:val="0"/>
+          <w:i w:val="0"/>
+          <w:iCs w:val="0"/>
+          <w:sz w:val="26"/>
+          <w:szCs w:val="26"/>
+        </w:rPr>
+      </w:pPr>
+      <w:r>
+        <w:rPr>
+          <w:rFonts w:hint="default"/>
+          <w:b w:val="0"/>
+          <w:bCs w:val="0"/>
+          <w:i w:val="0"/>
+          <w:iCs w:val="0"/>
+          <w:sz w:val="26"/>
+          <w:szCs w:val="26"/>
+        </w:rPr>
+        <w:t>NLP được sử dụng trong nhiều sản phẩm và dịch vụ h</w:t>
       </w:r>
       <w:bookmarkStart w:id="0" w:name="_GoBack"/>
       <w:bookmarkEnd w:id="0"/>
-    </w:p>
-    <w:p>
-      <w:pPr>
-        <w:jc w:val="both"/>
-        <w:rPr>
-          <w:rFonts w:hint="default" w:ascii="Times New Roman" w:hAnsi="Times New Roman" w:cs="Times New Roman"/>
-          <w:sz w:val="28"/>
-          <w:szCs w:val="28"/>
-        </w:rPr>
-      </w:pPr>
-    </w:p>
-    <w:p>
-      <w:pPr>
-        <w:jc w:val="both"/>
-        <w:rPr>
-          <w:rFonts w:hint="default" w:ascii="Times New Roman" w:hAnsi="Times New Roman" w:cs="Times New Roman"/>
-          <w:sz w:val="28"/>
-          <w:szCs w:val="28"/>
-        </w:rPr>
-      </w:pPr>
-      <w:r>
-        <w:rPr>
-          <w:rFonts w:hint="default" w:ascii="Times New Roman" w:hAnsi="Times New Roman" w:cs="Times New Roman"/>
-          <w:sz w:val="28"/>
-          <w:szCs w:val="28"/>
-          <w:lang w:val="en-US"/>
-        </w:rPr>
-        <w:t xml:space="preserve">- </w:t>
-      </w:r>
-      <w:r>
-        <w:rPr>
-          <w:rFonts w:hint="default" w:ascii="Times New Roman" w:hAnsi="Times New Roman" w:cs="Times New Roman"/>
-          <w:sz w:val="28"/>
-          <w:szCs w:val="28"/>
-        </w:rPr>
-        <w:t>Phân tích ngữ nghĩa: Giải mã ý nghĩa của các từ và cụm từ trong ngữ cảnh cụ thể.</w:t>
-      </w:r>
-    </w:p>
-    <w:p>
-      <w:pPr>
-        <w:jc w:val="both"/>
-        <w:rPr>
-          <w:rFonts w:hint="default" w:ascii="Times New Roman" w:hAnsi="Times New Roman" w:cs="Times New Roman"/>
-          <w:sz w:val="28"/>
-          <w:szCs w:val="28"/>
-        </w:rPr>
-      </w:pPr>
-      <w:r>
-        <w:rPr>
-          <w:rFonts w:hint="default" w:ascii="Times New Roman" w:hAnsi="Times New Roman" w:cs="Times New Roman"/>
-          <w:sz w:val="28"/>
-          <w:szCs w:val="28"/>
-          <w:lang w:val="en-US"/>
-        </w:rPr>
-        <w:t xml:space="preserve">- </w:t>
-      </w:r>
-      <w:r>
-        <w:rPr>
-          <w:rFonts w:hint="default" w:ascii="Times New Roman" w:hAnsi="Times New Roman" w:cs="Times New Roman"/>
-          <w:sz w:val="28"/>
-          <w:szCs w:val="28"/>
-        </w:rPr>
-        <w:t>Nhận dạng thực thể có tên (NER): Phát hiện các tên riêng trong văn bản như tên người, địa điểm, hoặc tổ chức.</w:t>
-      </w:r>
-    </w:p>
-    <w:p>
-      <w:pPr>
-        <w:jc w:val="both"/>
-        <w:rPr>
-          <w:rFonts w:hint="default" w:ascii="Times New Roman" w:hAnsi="Times New Roman" w:cs="Times New Roman"/>
-          <w:sz w:val="28"/>
-          <w:szCs w:val="28"/>
-        </w:rPr>
-      </w:pPr>
-      <w:r>
-        <w:rPr>
-          <w:rFonts w:hint="default" w:ascii="Times New Roman" w:hAnsi="Times New Roman" w:cs="Times New Roman"/>
-          <w:sz w:val="28"/>
-          <w:szCs w:val="28"/>
-          <w:lang w:val="en-US"/>
-        </w:rPr>
-        <w:t xml:space="preserve">- </w:t>
-      </w:r>
-      <w:r>
-        <w:rPr>
-          <w:rFonts w:hint="default" w:ascii="Times New Roman" w:hAnsi="Times New Roman" w:cs="Times New Roman"/>
-          <w:sz w:val="28"/>
-          <w:szCs w:val="28"/>
-        </w:rPr>
-        <w:t>Phân loại văn bản: Gán nhãn cho văn bản theo các danh mục như tích cực/tiêu cực, thư rác/không phải thư rác, hoặc tin thật/tin giả.</w:t>
-      </w:r>
-    </w:p>
-    <w:p>
-      <w:pPr>
-        <w:jc w:val="both"/>
-        <w:rPr>
-          <w:rFonts w:hint="default" w:ascii="Times New Roman" w:hAnsi="Times New Roman" w:cs="Times New Roman"/>
-          <w:sz w:val="26"/>
-          <w:szCs w:val="26"/>
-          <w:highlight w:val="yellow"/>
-        </w:rPr>
-      </w:pPr>
-    </w:p>
-    <w:p>
-      <w:pPr>
-        <w:jc w:val="both"/>
-        <w:rPr>
-          <w:rFonts w:hint="default" w:ascii="Times New Roman" w:hAnsi="Times New Roman" w:cs="Times New Roman"/>
-          <w:sz w:val="26"/>
-          <w:szCs w:val="26"/>
-          <w:highlight w:val="yellow"/>
-        </w:rPr>
-      </w:pPr>
-    </w:p>
-    <w:p>
-      <w:pPr>
-        <w:jc w:val="both"/>
-        <w:rPr>
-          <w:rFonts w:hint="default" w:ascii="Times New Roman" w:hAnsi="Times New Roman" w:cs="Times New Roman"/>
-          <w:sz w:val="26"/>
-          <w:szCs w:val="26"/>
-          <w:highlight w:val="yellow"/>
-        </w:rPr>
-      </w:pPr>
-      <w:r>
-        <w:rPr>
-          <w:rFonts w:hint="default" w:ascii="Times New Roman" w:hAnsi="Times New Roman" w:cs="Times New Roman"/>
-          <w:sz w:val="26"/>
-          <w:szCs w:val="26"/>
-          <w:highlight w:val="yellow"/>
-        </w:rPr>
-        <w:t>Trong nhiệm vụ phân loại văn bản, NLP được sử dụng để trích xuất thông tin từ văn bản, phân tích ý nghĩa của nó và chuyển đổi văn bản thành các đặc trưng có thể đưa vào các mô hình học máy hoặc thuật toán học sâu để thực hiện việc phân loại. Ví dụ, các kỹ thuật xử lý ngôn ngữ như bag of words, TF-IDF, và nhúng từ (word embeddings) hỗ trợ trong việc chuyển đổi văn bản sang dạng số hóa. Sau đó, các mô hình học máy như Naive Bayes và SVM (Máy Vector Hỗ Trợ)... có thể được huấn luyện để phân loại văn bản vào các danh mục như tích cực hay tiêu cực, thư rác hay không phải thư rác, và tin thật hay tin giả.</w:t>
-      </w:r>
-    </w:p>
-    <w:p>
-      <w:pPr>
-        <w:jc w:val="both"/>
-        <w:rPr>
-          <w:rFonts w:hint="default" w:ascii="Times New Roman" w:hAnsi="Times New Roman" w:cs="Times New Roman"/>
-          <w:sz w:val="26"/>
-          <w:szCs w:val="26"/>
-        </w:rPr>
-      </w:pPr>
-    </w:p>
-    <w:p>
-      <w:pPr>
-        <w:jc w:val="both"/>
+      <w:r>
         <w:rPr>
           <w:rFonts w:hint="default"/>
           <w:b w:val="0"/>
@@ -646,32 +798,7 @@
           <w:sz w:val="26"/>
           <w:szCs w:val="26"/>
         </w:rPr>
-      </w:pPr>
-    </w:p>
-    <w:p>
-      <w:pPr>
-        <w:jc w:val="both"/>
-        <w:rPr>
-          <w:rFonts w:hint="default"/>
-          <w:b w:val="0"/>
-          <w:bCs w:val="0"/>
-          <w:i w:val="0"/>
-          <w:iCs w:val="0"/>
-          <w:sz w:val="26"/>
-          <w:szCs w:val="26"/>
-        </w:rPr>
-      </w:pPr>
-      <w:r>
-        <w:rPr>
-          <w:rFonts w:hint="default"/>
-          <w:b w:val="0"/>
-          <w:bCs w:val="0"/>
-          <w:i w:val="0"/>
-          <w:iCs w:val="0"/>
-          <w:sz w:val="26"/>
-          <w:szCs w:val="26"/>
-        </w:rPr>
-        <w:t>NLP được sử dụng trong nhiều sản phẩm và dịch vụ hàng ngày. Một số cách phổ biến nhất mà NLP được sử dụng là thông qua trợ lý kỹ thuật số được kích hoạt bằng giọng nói trên điện thoại thông minh, các chương trình quét email được sử dụng để xác định thư rác và các ứng dụng dịch thuật giải mã các ngôn ngữ nước ngoài.</w:t>
+        <w:t>àng ngày. Một số cách phổ biến nhất mà NLP được sử dụng là thông qua trợ lý kỹ thuật số được kích hoạt bằng giọng nói trên điện thoại thông minh, các chương trình quét email được sử dụng để xác định thư rác và các ứng dụng dịch thuật giải mã các ngôn ngữ nước ngoài.</w:t>
       </w:r>
     </w:p>
     <w:p>
@@ -1079,145 +1206,6 @@
           <w:szCs w:val="24"/>
         </w:rPr>
       </w:pPr>
-    </w:p>
-    <w:p>
-      <w:pPr>
-        <w:jc w:val="both"/>
-        <w:rPr>
-          <w:rFonts w:hint="default" w:ascii="Times New Roman" w:hAnsi="Times New Roman" w:cs="Times New Roman"/>
-          <w:b/>
-          <w:bCs/>
-          <w:sz w:val="26"/>
-          <w:szCs w:val="26"/>
-          <w:lang w:val="en-US"/>
-        </w:rPr>
-      </w:pPr>
-      <w:r>
-        <w:rPr>
-          <w:rFonts w:hint="default" w:ascii="Times New Roman" w:hAnsi="Times New Roman" w:cs="Times New Roman"/>
-          <w:b/>
-          <w:bCs/>
-          <w:sz w:val="26"/>
-          <w:szCs w:val="26"/>
-          <w:highlight w:val="yellow"/>
-        </w:rPr>
-        <w:t>Phân tích cú pháp</w:t>
-      </w:r>
-      <w:r>
-        <w:rPr>
-          <w:rFonts w:hint="default" w:ascii="Times New Roman" w:hAnsi="Times New Roman" w:cs="Times New Roman"/>
-          <w:b/>
-          <w:bCs/>
-          <w:sz w:val="26"/>
-          <w:szCs w:val="26"/>
-          <w:highlight w:val="yellow"/>
-          <w:lang w:val="en-US"/>
-        </w:rPr>
-        <w:t>:</w:t>
-      </w:r>
-      <w:r>
-        <w:rPr>
-          <w:rFonts w:hint="default" w:ascii="Times New Roman" w:hAnsi="Times New Roman" w:cs="Times New Roman"/>
-          <w:b/>
-          <w:bCs/>
-          <w:sz w:val="26"/>
-          <w:szCs w:val="26"/>
-          <w:highlight w:val="none"/>
-          <w:lang w:val="en-US"/>
-        </w:rPr>
-        <w:t xml:space="preserve"> </w:t>
-      </w:r>
-      <w:r>
-        <w:rPr>
-          <w:rFonts w:hint="default" w:ascii="Times New Roman" w:hAnsi="Times New Roman" w:cs="Times New Roman"/>
-          <w:b w:val="0"/>
-          <w:bCs w:val="0"/>
-          <w:sz w:val="26"/>
-          <w:szCs w:val="26"/>
-          <w:highlight w:val="none"/>
-          <w:lang w:val="en-US"/>
-        </w:rPr>
-        <w:t>giúp x</w:t>
-      </w:r>
-      <w:r>
-        <w:rPr>
-          <w:rFonts w:hint="default" w:ascii="Times New Roman" w:hAnsi="Times New Roman" w:cs="Times New Roman"/>
-          <w:b w:val="0"/>
-          <w:bCs w:val="0"/>
-          <w:sz w:val="26"/>
-          <w:szCs w:val="26"/>
-        </w:rPr>
-        <w:t>ác định ý nghĩa của một từ, cụm từ hoặc câu bằng cách phân tích cú pháp của các từ và áp dụng các quy tắc ngữ pháp được lập trình sẵn</w:t>
-      </w:r>
-      <w:r>
-        <w:rPr>
-          <w:rFonts w:hint="default" w:ascii="Times New Roman" w:hAnsi="Times New Roman" w:cs="Times New Roman"/>
-          <w:b/>
-          <w:bCs/>
-          <w:sz w:val="26"/>
-          <w:szCs w:val="26"/>
-        </w:rPr>
-        <w:t xml:space="preserve">. </w:t>
-      </w:r>
-      <w:r>
-        <w:rPr>
-          <w:rFonts w:hint="default" w:ascii="Times New Roman" w:hAnsi="Times New Roman" w:cs="Times New Roman"/>
-          <w:b/>
-          <w:bCs/>
-          <w:sz w:val="26"/>
-          <w:szCs w:val="26"/>
-          <w:lang w:val="en-US"/>
-        </w:rPr>
-        <w:t>Phân tích cú pháp được thực hiện theo hai hình thức:</w:t>
-      </w:r>
-    </w:p>
-    <w:p>
-      <w:pPr>
-        <w:jc w:val="both"/>
-        <w:rPr>
-          <w:rFonts w:hint="default" w:ascii="Times New Roman" w:hAnsi="Times New Roman" w:cs="Times New Roman"/>
-          <w:b w:val="0"/>
-          <w:bCs w:val="0"/>
-          <w:sz w:val="26"/>
-          <w:szCs w:val="26"/>
-          <w:lang w:val="en-US"/>
-        </w:rPr>
-      </w:pPr>
-      <w:r>
-        <w:rPr>
-          <w:rFonts w:hint="default" w:ascii="Times New Roman" w:hAnsi="Times New Roman" w:cs="Times New Roman"/>
-          <w:b w:val="0"/>
-          <w:bCs w:val="0"/>
-          <w:sz w:val="26"/>
-          <w:szCs w:val="26"/>
-          <w:lang w:val="en-US"/>
-        </w:rPr>
-        <w:t>- Phân tích phụ thuộc tập trung phân tích ngữ pháp của câu bằng cách xác định chủ ngữ, vị ngữ, tân ngữ,… và xem xét cách chúng liên hệ với nhau để tạo nên ý nghĩa tổng thể</w:t>
-      </w:r>
-    </w:p>
-    <w:p>
-      <w:pPr>
-        <w:jc w:val="both"/>
-        <w:rPr>
-          <w:rFonts w:hint="default" w:ascii="Times New Roman" w:hAnsi="Times New Roman" w:cs="Times New Roman"/>
-          <w:b w:val="0"/>
-          <w:bCs w:val="0"/>
-          <w:sz w:val="26"/>
-          <w:szCs w:val="26"/>
-          <w:lang w:val="en-US"/>
-        </w:rPr>
-      </w:pPr>
-      <w:r>
-        <w:rPr>
-          <w:rFonts w:hint="default" w:ascii="Times New Roman" w:hAnsi="Times New Roman" w:cs="Times New Roman"/>
-          <w:b w:val="0"/>
-          <w:bCs w:val="0"/>
-          <w:sz w:val="26"/>
-          <w:szCs w:val="26"/>
-          <w:lang w:val="en-US"/>
-        </w:rPr>
-        <w:t>- Phân tích thành phần là một cấu trúc dạng cây biểu diễn cấu trúc phân cấp của câu. Tức là biểu diễn mối quan hệ giữa các thành phần trong câu như cụm danh từ, cụm động từ,…</w:t>
-      </w:r>
     </w:p>
     <w:p>
       <w:pPr>

</xml_diff>

<commit_message>
update data and report day 10/09/2024
</commit_message>
<xml_diff>
--- a/Report/Draft/Báo cáo tiếng việt.docx
+++ b/Report/Draft/Báo cáo tiếng việt.docx
@@ -646,95 +646,50 @@
           <w:sz w:val="26"/>
           <w:szCs w:val="26"/>
         </w:rPr>
-        <w:t xml:space="preserve"> Phát hiện các tên riêng trong văn bản như tên người, địa điểm, hoặc tổ chức.</w:t>
-      </w:r>
-      <w:r>
-        <w:rPr>
-          <w:rFonts w:hint="default" w:ascii="Times New Roman" w:hAnsi="Times New Roman" w:cs="Times New Roman"/>
-          <w:sz w:val="26"/>
-          <w:szCs w:val="26"/>
-          <w:lang w:val="en-US"/>
-        </w:rPr>
         <w:t xml:space="preserve"> </w:t>
       </w:r>
-    </w:p>
-    <w:p>
-      <w:pPr>
-        <w:jc w:val="both"/>
-        <w:rPr>
-          <w:rFonts w:hint="default" w:ascii="Times New Roman" w:hAnsi="Times New Roman" w:cs="Times New Roman"/>
-          <w:sz w:val="26"/>
-          <w:szCs w:val="26"/>
-        </w:rPr>
-      </w:pPr>
-    </w:p>
-    <w:p>
-      <w:pPr>
-        <w:jc w:val="both"/>
-        <w:rPr>
-          <w:rFonts w:hint="default" w:ascii="Times New Roman" w:hAnsi="Times New Roman" w:cs="Times New Roman"/>
-          <w:sz w:val="26"/>
-          <w:szCs w:val="26"/>
-        </w:rPr>
-      </w:pPr>
-      <w:r>
-        <w:rPr>
-          <w:rFonts w:hint="default" w:ascii="Times New Roman" w:hAnsi="Times New Roman" w:cs="Times New Roman"/>
-          <w:sz w:val="26"/>
-          <w:szCs w:val="26"/>
-          <w:lang w:val="en-US"/>
-        </w:rPr>
-        <w:t xml:space="preserve">- </w:t>
-      </w:r>
-      <w:r>
-        <w:rPr>
-          <w:rFonts w:hint="default" w:ascii="Times New Roman" w:hAnsi="Times New Roman" w:cs="Times New Roman"/>
-          <w:sz w:val="26"/>
-          <w:szCs w:val="26"/>
-        </w:rPr>
-        <w:t>Phân loại văn bản: Gán nhãn cho văn bản theo các danh mục như tích cực/tiêu cực, thư rác/không phải thư rác, hoặc tin thật/tin giả.</w:t>
-      </w:r>
-    </w:p>
-    <w:p>
-      <w:pPr>
-        <w:jc w:val="both"/>
-        <w:rPr>
-          <w:rFonts w:hint="default" w:ascii="Times New Roman" w:hAnsi="Times New Roman" w:cs="Times New Roman"/>
-          <w:sz w:val="26"/>
-          <w:szCs w:val="26"/>
-          <w:highlight w:val="yellow"/>
-        </w:rPr>
-      </w:pPr>
-    </w:p>
-    <w:p>
-      <w:pPr>
-        <w:jc w:val="both"/>
-        <w:rPr>
-          <w:rFonts w:hint="default" w:ascii="Times New Roman" w:hAnsi="Times New Roman" w:cs="Times New Roman"/>
-          <w:sz w:val="26"/>
-          <w:szCs w:val="26"/>
-          <w:highlight w:val="yellow"/>
-        </w:rPr>
-      </w:pPr>
-    </w:p>
-    <w:p>
-      <w:pPr>
-        <w:jc w:val="both"/>
-        <w:rPr>
-          <w:rFonts w:hint="default" w:ascii="Times New Roman" w:hAnsi="Times New Roman" w:cs="Times New Roman"/>
-          <w:sz w:val="26"/>
-          <w:szCs w:val="26"/>
-          <w:highlight w:val="yellow"/>
-        </w:rPr>
-      </w:pPr>
-      <w:r>
-        <w:rPr>
-          <w:rFonts w:hint="default" w:ascii="Times New Roman" w:hAnsi="Times New Roman" w:cs="Times New Roman"/>
-          <w:sz w:val="26"/>
-          <w:szCs w:val="26"/>
-          <w:highlight w:val="yellow"/>
-        </w:rPr>
-        <w:t>Trong nhiệm vụ phân loại văn bản, NLP được sử dụng để trích xuất thông tin từ văn bản, phân tích ý nghĩa của nó và chuyển đổi văn bản thành các đặc trưng có thể đưa vào các mô hình học máy hoặc thuật toán học sâu để thực hiện việc phân loại. Ví dụ, các kỹ thuật xử lý ngôn ngữ như bag of words, TF-IDF, và nhúng từ (word embeddings) hỗ trợ trong việc chuyển đổi văn bản sang dạng số hóa. Sau đó, các mô hình học máy như Naive Bayes và SVM (Máy Vector Hỗ Trợ)... có thể được huấn luyện để phân loại văn bản vào các danh mục như tích cực hay tiêu cực, thư rác hay không phải thư rác, và tin thật hay tin giả.</w:t>
+      <w:r>
+        <w:rPr>
+          <w:rFonts w:hint="default" w:ascii="Times New Roman" w:hAnsi="Times New Roman"/>
+          <w:sz w:val="26"/>
+          <w:szCs w:val="26"/>
+          <w:lang w:val="en-US"/>
+        </w:rPr>
+        <w:t xml:space="preserve">nhằm xác định và phân loại các thực thể cụ thể trong một đoạn văn </w:t>
+      </w:r>
+      <w:r>
+        <w:rPr>
+          <w:rFonts w:hint="default" w:ascii="Times New Roman" w:hAnsi="Times New Roman" w:cs="Times New Roman"/>
+          <w:sz w:val="26"/>
+          <w:szCs w:val="26"/>
+        </w:rPr>
+        <w:t xml:space="preserve">như tên </w:t>
+      </w:r>
+      <w:r>
+        <w:rPr>
+          <w:rFonts w:hint="default" w:ascii="Times New Roman" w:hAnsi="Times New Roman" w:cs="Times New Roman"/>
+          <w:sz w:val="26"/>
+          <w:szCs w:val="26"/>
+          <w:lang w:val="en-US"/>
+        </w:rPr>
+        <w:t>riêng của người</w:t>
+      </w:r>
+      <w:r>
+        <w:rPr>
+          <w:rFonts w:hint="default" w:ascii="Times New Roman" w:hAnsi="Times New Roman" w:cs="Times New Roman"/>
+          <w:sz w:val="26"/>
+          <w:szCs w:val="26"/>
+        </w:rPr>
+        <w:t xml:space="preserve">, địa điểm, </w:t>
+      </w:r>
+      <w:r>
+        <w:rPr>
+          <w:rFonts w:hint="default" w:ascii="Times New Roman" w:hAnsi="Times New Roman" w:cs="Times New Roman"/>
+          <w:sz w:val="26"/>
+          <w:szCs w:val="26"/>
+          <w:lang w:val="en-US"/>
+        </w:rPr>
+        <w:t>thời gian, tiền tệ,…</w:t>
       </w:r>
     </w:p>
     <w:p>
@@ -760,6 +715,60 @@
           <w:szCs w:val="26"/>
         </w:rPr>
       </w:pPr>
+      <w:r>
+        <w:rPr>
+          <w:rFonts w:hint="default" w:ascii="Times New Roman" w:hAnsi="Times New Roman" w:cs="Times New Roman"/>
+          <w:sz w:val="26"/>
+          <w:szCs w:val="26"/>
+          <w:lang w:val="en-US"/>
+        </w:rPr>
+        <w:t xml:space="preserve">- </w:t>
+      </w:r>
+      <w:r>
+        <w:rPr>
+          <w:rFonts w:hint="default" w:ascii="Times New Roman" w:hAnsi="Times New Roman" w:cs="Times New Roman"/>
+          <w:sz w:val="26"/>
+          <w:szCs w:val="26"/>
+        </w:rPr>
+        <w:t>Phân loại văn bản: Gán nhãn cho văn bản theo các danh mục như tích cực/tiêu cực, thư rác/không phải thư rác, hoặc tin thật/tin giả.</w:t>
+      </w:r>
+      <w:r>
+        <w:rPr>
+          <w:rFonts w:hint="default" w:ascii="Times New Roman" w:hAnsi="Times New Roman" w:cs="Times New Roman"/>
+          <w:sz w:val="26"/>
+          <w:szCs w:val="26"/>
+          <w:lang w:val="en-US"/>
+        </w:rPr>
+        <w:t xml:space="preserve"> </w:t>
+      </w:r>
+      <w:r>
+        <w:rPr>
+          <w:rFonts w:hint="default" w:ascii="Times New Roman" w:hAnsi="Times New Roman" w:cs="Times New Roman"/>
+          <w:sz w:val="26"/>
+          <w:szCs w:val="26"/>
+          <w:highlight w:val="yellow"/>
+        </w:rPr>
+        <w:t xml:space="preserve">Trong nhiệm vụ </w:t>
+      </w:r>
+      <w:r>
+        <w:rPr>
+          <w:rFonts w:hint="default" w:ascii="Times New Roman" w:hAnsi="Times New Roman" w:cs="Times New Roman"/>
+          <w:sz w:val="26"/>
+          <w:szCs w:val="26"/>
+          <w:highlight w:val="yellow"/>
+          <w:lang w:val="en-US"/>
+        </w:rPr>
+        <w:t>này</w:t>
+      </w:r>
+      <w:r>
+        <w:rPr>
+          <w:rFonts w:hint="default" w:ascii="Times New Roman" w:hAnsi="Times New Roman" w:cs="Times New Roman"/>
+          <w:sz w:val="26"/>
+          <w:szCs w:val="26"/>
+          <w:highlight w:val="yellow"/>
+        </w:rPr>
+        <w:t>, NLP được sử dụng để trích xuất thông tin từ văn bản, phân tích ý nghĩa của nó và chuyển đổi văn bản thành các đặc trưng có thể đưa vào các mô hình học máy hoặc thuật toán học sâu để thực hiện việc phân loại. Ví dụ, các kỹ thuật xử lý ngôn ngữ như bag of words, TF-IDF, và nhúng từ (word embeddings) hỗ trợ trong việc chuyển đổi văn bản sang dạng số hóa. Sau đó, các mô hình học máy như Naive Bayes và SVM (Máy Vector Hỗ Trợ)... có thể được huấn luyện để phân loại văn bản vào các danh mục như tích cực hay tiêu cực, thư rác hay không phải thư rác, và tin thật hay tin giả.</w:t>
+      </w:r>
     </w:p>
     <w:p>
       <w:pPr>
@@ -774,1240 +783,6 @@
           <w:szCs w:val="26"/>
         </w:rPr>
       </w:pPr>
-      <w:r>
-        <w:rPr>
-          <w:rFonts w:hint="default"/>
-          <w:b w:val="0"/>
-          <w:bCs w:val="0"/>
-          <w:i w:val="0"/>
-          <w:iCs w:val="0"/>
-          <w:sz w:val="26"/>
-          <w:szCs w:val="26"/>
-        </w:rPr>
-        <w:t>NLP được sử dụng trong nhiều sản phẩm và dịch vụ h</w:t>
-      </w:r>
-      <w:bookmarkStart w:id="0" w:name="_GoBack"/>
-      <w:bookmarkEnd w:id="0"/>
-      <w:r>
-        <w:rPr>
-          <w:rFonts w:hint="default"/>
-          <w:b w:val="0"/>
-          <w:bCs w:val="0"/>
-          <w:i w:val="0"/>
-          <w:iCs w:val="0"/>
-          <w:sz w:val="26"/>
-          <w:szCs w:val="26"/>
-        </w:rPr>
-        <w:t>àng ngày. Một số cách phổ biến nhất mà NLP được sử dụng là thông qua trợ lý kỹ thuật số được kích hoạt bằng giọng nói trên điện thoại thông minh, các chương trình quét email được sử dụng để xác định thư rác và các ứng dụng dịch thuật giải mã các ngôn ngữ nước ngoài.</w:t>
-      </w:r>
-    </w:p>
-    <w:p>
-      <w:pPr>
-        <w:jc w:val="both"/>
-        <w:rPr>
-          <w:rFonts w:hint="default"/>
-          <w:b w:val="0"/>
-          <w:bCs w:val="0"/>
-          <w:i w:val="0"/>
-          <w:iCs w:val="0"/>
-          <w:sz w:val="26"/>
-          <w:szCs w:val="26"/>
-        </w:rPr>
-      </w:pPr>
-    </w:p>
-    <w:p>
-      <w:pPr>
-        <w:jc w:val="both"/>
-        <w:rPr>
-          <w:rFonts w:hint="default"/>
-          <w:b w:val="0"/>
-          <w:bCs w:val="0"/>
-          <w:i w:val="0"/>
-          <w:iCs w:val="0"/>
-          <w:sz w:val="26"/>
-          <w:szCs w:val="26"/>
-        </w:rPr>
-      </w:pPr>
-      <w:r>
-        <w:rPr>
-          <w:rFonts w:hint="default"/>
-          <w:b w:val="0"/>
-          <w:bCs w:val="0"/>
-          <w:i w:val="0"/>
-          <w:iCs w:val="0"/>
-          <w:sz w:val="26"/>
-          <w:szCs w:val="26"/>
-        </w:rPr>
-        <w:t>Hệ thống xử lý ngôn ngữ tự nhiên có thể hoạt động nhanh chóng và hiệu quả: sau khi các mô hình NLP được đào tạo đúng cách, nó có thể đảm nhận các nhiệm vụ hành chính, giải phóng nhân viên để làm việc hiệu quả hơn. Các lợi ích có thể bao gồm:</w:t>
-      </w:r>
-    </w:p>
-    <w:p>
-      <w:pPr>
-        <w:jc w:val="both"/>
-        <w:rPr>
-          <w:rFonts w:hint="default"/>
-          <w:b w:val="0"/>
-          <w:bCs w:val="0"/>
-          <w:i w:val="0"/>
-          <w:iCs w:val="0"/>
-          <w:sz w:val="26"/>
-          <w:szCs w:val="26"/>
-        </w:rPr>
-      </w:pPr>
-    </w:p>
-    <w:p>
-      <w:pPr>
-        <w:jc w:val="both"/>
-        <w:rPr>
-          <w:rFonts w:hint="default"/>
-          <w:b w:val="0"/>
-          <w:bCs w:val="0"/>
-          <w:i w:val="0"/>
-          <w:iCs w:val="0"/>
-          <w:sz w:val="26"/>
-          <w:szCs w:val="26"/>
-        </w:rPr>
-      </w:pPr>
-      <w:r>
-        <w:rPr>
-          <w:rFonts w:hint="default"/>
-          <w:b w:val="0"/>
-          <w:bCs w:val="0"/>
-          <w:i w:val="0"/>
-          <w:iCs w:val="0"/>
-          <w:sz w:val="26"/>
-          <w:szCs w:val="26"/>
-        </w:rPr>
-        <w:t>Khám phá thông tin chi tiết nhanh hơn: Các tổ chức có thể tìm thấy các mô hình, xu hướng và mối quan hệ ẩn giữa các phần nội dung khác nhau. Việc truy xuất dữ liệu văn bản hỗ trợ thông tin chi tiết và phân tích sâu hơn, cho phép đưa ra quyết định sáng suốt hơn và đưa ra các ý tưởng kinh doanh mới.</w:t>
-      </w:r>
-    </w:p>
-    <w:p>
-      <w:pPr>
-        <w:jc w:val="both"/>
-        <w:rPr>
-          <w:rFonts w:hint="default"/>
-          <w:b w:val="0"/>
-          <w:bCs w:val="0"/>
-          <w:i w:val="0"/>
-          <w:iCs w:val="0"/>
-          <w:sz w:val="26"/>
-          <w:szCs w:val="26"/>
-        </w:rPr>
-      </w:pPr>
-    </w:p>
-    <w:p>
-      <w:pPr>
-        <w:jc w:val="both"/>
-        <w:rPr>
-          <w:rFonts w:hint="default"/>
-          <w:b w:val="0"/>
-          <w:bCs w:val="0"/>
-          <w:i w:val="0"/>
-          <w:iCs w:val="0"/>
-          <w:sz w:val="26"/>
-          <w:szCs w:val="26"/>
-        </w:rPr>
-      </w:pPr>
-      <w:r>
-        <w:rPr>
-          <w:rFonts w:hint="default"/>
-          <w:b w:val="0"/>
-          <w:bCs w:val="0"/>
-          <w:i w:val="0"/>
-          <w:iCs w:val="0"/>
-          <w:sz w:val="26"/>
-          <w:szCs w:val="26"/>
-        </w:rPr>
-        <w:t>Tiết kiệm ngân sách nhiều hơn: Với khối lượng lớn dữ liệu văn bản phi cấu trúc có sẵn, NLP có thể được sử dụng để tự động hóa việc thu thập, xử lý và tổ chức thông tin với ít nỗ lực thủ công hơn.</w:t>
-      </w:r>
-    </w:p>
-    <w:p>
-      <w:pPr>
-        <w:jc w:val="both"/>
-        <w:rPr>
-          <w:rFonts w:hint="default"/>
-          <w:b w:val="0"/>
-          <w:bCs w:val="0"/>
-          <w:i w:val="0"/>
-          <w:iCs w:val="0"/>
-          <w:sz w:val="26"/>
-          <w:szCs w:val="26"/>
-        </w:rPr>
-      </w:pPr>
-    </w:p>
-    <w:p>
-      <w:pPr>
-        <w:jc w:val="both"/>
-        <w:rPr>
-          <w:rFonts w:hint="default"/>
-          <w:b w:val="0"/>
-          <w:bCs w:val="0"/>
-          <w:i w:val="0"/>
-          <w:iCs w:val="0"/>
-          <w:sz w:val="26"/>
-          <w:szCs w:val="26"/>
-        </w:rPr>
-      </w:pPr>
-      <w:r>
-        <w:rPr>
-          <w:rFonts w:hint="default"/>
-          <w:b w:val="0"/>
-          <w:bCs w:val="0"/>
-          <w:i w:val="0"/>
-          <w:iCs w:val="0"/>
-          <w:sz w:val="26"/>
-          <w:szCs w:val="26"/>
-        </w:rPr>
-        <w:t>Truy cập nhanh vào dữ liệu của công ty: Một doanh nghiệp có thể xây dựng cơ sở kiến thức về thông tin tổ chức để có thể truy cập hiệu quả bằng tìm kiếm AI. Đối với đại diện bán hàng, NLP có thể giúp nhanh chóng trả về thông tin có liên quan, cải thiện dịch vụ khách hàng và giúp chốt doanh số.</w:t>
-      </w:r>
-    </w:p>
-    <w:p>
-      <w:pPr>
-        <w:jc w:val="both"/>
-        <w:rPr>
-          <w:rFonts w:hint="default"/>
-          <w:b w:val="0"/>
-          <w:bCs w:val="0"/>
-          <w:i w:val="0"/>
-          <w:iCs w:val="0"/>
-          <w:sz w:val="26"/>
-          <w:szCs w:val="26"/>
-        </w:rPr>
-      </w:pPr>
-    </w:p>
-    <w:p>
-      <w:pPr>
-        <w:jc w:val="both"/>
-        <w:rPr>
-          <w:rFonts w:hint="default"/>
-          <w:b w:val="0"/>
-          <w:bCs w:val="0"/>
-          <w:sz w:val="26"/>
-          <w:szCs w:val="26"/>
-        </w:rPr>
-      </w:pPr>
-      <w:r>
-        <w:rPr>
-          <w:rFonts w:hint="default"/>
-          <w:b w:val="0"/>
-          <w:bCs w:val="0"/>
-          <w:sz w:val="26"/>
-          <w:szCs w:val="26"/>
-        </w:rPr>
-        <w:t>NLP bao gồm nhiều kỹ thuật phân tích ngôn ngữ của con người. Một số kỹ thuật phổ biến nhất mà bạn có thể gặp trong lĩnh vực này bao gồm:</w:t>
-      </w:r>
-    </w:p>
-    <w:p>
-      <w:pPr>
-        <w:jc w:val="both"/>
-        <w:rPr>
-          <w:rFonts w:hint="default"/>
-          <w:b w:val="0"/>
-          <w:bCs w:val="0"/>
-          <w:sz w:val="26"/>
-          <w:szCs w:val="26"/>
-        </w:rPr>
-      </w:pPr>
-    </w:p>
-    <w:p>
-      <w:pPr>
-        <w:jc w:val="both"/>
-        <w:rPr>
-          <w:rFonts w:hint="default"/>
-          <w:b w:val="0"/>
-          <w:bCs w:val="0"/>
-          <w:sz w:val="26"/>
-          <w:szCs w:val="26"/>
-        </w:rPr>
-      </w:pPr>
-      <w:r>
-        <w:rPr>
-          <w:rFonts w:hint="default"/>
-          <w:b w:val="0"/>
-          <w:bCs w:val="0"/>
-          <w:sz w:val="26"/>
-          <w:szCs w:val="26"/>
-        </w:rPr>
-        <w:t>Phân tích tình cảm: Một kỹ thuật NLP phân tích văn bản để xác định tình cảm của nó, chẳng hạn như "tích cực", "tiêu cực" hoặc "trung lập". Phân tích tình cảm thường được các doanh nghiệp sử dụng để hiểu rõ hơn phản hồi của khách hàng.</w:t>
-      </w:r>
-    </w:p>
-    <w:p>
-      <w:pPr>
-        <w:jc w:val="both"/>
-        <w:rPr>
-          <w:rFonts w:hint="default"/>
-          <w:b w:val="0"/>
-          <w:bCs w:val="0"/>
-          <w:sz w:val="26"/>
-          <w:szCs w:val="26"/>
-        </w:rPr>
-      </w:pPr>
-    </w:p>
-    <w:p>
-      <w:pPr>
-        <w:jc w:val="both"/>
-        <w:rPr>
-          <w:rFonts w:hint="default"/>
-          <w:b w:val="0"/>
-          <w:bCs w:val="0"/>
-          <w:sz w:val="26"/>
-          <w:szCs w:val="26"/>
-        </w:rPr>
-      </w:pPr>
-      <w:r>
-        <w:rPr>
-          <w:rFonts w:hint="default"/>
-          <w:b w:val="0"/>
-          <w:bCs w:val="0"/>
-          <w:sz w:val="26"/>
-          <w:szCs w:val="26"/>
-        </w:rPr>
-        <w:t>Tóm tắt: Một kỹ thuật NLP tóm tắt một văn bản dài hơn, để giúp người đọc có thời gian dễ hiểu hơn. Một số văn bản phổ biến được tóm tắt bao gồm báo cáo và bài viết.</w:t>
-      </w:r>
-    </w:p>
-    <w:p>
-      <w:pPr>
-        <w:jc w:val="both"/>
-        <w:rPr>
-          <w:rFonts w:hint="default"/>
-          <w:b w:val="0"/>
-          <w:bCs w:val="0"/>
-          <w:sz w:val="26"/>
-          <w:szCs w:val="26"/>
-        </w:rPr>
-      </w:pPr>
-    </w:p>
-    <w:p>
-      <w:pPr>
-        <w:jc w:val="both"/>
-        <w:rPr>
-          <w:rFonts w:hint="default"/>
-          <w:b w:val="0"/>
-          <w:bCs w:val="0"/>
-          <w:sz w:val="26"/>
-          <w:szCs w:val="26"/>
-        </w:rPr>
-      </w:pPr>
-      <w:r>
-        <w:rPr>
-          <w:rFonts w:hint="default"/>
-          <w:b w:val="0"/>
-          <w:bCs w:val="0"/>
-          <w:sz w:val="26"/>
-          <w:szCs w:val="26"/>
-        </w:rPr>
-        <w:t>Trích xuất từ khóa: Một kỹ thuật NLP phân tích văn bản để xác định các từ khóa hoặc cụm từ quan trọng nhất. Trích xuất từ ​​khóa thường được sử dụng cho mục đích tối ưu hóa công cụ tìm kiếm (SEO), giám sát phương tiện truyền thông xã hội và thông tin kinh doanh.</w:t>
-      </w:r>
-    </w:p>
-    <w:p>
-      <w:pPr>
-        <w:jc w:val="both"/>
-        <w:rPr>
-          <w:rFonts w:hint="default"/>
-          <w:b w:val="0"/>
-          <w:bCs w:val="0"/>
-          <w:sz w:val="26"/>
-          <w:szCs w:val="26"/>
-        </w:rPr>
-      </w:pPr>
-    </w:p>
-    <w:p>
-      <w:pPr>
-        <w:jc w:val="both"/>
-        <w:rPr>
-          <w:rFonts w:hint="default"/>
-          <w:b w:val="0"/>
-          <w:bCs w:val="0"/>
-          <w:sz w:val="26"/>
-          <w:szCs w:val="26"/>
-        </w:rPr>
-      </w:pPr>
-      <w:r>
-        <w:rPr>
-          <w:rFonts w:hint="default"/>
-          <w:b w:val="0"/>
-          <w:bCs w:val="0"/>
-          <w:sz w:val="26"/>
-          <w:szCs w:val="26"/>
-        </w:rPr>
-        <w:t>Phân tích mã thông báo: Quá trình chia nhỏ các ký tự, từ hoặc từ phụ thành "mã thông báo" có thể được phân tích bởi một chương trình. Phân tích mã thông báo hỗ trợ các tác vụ NLP phổ biến như mô hình hóa từ, xây dựng vốn từ vựng và tần suất xuất hiện của từ.</w:t>
-      </w:r>
-      <w:r>
-        <w:rPr>
-          <w:rFonts w:hint="default"/>
-          <w:b w:val="0"/>
-          <w:bCs w:val="0"/>
-          <w:sz w:val="26"/>
-          <w:szCs w:val="26"/>
-        </w:rPr>
-        <w:br w:type="textWrapping"/>
-      </w:r>
-    </w:p>
-    <w:p>
-      <w:pPr>
-        <w:jc w:val="both"/>
-        <w:rPr>
-          <w:rFonts w:hint="default"/>
-          <w:b w:val="0"/>
-          <w:bCs w:val="0"/>
-          <w:sz w:val="26"/>
-          <w:szCs w:val="26"/>
-        </w:rPr>
-      </w:pPr>
-      <w:r>
-        <w:rPr>
-          <w:rFonts w:hint="default"/>
-          <w:b w:val="0"/>
-          <w:bCs w:val="0"/>
-          <w:sz w:val="26"/>
-          <w:szCs w:val="26"/>
-        </w:rPr>
-        <w:t xml:space="preserve">NLP kết hợp sức mạnh của ngôn ngữ học tính toán với các thuật toán học </w:t>
-      </w:r>
-      <w:r>
-        <w:rPr>
-          <w:rFonts w:hint="default"/>
-          <w:b w:val="0"/>
-          <w:bCs w:val="0"/>
-          <w:sz w:val="26"/>
-          <w:szCs w:val="26"/>
-        </w:rPr>
-        <w:t>máy và học sâu. Ngôn ngữ học tính toán là một ngành ngôn ngữ học sử dụng khoa học dữ liệu để phân tích ngôn ngữ và lời nói. Nó bao gồm hai loại phân tích chính: phân tích cú pháp và phân tích ngữ nghĩa.</w:t>
-      </w:r>
-    </w:p>
-    <w:p>
-      <w:pPr>
-        <w:jc w:val="both"/>
-        <w:rPr>
-          <w:rFonts w:hint="default" w:ascii="Calibri" w:hAnsi="Calibri" w:cs="Calibri"/>
-          <w:b w:val="0"/>
-          <w:bCs w:val="0"/>
-          <w:sz w:val="26"/>
-          <w:szCs w:val="26"/>
-        </w:rPr>
-      </w:pPr>
-      <w:r>
-        <w:rPr>
-          <w:rFonts w:hint="default" w:ascii="Calibri" w:hAnsi="Calibri" w:cs="Calibri"/>
-          <w:b w:val="0"/>
-          <w:bCs w:val="0"/>
-          <w:sz w:val="26"/>
-          <w:szCs w:val="26"/>
-        </w:rPr>
-        <w:t xml:space="preserve"> </w:t>
-      </w:r>
-    </w:p>
-    <w:p>
-      <w:pPr>
-        <w:jc w:val="both"/>
-        <w:rPr>
-          <w:rFonts w:hint="default" w:ascii="SimSun" w:hAnsi="SimSun" w:eastAsia="SimSun" w:cs="SimSun"/>
-          <w:sz w:val="24"/>
-          <w:szCs w:val="24"/>
-        </w:rPr>
-      </w:pPr>
-    </w:p>
-    <w:p>
-      <w:pPr>
-        <w:jc w:val="both"/>
-        <w:rPr>
-          <w:rFonts w:hint="default"/>
-          <w:b w:val="0"/>
-          <w:bCs w:val="0"/>
-          <w:sz w:val="26"/>
-          <w:szCs w:val="26"/>
-        </w:rPr>
-      </w:pPr>
-    </w:p>
-    <w:p>
-      <w:pPr>
-        <w:jc w:val="both"/>
-        <w:rPr>
-          <w:rFonts w:hint="default"/>
-          <w:b w:val="0"/>
-          <w:bCs w:val="0"/>
-          <w:sz w:val="26"/>
-          <w:szCs w:val="26"/>
-        </w:rPr>
-      </w:pPr>
-      <w:r>
-        <w:rPr>
-          <w:rFonts w:hint="default"/>
-          <w:b w:val="0"/>
-          <w:bCs w:val="0"/>
-          <w:sz w:val="26"/>
-          <w:szCs w:val="26"/>
-        </w:rPr>
-        <w:t>Phân tích ngữ nghĩa sử dụng đầu ra cú pháp để rút ra ý nghĩa từ các từ và diễn giải ý nghĩa của chúng trong cấu trúc câu.</w:t>
-      </w:r>
-    </w:p>
-    <w:p>
-      <w:pPr>
-        <w:jc w:val="both"/>
-        <w:rPr>
-          <w:rFonts w:hint="default"/>
-          <w:b w:val="0"/>
-          <w:bCs w:val="0"/>
-          <w:sz w:val="26"/>
-          <w:szCs w:val="26"/>
-        </w:rPr>
-      </w:pPr>
-    </w:p>
-    <w:p>
-      <w:pPr>
-        <w:jc w:val="both"/>
-        <w:rPr>
-          <w:rFonts w:hint="default"/>
-          <w:b w:val="0"/>
-          <w:bCs w:val="0"/>
-          <w:sz w:val="26"/>
-          <w:szCs w:val="26"/>
-        </w:rPr>
-      </w:pPr>
-    </w:p>
-    <w:p>
-      <w:pPr>
-        <w:jc w:val="both"/>
-        <w:rPr>
-          <w:rFonts w:hint="default"/>
-          <w:b w:val="0"/>
-          <w:bCs w:val="0"/>
-          <w:sz w:val="26"/>
-          <w:szCs w:val="26"/>
-        </w:rPr>
-      </w:pPr>
-      <w:r>
-        <w:rPr>
-          <w:rFonts w:hint="default"/>
-          <w:b w:val="0"/>
-          <w:bCs w:val="0"/>
-          <w:sz w:val="26"/>
-          <w:szCs w:val="26"/>
-        </w:rPr>
-        <w:t>Học tự giám sát (SSL) nói riêng rất hữu ích để hỗ trợ NLP vì NLP yêu cầu một lượng lớn dữ liệu được gắn nhãn để đào tạo các mô hình trí tuệ nhân tạo (AI) tiên tiến. Vì các tập dữ liệu được gắn nhãn này yêu cầu chú thích tốn thời gian—một quy trình liên quan đến việc gắn nhãn thủ công của con người—nên việc thu thập đủ dữ liệu có thể cực kỳ khó khăn. Các phương pháp tiếp cận tự giám sát có thể tiết kiệm thời gian và chi phí hơn vì chúng thay thế một số hoặc toàn bộ dữ liệu đào tạo được gắn nhãn thủ công.</w:t>
-      </w:r>
-    </w:p>
-    <w:p>
-      <w:pPr>
-        <w:jc w:val="both"/>
-        <w:rPr>
-          <w:rFonts w:hint="default"/>
-          <w:b w:val="0"/>
-          <w:bCs w:val="0"/>
-          <w:sz w:val="26"/>
-          <w:szCs w:val="26"/>
-        </w:rPr>
-      </w:pPr>
-    </w:p>
-    <w:p>
-      <w:pPr>
-        <w:jc w:val="both"/>
-        <w:rPr>
-          <w:rFonts w:hint="default"/>
-          <w:b w:val="0"/>
-          <w:bCs w:val="0"/>
-          <w:sz w:val="26"/>
-          <w:szCs w:val="26"/>
-        </w:rPr>
-      </w:pPr>
-      <w:r>
-        <w:rPr>
-          <w:rFonts w:hint="default"/>
-          <w:b w:val="0"/>
-          <w:bCs w:val="0"/>
-          <w:sz w:val="26"/>
-          <w:szCs w:val="26"/>
-        </w:rPr>
-        <w:t>Ba phương pháp tiếp cận khác nhau đối với NLP bao gồm:</w:t>
-      </w:r>
-    </w:p>
-    <w:p>
-      <w:pPr>
-        <w:jc w:val="both"/>
-        <w:rPr>
-          <w:rFonts w:hint="default"/>
-          <w:b w:val="0"/>
-          <w:bCs w:val="0"/>
-          <w:sz w:val="26"/>
-          <w:szCs w:val="26"/>
-        </w:rPr>
-      </w:pPr>
-    </w:p>
-    <w:p>
-      <w:pPr>
-        <w:jc w:val="both"/>
-        <w:rPr>
-          <w:rFonts w:hint="default"/>
-          <w:b w:val="0"/>
-          <w:bCs w:val="0"/>
-          <w:sz w:val="26"/>
-          <w:szCs w:val="26"/>
-        </w:rPr>
-      </w:pPr>
-      <w:r>
-        <w:rPr>
-          <w:rFonts w:hint="default"/>
-          <w:b w:val="0"/>
-          <w:bCs w:val="0"/>
-          <w:sz w:val="26"/>
-          <w:szCs w:val="26"/>
-        </w:rPr>
-        <w:t>NLP dựa trên quy tắc: Các ứng dụng NLP đầu tiên là các cây quyết định nếu-thì đơn giản, yêu cầu các quy tắc được lập trình sẵn. Chúng chỉ có thể cung cấp câu trả lời để phản hồi các lời nhắc cụ thể, chẳng hạn như phiên bản gốc của Moviefone. Vì không có khả năng học máy hoặc AI trong NLP dựa trên quy tắc, nên chức năng này bị hạn chế rất nhiều và không thể mở rộng quy mô.</w:t>
-      </w:r>
-    </w:p>
-    <w:p>
-      <w:pPr>
-        <w:jc w:val="both"/>
-        <w:rPr>
-          <w:rFonts w:hint="default"/>
-          <w:b w:val="0"/>
-          <w:bCs w:val="0"/>
-          <w:sz w:val="26"/>
-          <w:szCs w:val="26"/>
-        </w:rPr>
-      </w:pPr>
-    </w:p>
-    <w:p>
-      <w:pPr>
-        <w:jc w:val="both"/>
-        <w:rPr>
-          <w:rFonts w:hint="default"/>
-          <w:b w:val="0"/>
-          <w:bCs w:val="0"/>
-          <w:sz w:val="26"/>
-          <w:szCs w:val="26"/>
-        </w:rPr>
-      </w:pPr>
-      <w:r>
-        <w:rPr>
-          <w:rFonts w:hint="default"/>
-          <w:b w:val="0"/>
-          <w:bCs w:val="0"/>
-          <w:sz w:val="26"/>
-          <w:szCs w:val="26"/>
-        </w:rPr>
-        <w:t>NLP thống kê: Được phát triển sau này, NLP thống kê tự động trích xuất, phân loại và gắn nhãn các thành phần của dữ liệu văn bản và giọng nói, sau đó chỉ định một khả năng thống kê cho từng ý nghĩa có thể có của các thành phần đó. Điều này dựa vào máy học, cho phép phân tích ngôn ngữ học tinh vi như gắn thẻ từ loại.</w:t>
-      </w:r>
-    </w:p>
-    <w:p>
-      <w:pPr>
-        <w:jc w:val="both"/>
-        <w:rPr>
-          <w:rFonts w:hint="default"/>
-          <w:b w:val="0"/>
-          <w:bCs w:val="0"/>
-          <w:sz w:val="26"/>
-          <w:szCs w:val="26"/>
-        </w:rPr>
-      </w:pPr>
-    </w:p>
-    <w:p>
-      <w:pPr>
-        <w:jc w:val="both"/>
-        <w:rPr>
-          <w:rFonts w:hint="default"/>
-          <w:b w:val="0"/>
-          <w:bCs w:val="0"/>
-          <w:sz w:val="26"/>
-          <w:szCs w:val="26"/>
-        </w:rPr>
-      </w:pPr>
-      <w:r>
-        <w:rPr>
-          <w:rFonts w:hint="default"/>
-          <w:b w:val="0"/>
-          <w:bCs w:val="0"/>
-          <w:sz w:val="26"/>
-          <w:szCs w:val="26"/>
-        </w:rPr>
-        <w:t>NLP thống kê đã giới thiệu kỹ thuật thiết yếu là ánh xạ các thành phần ngôn ngữ—chẳng hạn như từ và quy tắc ngữ pháp—thành biểu diễn vectơ để ngôn ngữ có thể được mô hình hóa bằng cách sử dụng các phương pháp toán học (thống kê), bao gồm mô hình hồi quy hoặc mô hình Markov. Điều này đã thông báo cho các phát triển NLP ban đầu như trình kiểm tra chính tả và nhắn tin T9 (Văn bản trên 9 phím, được sử dụng trên điện thoại Touch-Tone).</w:t>
-      </w:r>
-    </w:p>
-    <w:p>
-      <w:pPr>
-        <w:jc w:val="both"/>
-        <w:rPr>
-          <w:rFonts w:hint="default"/>
-          <w:b w:val="0"/>
-          <w:bCs w:val="0"/>
-          <w:sz w:val="26"/>
-          <w:szCs w:val="26"/>
-        </w:rPr>
-      </w:pPr>
-    </w:p>
-    <w:p>
-      <w:pPr>
-        <w:jc w:val="both"/>
-        <w:rPr>
-          <w:rFonts w:hint="default"/>
-          <w:b w:val="0"/>
-          <w:bCs w:val="0"/>
-          <w:sz w:val="26"/>
-          <w:szCs w:val="26"/>
-        </w:rPr>
-      </w:pPr>
-      <w:r>
-        <w:rPr>
-          <w:rFonts w:hint="default"/>
-          <w:b w:val="0"/>
-          <w:bCs w:val="0"/>
-          <w:sz w:val="26"/>
-          <w:szCs w:val="26"/>
-        </w:rPr>
-        <w:t>NLP học sâu: Gần đây, các mô hình học sâu đã trở thành chế độ NLP thống trị, bằng cách sử dụng khối lượng lớn dữ liệu thô, không có cấu trúc—cả văn bản và giọng nói—để trở nên chính xác hơn bao giờ hết. Học sâu có thể được coi là sự phát triển hơn nữa của NLP thống kê, với sự khác biệt là nó sử dụng các mô hình mạng nơ-ron. Có một số tiểu loại mô hình:</w:t>
-      </w:r>
-    </w:p>
-    <w:p>
-      <w:pPr>
-        <w:jc w:val="both"/>
-        <w:rPr>
-          <w:rFonts w:hint="default"/>
-          <w:b w:val="0"/>
-          <w:bCs w:val="0"/>
-          <w:sz w:val="26"/>
-          <w:szCs w:val="26"/>
-        </w:rPr>
-      </w:pPr>
-      <w:r>
-        <w:rPr>
-          <w:rFonts w:hint="default"/>
-          <w:b w:val="0"/>
-          <w:bCs w:val="0"/>
-          <w:sz w:val="26"/>
-          <w:szCs w:val="26"/>
-        </w:rPr>
-        <w:t>Mô hình Sequence-to-Sequence (seq2seq): Dựa trên mạng nơ-ron hồi quy (RNN), chúng chủ yếu được sử dụng để dịch máy bằng cách chuyển đổi cụm từ từ một miền (như tiếng Đức) thành cụm từ của miền khác (như tiếng Anh).</w:t>
-      </w:r>
-    </w:p>
-    <w:p>
-      <w:pPr>
-        <w:jc w:val="both"/>
-        <w:rPr>
-          <w:rFonts w:hint="default"/>
-          <w:b w:val="0"/>
-          <w:bCs w:val="0"/>
-          <w:sz w:val="26"/>
-          <w:szCs w:val="26"/>
-        </w:rPr>
-      </w:pPr>
-    </w:p>
-    <w:p>
-      <w:pPr>
-        <w:jc w:val="both"/>
-        <w:rPr>
-          <w:rFonts w:hint="default"/>
-          <w:b w:val="0"/>
-          <w:bCs w:val="0"/>
-          <w:sz w:val="26"/>
-          <w:szCs w:val="26"/>
-        </w:rPr>
-      </w:pPr>
-      <w:r>
-        <w:rPr>
-          <w:rFonts w:hint="default"/>
-          <w:b w:val="0"/>
-          <w:bCs w:val="0"/>
-          <w:sz w:val="26"/>
-          <w:szCs w:val="26"/>
-        </w:rPr>
-        <w:t>Mô hình biến đổi: Chúng sử dụng mã hóa ngôn ngữ (vị trí của từng mã thông báo—từ hoặc từ phụ) và tự chú ý (ghi lại các mối quan hệ và phụ thuộc) để tính toán mối quan hệ giữa các phần ngôn ngữ khác nhau với nhau. Mô hình biến đổi có thể được đào tạo hiệu quả bằng cách sử dụng học tự giám sát trên cơ sở dữ liệu văn bản lớn. Một cột mốc trong mô hình biến đổi là biểu diễn bộ mã hóa hai chiều của Google từ bộ biến đổi (BERT), đã trở thành và vẫn là cơ sở cho cách thức hoạt động của công cụ tìm kiếm của Google.</w:t>
-      </w:r>
-    </w:p>
-    <w:p>
-      <w:pPr>
-        <w:jc w:val="both"/>
-        <w:rPr>
-          <w:rFonts w:hint="default"/>
-          <w:b w:val="0"/>
-          <w:bCs w:val="0"/>
-          <w:sz w:val="26"/>
-          <w:szCs w:val="26"/>
-        </w:rPr>
-      </w:pPr>
-    </w:p>
-    <w:p>
-      <w:pPr>
-        <w:jc w:val="both"/>
-        <w:rPr>
-          <w:rFonts w:hint="default"/>
-          <w:b w:val="0"/>
-          <w:bCs w:val="0"/>
-          <w:sz w:val="26"/>
-          <w:szCs w:val="26"/>
-        </w:rPr>
-      </w:pPr>
-      <w:r>
-        <w:rPr>
-          <w:rFonts w:hint="default"/>
-          <w:b w:val="0"/>
-          <w:bCs w:val="0"/>
-          <w:sz w:val="26"/>
-          <w:szCs w:val="26"/>
-        </w:rPr>
-        <w:t>Mô hình tự hồi quy: Loại mô hình biến đổi này được đào tạo cụ thể để dự đoán từ tiếp theo trong một chuỗi, thể hiện bước tiến lớn về khả năng tạo văn bản. Ví dụ về LLM tự hồi quy bao gồm GPT, Llama, Claude và Mistral nguồn mở.</w:t>
-      </w:r>
-    </w:p>
-    <w:p>
-      <w:pPr>
-        <w:jc w:val="both"/>
-        <w:rPr>
-          <w:rFonts w:hint="default"/>
-          <w:b w:val="0"/>
-          <w:bCs w:val="0"/>
-          <w:sz w:val="26"/>
-          <w:szCs w:val="26"/>
-        </w:rPr>
-      </w:pPr>
-    </w:p>
-    <w:p>
-      <w:pPr>
-        <w:jc w:val="both"/>
-        <w:rPr>
-          <w:rFonts w:hint="default"/>
-          <w:b w:val="0"/>
-          <w:bCs w:val="0"/>
-          <w:sz w:val="26"/>
-          <w:szCs w:val="26"/>
-          <w:lang w:val="en-US"/>
-        </w:rPr>
-      </w:pPr>
-      <w:r>
-        <w:rPr>
-          <w:rFonts w:hint="default"/>
-          <w:b w:val="0"/>
-          <w:bCs w:val="0"/>
-          <w:sz w:val="26"/>
-          <w:szCs w:val="26"/>
-        </w:rPr>
-        <w:t>Các mô hình nền tảng: Các mô hình nền tảng được xây dựng sẵn và tuyển chọn có thể đẩy nhanh quá trình triển khai nỗ lực NLP và tăng cường sự tin tưởng vào hoạt động của nó. Ví dụ, các mô hình nền tảng IBM Granite™ có thể áp dụng rộng rãi trong nhiều ngành. Chúng hỗ trợ các tác vụ NLP bao gồm tạo nội dung và trích xuất thông tin chi tiết. Ngoài ra, chúng tạo điều kiện cho việc tạo ra được tăng cường truy xuất, một khuôn khổ để cải thiện chất lượng phản hồi bằng cách liên kết mô hình với các nguồn kiến thức bên ngoài. Các mô hình cũng thực hiện nhận dạng thực thể được đặt tên bao gồm xác định và trích xuất thông tin chính trong văn bản.</w:t>
-      </w:r>
-      <w:r>
-        <w:rPr>
-          <w:rFonts w:hint="default"/>
-          <w:b w:val="0"/>
-          <w:bCs w:val="0"/>
-          <w:sz w:val="26"/>
-          <w:szCs w:val="26"/>
-          <w:lang w:val="en-US"/>
-        </w:rPr>
-        <w:t xml:space="preserve"> </w:t>
-      </w:r>
-    </w:p>
-    <w:p>
-      <w:pPr>
-        <w:jc w:val="both"/>
-        <w:rPr>
-          <w:rFonts w:hint="default"/>
-          <w:b w:val="0"/>
-          <w:bCs w:val="0"/>
-          <w:sz w:val="26"/>
-          <w:szCs w:val="26"/>
-          <w:lang w:val="en-US"/>
-        </w:rPr>
-      </w:pPr>
-      <w:r>
-        <w:rPr>
-          <w:rFonts w:hint="default"/>
-          <w:b w:val="0"/>
-          <w:bCs w:val="0"/>
-          <w:sz w:val="26"/>
-          <w:szCs w:val="26"/>
-          <w:lang w:val="en-US"/>
-        </w:rPr>
-        <w:t>Một số tác vụ NLP thường giúp xử lý dữ liệu giọng nói và văn bản của con người theo cách giúp máy tính hiểu được những gì nó đang tiếp nhận. Một số tác vụ này bao gồm:</w:t>
-      </w:r>
-    </w:p>
-    <w:p>
-      <w:pPr>
-        <w:jc w:val="both"/>
-        <w:rPr>
-          <w:rFonts w:hint="default"/>
-          <w:b w:val="0"/>
-          <w:bCs w:val="0"/>
-          <w:sz w:val="26"/>
-          <w:szCs w:val="26"/>
-          <w:lang w:val="en-US"/>
-        </w:rPr>
-      </w:pPr>
-    </w:p>
-    <w:p>
-      <w:pPr>
-        <w:jc w:val="both"/>
-        <w:rPr>
-          <w:rFonts w:hint="default"/>
-          <w:b w:val="0"/>
-          <w:bCs w:val="0"/>
-          <w:sz w:val="26"/>
-          <w:szCs w:val="26"/>
-          <w:lang w:val="en-US"/>
-        </w:rPr>
-      </w:pPr>
-      <w:r>
-        <w:rPr>
-          <w:rFonts w:hint="default"/>
-          <w:b w:val="0"/>
-          <w:bCs w:val="0"/>
-          <w:sz w:val="26"/>
-          <w:szCs w:val="26"/>
-          <w:lang w:val="en-US"/>
-        </w:rPr>
-        <w:t>Các tác vụ ngôn ngữ</w:t>
-      </w:r>
-    </w:p>
-    <w:p>
-      <w:pPr>
-        <w:jc w:val="both"/>
-        <w:rPr>
-          <w:rFonts w:hint="default"/>
-          <w:b w:val="0"/>
-          <w:bCs w:val="0"/>
-          <w:sz w:val="26"/>
-          <w:szCs w:val="26"/>
-          <w:lang w:val="en-US"/>
-        </w:rPr>
-      </w:pPr>
-    </w:p>
-    <w:p>
-      <w:pPr>
-        <w:jc w:val="both"/>
-        <w:rPr>
-          <w:rFonts w:hint="default"/>
-          <w:b w:val="0"/>
-          <w:bCs w:val="0"/>
-          <w:sz w:val="26"/>
-          <w:szCs w:val="26"/>
-          <w:lang w:val="en-US"/>
-        </w:rPr>
-      </w:pPr>
-      <w:r>
-        <w:rPr>
-          <w:rFonts w:hint="default"/>
-          <w:b w:val="0"/>
-          <w:bCs w:val="0"/>
-          <w:sz w:val="26"/>
-          <w:szCs w:val="26"/>
-          <w:lang w:val="en-US"/>
-        </w:rPr>
-        <w:t>Giải quyết đồng tham chiếu là nhiệm vụ xác định xem hai từ có đề cập đến cùng một thực thể hay không và khi nào. Ví dụ phổ biến nhất là xác định người hoặc vật mà một đại từ nhất định đề cập đến (chẳng hạn như "she" = "Mary"). Nhưng nó cũng có thể xác định một phép ẩn dụ hoặc thành ngữ trong văn bản (chẳng hạn như trường hợp "bear" không phải là một loài động vật, mà là một người to lớn và nhiều lông).</w:t>
-      </w:r>
-    </w:p>
-    <w:p>
-      <w:pPr>
-        <w:jc w:val="both"/>
-        <w:rPr>
-          <w:rFonts w:hint="default"/>
-          <w:b w:val="0"/>
-          <w:bCs w:val="0"/>
-          <w:sz w:val="26"/>
-          <w:szCs w:val="26"/>
-          <w:lang w:val="en-US"/>
-        </w:rPr>
-      </w:pPr>
-    </w:p>
-    <w:p>
-      <w:pPr>
-        <w:jc w:val="both"/>
-        <w:rPr>
-          <w:rFonts w:hint="default"/>
-          <w:b w:val="0"/>
-          <w:bCs w:val="0"/>
-          <w:sz w:val="26"/>
-          <w:szCs w:val="26"/>
-          <w:lang w:val="en-US"/>
-        </w:rPr>
-      </w:pPr>
-      <w:r>
-        <w:rPr>
-          <w:rFonts w:hint="default"/>
-          <w:b w:val="0"/>
-          <w:bCs w:val="0"/>
-          <w:sz w:val="26"/>
-          <w:szCs w:val="26"/>
-          <w:lang w:val="en-US"/>
-        </w:rPr>
-        <w:t>Nhận dạng thực thể có tên (NER) xác định các từ hoặc cụm từ là các thực thể hữu ích. NER xác định "London" là một địa điểm hoặc "Maria" là tên của một người.</w:t>
-      </w:r>
-    </w:p>
-    <w:p>
-      <w:pPr>
-        <w:jc w:val="both"/>
-        <w:rPr>
-          <w:rFonts w:hint="default"/>
-          <w:b w:val="0"/>
-          <w:bCs w:val="0"/>
-          <w:sz w:val="26"/>
-          <w:szCs w:val="26"/>
-          <w:lang w:val="en-US"/>
-        </w:rPr>
-      </w:pPr>
-    </w:p>
-    <w:p>
-      <w:pPr>
-        <w:jc w:val="both"/>
-        <w:rPr>
-          <w:rFonts w:hint="default"/>
-          <w:b w:val="0"/>
-          <w:bCs w:val="0"/>
-          <w:sz w:val="26"/>
-          <w:szCs w:val="26"/>
-          <w:lang w:val="en-US"/>
-        </w:rPr>
-      </w:pPr>
-      <w:r>
-        <w:rPr>
-          <w:rFonts w:hint="default"/>
-          <w:b w:val="0"/>
-          <w:bCs w:val="0"/>
-          <w:sz w:val="26"/>
-          <w:szCs w:val="26"/>
-          <w:lang w:val="en-US"/>
-        </w:rPr>
-        <w:t>Gắn thẻ từ loại, còn được gọi là gắn thẻ ngữ pháp, là quá trình xác định từ hoặc đoạn văn bản thuộc loại từ loại nào, dựa trên cách sử dụng và ngữ cảnh của từ hoặc đoạn văn đó. Ví dụ, từ loại xác định "make" là động từ trong "I can make a paper plane" và là danh từ trong "What make of car do you own?"</w:t>
-      </w:r>
-    </w:p>
-    <w:p>
-      <w:pPr>
-        <w:jc w:val="both"/>
-        <w:rPr>
-          <w:rFonts w:hint="default"/>
-          <w:b w:val="0"/>
-          <w:bCs w:val="0"/>
-          <w:sz w:val="26"/>
-          <w:szCs w:val="26"/>
-          <w:lang w:val="en-US"/>
-        </w:rPr>
-      </w:pPr>
-    </w:p>
-    <w:p>
-      <w:pPr>
-        <w:jc w:val="both"/>
-        <w:rPr>
-          <w:rFonts w:hint="default"/>
-          <w:b w:val="0"/>
-          <w:bCs w:val="0"/>
-          <w:sz w:val="26"/>
-          <w:szCs w:val="26"/>
-          <w:lang w:val="en-US"/>
-        </w:rPr>
-      </w:pPr>
-      <w:r>
-        <w:rPr>
-          <w:rFonts w:hint="default"/>
-          <w:b w:val="0"/>
-          <w:bCs w:val="0"/>
-          <w:sz w:val="26"/>
-          <w:szCs w:val="26"/>
-          <w:lang w:val="en-US"/>
-        </w:rPr>
-        <w:t>Giải nghĩa từ là lựa chọn nghĩa của một từ cho một từ có nhiều nghĩa có thể. Điều này sử dụng một quy trình phân tích ngữ nghĩa để xem xét từ trong ngữ cảnh. Ví dụ, giải nghĩa từ giúp phân biệt nghĩa của động từ "make" trong "make the grade" (to attain) so với "make a bet" (to place). Việc sắp xếp "I will be merry when I married Mary" đòi hỏi một hệ thống NLP tinh vi.</w:t>
-      </w:r>
-    </w:p>
-    <w:p>
-      <w:pPr>
-        <w:jc w:val="both"/>
-        <w:rPr>
-          <w:rFonts w:hint="default"/>
-          <w:b w:val="0"/>
-          <w:bCs w:val="0"/>
-          <w:sz w:val="26"/>
-          <w:szCs w:val="26"/>
-          <w:lang w:val="en-US"/>
-        </w:rPr>
-      </w:pPr>
-    </w:p>
-    <w:p>
-      <w:pPr>
-        <w:jc w:val="both"/>
-        <w:rPr>
-          <w:rFonts w:hint="default"/>
-          <w:b w:val="0"/>
-          <w:bCs w:val="0"/>
-          <w:sz w:val="26"/>
-          <w:szCs w:val="26"/>
-          <w:lang w:val="en-US"/>
-        </w:rPr>
-      </w:pPr>
-      <w:r>
-        <w:rPr>
-          <w:rFonts w:hint="default"/>
-          <w:b w:val="0"/>
-          <w:bCs w:val="0"/>
-          <w:sz w:val="26"/>
-          <w:szCs w:val="26"/>
-          <w:lang w:val="en-US"/>
-        </w:rPr>
-        <w:t>Nhiệm vụ hỗ trợ người dùng</w:t>
-      </w:r>
-    </w:p>
-    <w:p>
-      <w:pPr>
-        <w:jc w:val="both"/>
-        <w:rPr>
-          <w:rFonts w:hint="default"/>
-          <w:b w:val="0"/>
-          <w:bCs w:val="0"/>
-          <w:sz w:val="26"/>
-          <w:szCs w:val="26"/>
-          <w:lang w:val="en-US"/>
-        </w:rPr>
-      </w:pPr>
-    </w:p>
-    <w:p>
-      <w:pPr>
-        <w:jc w:val="both"/>
-        <w:rPr>
-          <w:rFonts w:hint="default"/>
-          <w:b w:val="0"/>
-          <w:bCs w:val="0"/>
-          <w:sz w:val="26"/>
-          <w:szCs w:val="26"/>
-          <w:lang w:val="en-US"/>
-        </w:rPr>
-      </w:pPr>
-      <w:r>
-        <w:rPr>
-          <w:rFonts w:hint="default"/>
-          <w:b w:val="0"/>
-          <w:bCs w:val="0"/>
-          <w:sz w:val="26"/>
-          <w:szCs w:val="26"/>
-          <w:lang w:val="en-US"/>
-        </w:rPr>
-        <w:t>Nhận dạng giọng nói, còn được gọi là chuyển giọng nói thành văn bản, là nhiệm vụ chuyển đổi dữ liệu giọng nói thành dữ liệu văn bản một cách đáng tin cậy. Nhận dạng giọng nói là một phần của bất kỳ ứng dụng nào tuân theo lệnh thoại hoặc trả lời các câu hỏi được nói. Điều khiến nhận dạng giọng nói trở nên đặc biệt khó khăn là cách mọi người nói - nhanh, chạy các từ với nhau, với sự nhấn mạnh và ngữ điệu khác nhau.</w:t>
-      </w:r>
-    </w:p>
-    <w:p>
-      <w:pPr>
-        <w:jc w:val="both"/>
-        <w:rPr>
-          <w:rFonts w:hint="default"/>
-          <w:b w:val="0"/>
-          <w:bCs w:val="0"/>
-          <w:sz w:val="26"/>
-          <w:szCs w:val="26"/>
-          <w:lang w:val="en-US"/>
-        </w:rPr>
-      </w:pPr>
-    </w:p>
-    <w:p>
-      <w:pPr>
-        <w:jc w:val="both"/>
-        <w:rPr>
-          <w:rFonts w:hint="default"/>
-          <w:b w:val="0"/>
-          <w:bCs w:val="0"/>
-          <w:sz w:val="26"/>
-          <w:szCs w:val="26"/>
-          <w:lang w:val="en-US"/>
-        </w:rPr>
-      </w:pPr>
-      <w:r>
-        <w:rPr>
-          <w:rFonts w:hint="default"/>
-          <w:b w:val="0"/>
-          <w:bCs w:val="0"/>
-          <w:sz w:val="26"/>
-          <w:szCs w:val="26"/>
-          <w:lang w:val="en-US"/>
-        </w:rPr>
-        <w:t>Tạo ngôn ngữ tự nhiên (NLG) có thể được mô tả là ngược lại với nhận dạng giọng nói hoặc chuyển giọng nói thành văn bản: NLG là nhiệm vụ đưa thông tin có cấu trúc vào ngôn ngữ giao tiếp của con người. Nếu không có NLG, máy tính sẽ khó có thể vượt qua bài kiểm tra Turing, trong đó máy tính cố gắng bắt chước cuộc trò chuyện của con người. Các tác nhân đàm thoại như Alexa của Amazon và Siri của Apple đã thực hiện tốt điều này và hỗ trợ khách hàng theo thời gian thực.</w:t>
-      </w:r>
-    </w:p>
-    <w:p>
-      <w:pPr>
-        <w:jc w:val="both"/>
-        <w:rPr>
-          <w:rFonts w:hint="default"/>
-          <w:b w:val="0"/>
-          <w:bCs w:val="0"/>
-          <w:sz w:val="26"/>
-          <w:szCs w:val="26"/>
-          <w:lang w:val="en-US"/>
-        </w:rPr>
-      </w:pPr>
-    </w:p>
-    <w:p>
-      <w:pPr>
-        <w:jc w:val="both"/>
-        <w:rPr>
-          <w:rFonts w:hint="default"/>
-          <w:b w:val="0"/>
-          <w:bCs w:val="0"/>
-          <w:sz w:val="26"/>
-          <w:szCs w:val="26"/>
-          <w:lang w:val="en-US"/>
-        </w:rPr>
-      </w:pPr>
-      <w:r>
-        <w:rPr>
-          <w:rFonts w:hint="default"/>
-          <w:b w:val="0"/>
-          <w:bCs w:val="0"/>
-          <w:sz w:val="26"/>
-          <w:szCs w:val="26"/>
-          <w:lang w:val="en-US"/>
-        </w:rPr>
-        <w:t>Hiểu ngôn ngữ tự nhiên (NLU) là một tập hợp con của NLP tập trung vào việc phân tích ý nghĩa đằng sau các câu. NLU cho phép phần mềm tìm ra ý nghĩa tương tự trong các câu khác nhau hoặc xử lý các từ có ý nghĩa khác nhau.</w:t>
-      </w:r>
-    </w:p>
-    <w:p>
-      <w:pPr>
-        <w:jc w:val="both"/>
-        <w:rPr>
-          <w:rFonts w:hint="default"/>
-          <w:b w:val="0"/>
-          <w:bCs w:val="0"/>
-          <w:sz w:val="26"/>
-          <w:szCs w:val="26"/>
-          <w:lang w:val="en-US"/>
-        </w:rPr>
-      </w:pPr>
-    </w:p>
-    <w:p>
-      <w:pPr>
-        <w:jc w:val="both"/>
-        <w:rPr>
-          <w:rFonts w:hint="default"/>
-          <w:b w:val="0"/>
-          <w:bCs w:val="0"/>
-          <w:sz w:val="26"/>
-          <w:szCs w:val="26"/>
-          <w:lang w:val="en-US"/>
-        </w:rPr>
-      </w:pPr>
-      <w:r>
-        <w:rPr>
-          <w:rFonts w:hint="default"/>
-          <w:b w:val="0"/>
-          <w:bCs w:val="0"/>
-          <w:sz w:val="26"/>
-          <w:szCs w:val="26"/>
-          <w:lang w:val="en-US"/>
-        </w:rPr>
-        <w:t>Phân tích tình cảm cố gắng trích xuất các phẩm chất chủ quan—thái độ, cảm xúc, mỉa mai, bối rối hoặc nghi ngờ—từ văn bản. Điều này thường được sử dụng để định tuyến thông tin liên lạc đến hệ thống hoặc người có nhiều khả năng đưa ra phản hồi tiếp theo nhất.</w:t>
-      </w:r>
-    </w:p>
-    <w:p>
-      <w:pPr>
-        <w:jc w:val="both"/>
-        <w:rPr>
-          <w:rFonts w:hint="default"/>
-          <w:b/>
-          <w:bCs/>
-          <w:sz w:val="26"/>
-          <w:szCs w:val="26"/>
-        </w:rPr>
-      </w:pPr>
-      <w:r>
-        <w:rPr>
-          <w:rFonts w:hint="default"/>
-          <w:b/>
-          <w:bCs/>
-          <w:sz w:val="26"/>
-          <w:szCs w:val="26"/>
-        </w:rPr>
-        <w:br w:type="page"/>
-      </w:r>
     </w:p>
     <w:p>
       <w:pPr>
@@ -2099,126 +874,549 @@
         <w:suppressLineNumbers w:val="0"/>
         <w:jc w:val="both"/>
         <w:rPr>
-          <w:rFonts w:hint="default"/>
-          <w:sz w:val="26"/>
-          <w:szCs w:val="26"/>
-        </w:rPr>
-      </w:pPr>
-      <w:r>
-        <w:rPr>
-          <w:rFonts w:hint="default"/>
-          <w:sz w:val="26"/>
-          <w:szCs w:val="26"/>
-        </w:rPr>
-        <w:t>TF-IDF (Term Frequency-Inverse Document Frequency) là một kỹ thuật thường được sử dụng trong xử lý ngôn ngữ tự nhiên (NLP) và khai thác dữ liệu văn bản. Nó là một thước đo thống kê nhằm đánh giá tầm quan trọng của một từ đối với một tài liệu trong một tập hợp các tài liệu hoặc một bộ sưu tập văn bản (corpus).</w:t>
-      </w:r>
-    </w:p>
-    <w:p>
-      <w:pPr>
+          <w:sz w:val="28"/>
+          <w:szCs w:val="28"/>
+          <w:highlight w:val="yellow"/>
+        </w:rPr>
+      </w:pPr>
+      <w:r>
+        <w:rPr>
+          <w:sz w:val="28"/>
+          <w:szCs w:val="28"/>
+          <w:highlight w:val="yellow"/>
+        </w:rPr>
+        <w:t>TF-IDF là một phương pháp được sử dụng rộng rãi trong Xử lý Ngôn ngữ Tự nhiên (NLP) và khai thác văn bản [17], [18]. Nó giúp đánh giá mức độ quan trọng của một từ trong một tài liệu, dựa trên cả tần suất của từ đó trong tài liệu và tần suất của từ trong toàn bộ tập hợp tài liệu. Nói cách khác, TF-IDF cho phép chúng ta xác định những từ nổi bật hơn trong một tài liệu so với các tài liệu khác trong cùng một tập hợp.</w:t>
+      </w:r>
+    </w:p>
+    <w:p>
+      <w:pPr>
+        <w:jc w:val="both"/>
+        <w:rPr>
+          <w:rFonts w:hint="default" w:ascii="Times New Roman" w:hAnsi="Times New Roman"/>
+          <w:sz w:val="26"/>
+          <w:szCs w:val="26"/>
+        </w:rPr>
+      </w:pPr>
+      <w:r>
+        <w:rPr>
+          <w:rFonts w:hint="default" w:ascii="Times New Roman" w:hAnsi="Times New Roman"/>
+          <w:sz w:val="26"/>
+          <w:szCs w:val="26"/>
+        </w:rPr>
+        <w:t>TF-IDF được tính bằng</w:t>
+      </w:r>
+      <w:r>
+        <w:rPr>
+          <w:rFonts w:hint="default" w:ascii="Times New Roman" w:hAnsi="Times New Roman"/>
+          <w:sz w:val="26"/>
+          <w:szCs w:val="26"/>
+          <w:lang w:val="en-US"/>
+        </w:rPr>
+        <w:t xml:space="preserve"> tích số của </w:t>
+      </w:r>
+      <w:r>
+        <w:rPr>
+          <w:rFonts w:hint="default" w:ascii="Times New Roman" w:hAnsi="Times New Roman"/>
+          <w:sz w:val="26"/>
+          <w:szCs w:val="26"/>
+        </w:rPr>
+        <w:t>hai giá trị: Term Frequency (TF) và Inverse Document Frequency (IDF).</w:t>
+      </w:r>
+    </w:p>
+    <w:p>
+      <w:pPr>
+        <w:jc w:val="both"/>
+        <w:rPr>
+          <w:rFonts w:hint="default" w:ascii="Times New Roman" w:hAnsi="Times New Roman"/>
+          <w:sz w:val="26"/>
+          <w:szCs w:val="26"/>
+        </w:rPr>
+      </w:pPr>
+    </w:p>
+    <w:p>
+      <w:pPr>
+        <w:jc w:val="both"/>
+        <w:rPr>
+          <w:rFonts w:hint="default" w:ascii="Times New Roman" w:hAnsi="Times New Roman"/>
+          <w:sz w:val="26"/>
+          <w:szCs w:val="26"/>
+          <w:lang w:val="en-US"/>
+        </w:rPr>
+      </w:pPr>
+      <w:r>
+        <w:rPr>
+          <w:rFonts w:hint="default" w:ascii="Times New Roman" w:hAnsi="Times New Roman"/>
+          <w:sz w:val="26"/>
+          <w:szCs w:val="26"/>
+        </w:rPr>
+        <w:t xml:space="preserve">Term Frequency (TF): </w:t>
+      </w:r>
+      <w:r>
+        <w:rPr>
+          <w:rFonts w:hint="default" w:ascii="Times New Roman" w:hAnsi="Times New Roman"/>
+          <w:sz w:val="26"/>
+          <w:szCs w:val="26"/>
+          <w:lang w:val="en-US"/>
+        </w:rPr>
+        <w:t>là t</w:t>
+      </w:r>
+      <w:r>
+        <w:rPr>
+          <w:rFonts w:hint="default" w:ascii="Times New Roman" w:hAnsi="Times New Roman"/>
+          <w:sz w:val="26"/>
+          <w:szCs w:val="26"/>
+        </w:rPr>
+        <w:t xml:space="preserve">ần suất </w:t>
+      </w:r>
+      <w:r>
+        <w:rPr>
+          <w:rFonts w:hint="default" w:ascii="Times New Roman" w:hAnsi="Times New Roman"/>
+          <w:sz w:val="26"/>
+          <w:szCs w:val="26"/>
+          <w:lang w:val="en-US"/>
+        </w:rPr>
+        <w:t xml:space="preserve">xuất hiện </w:t>
+      </w:r>
+      <w:r>
+        <w:rPr>
+          <w:rFonts w:hint="default" w:ascii="Times New Roman" w:hAnsi="Times New Roman"/>
+          <w:sz w:val="26"/>
+          <w:szCs w:val="26"/>
+        </w:rPr>
+        <w:t>của</w:t>
+      </w:r>
+      <w:r>
+        <w:rPr>
+          <w:rFonts w:hint="default" w:ascii="Times New Roman" w:hAnsi="Times New Roman"/>
+          <w:sz w:val="26"/>
+          <w:szCs w:val="26"/>
+          <w:lang w:val="en-US"/>
+        </w:rPr>
+        <w:t xml:space="preserve"> một</w:t>
+      </w:r>
+      <w:r>
+        <w:rPr>
+          <w:rFonts w:hint="default" w:ascii="Times New Roman" w:hAnsi="Times New Roman"/>
+          <w:sz w:val="26"/>
+          <w:szCs w:val="26"/>
+        </w:rPr>
+        <w:t xml:space="preserve"> từ</w:t>
+      </w:r>
+      <w:r>
+        <w:rPr>
+          <w:rFonts w:hint="default" w:ascii="Times New Roman" w:hAnsi="Times New Roman"/>
+          <w:sz w:val="26"/>
+          <w:szCs w:val="26"/>
+          <w:lang w:val="en-US"/>
+        </w:rPr>
+        <w:t xml:space="preserve"> “t”</w:t>
+      </w:r>
+      <w:r>
+        <w:rPr>
+          <w:rFonts w:hint="default" w:ascii="Times New Roman" w:hAnsi="Times New Roman"/>
+          <w:sz w:val="26"/>
+          <w:szCs w:val="26"/>
+        </w:rPr>
+        <w:t xml:space="preserve"> trong một tài liệ</w:t>
+      </w:r>
+      <w:r>
+        <w:rPr>
+          <w:rFonts w:hint="default" w:ascii="Times New Roman" w:hAnsi="Times New Roman"/>
+          <w:sz w:val="26"/>
+          <w:szCs w:val="26"/>
+          <w:lang w:val="en-US"/>
+        </w:rPr>
+        <w:t>u “d”</w:t>
+      </w:r>
+    </w:p>
+    <w:p>
+      <w:pPr>
+        <w:jc w:val="both"/>
+        <w:rPr>
+          <w:rFonts w:hint="default" w:ascii="Times New Roman" w:hAnsi="Times New Roman"/>
+          <w:sz w:val="26"/>
+          <w:szCs w:val="26"/>
+        </w:rPr>
+      </w:pPr>
+    </w:p>
+    <w:p>
+      <w:pPr>
+        <w:jc w:val="both"/>
+        <w:rPr>
+          <w:rFonts w:hint="default" w:ascii="Times New Roman" w:hAnsi="Times New Roman"/>
+          <w:b/>
+          <w:bCs/>
+          <w:sz w:val="26"/>
+          <w:szCs w:val="26"/>
+        </w:rPr>
+      </w:pPr>
+      <w:r>
+        <w:rPr>
+          <w:rFonts w:hint="default" w:ascii="Times New Roman" w:hAnsi="Times New Roman"/>
+          <w:b/>
+          <w:bCs/>
+          <w:sz w:val="26"/>
+          <w:szCs w:val="26"/>
+        </w:rPr>
+        <w:t>Công thức:</w:t>
+      </w:r>
+    </w:p>
+    <w:p>
+      <w:pPr>
+        <w:jc w:val="both"/>
+        <w:rPr>
+          <w:rFonts w:hint="default" w:ascii="Times New Roman" w:hAnsi="Times New Roman"/>
+          <w:sz w:val="26"/>
+          <w:szCs w:val="26"/>
+        </w:rPr>
+      </w:pPr>
+    </w:p>
+    <w:p>
+      <w:pPr>
+        <w:jc w:val="both"/>
+        <w:rPr>
+          <w:rFonts w:hint="default" w:ascii="Times New Roman" w:hAnsi="Times New Roman"/>
+          <w:sz w:val="26"/>
+          <w:szCs w:val="26"/>
+        </w:rPr>
+      </w:pPr>
+      <w:r>
+        <w:rPr>
+          <w:rFonts w:hint="default" w:ascii="Times New Roman" w:hAnsi="Times New Roman"/>
+          <w:sz w:val="26"/>
+          <w:szCs w:val="26"/>
+        </w:rPr>
+        <w:t xml:space="preserve"> </w:t>
+      </w:r>
+    </w:p>
+    <w:p>
+      <w:pPr>
+        <w:jc w:val="both"/>
+        <w:rPr>
+          <w:rFonts w:hint="default" w:ascii="Times New Roman" w:hAnsi="Times New Roman"/>
+          <w:sz w:val="26"/>
+          <w:szCs w:val="26"/>
+          <w:lang w:val="en-US"/>
+        </w:rPr>
+      </w:pPr>
+      <w:r>
+        <w:rPr>
+          <w:rFonts w:hint="default" w:ascii="Times New Roman" w:hAnsi="Times New Roman"/>
+          <w:sz w:val="26"/>
+          <w:szCs w:val="26"/>
+        </w:rPr>
+        <w:t xml:space="preserve">Inverse Document Frequency (IDF): </w:t>
+      </w:r>
+      <w:r>
+        <w:rPr>
+          <w:rFonts w:hint="default" w:ascii="Times New Roman" w:hAnsi="Times New Roman"/>
+          <w:sz w:val="26"/>
+          <w:szCs w:val="26"/>
+          <w:lang w:val="en-US"/>
+        </w:rPr>
+        <w:t>đ</w:t>
+      </w:r>
+      <w:r>
+        <w:rPr>
+          <w:rFonts w:hint="default" w:ascii="Times New Roman" w:hAnsi="Times New Roman"/>
+          <w:sz w:val="26"/>
+          <w:szCs w:val="26"/>
+        </w:rPr>
+        <w:t>o lường tầm quan trọng của một từ dựa trên tần suất xuất hiện của nó trong tập hợp</w:t>
+      </w:r>
+      <w:r>
+        <w:rPr>
+          <w:rFonts w:hint="default" w:ascii="Times New Roman" w:hAnsi="Times New Roman"/>
+          <w:sz w:val="26"/>
+          <w:szCs w:val="26"/>
+          <w:lang w:val="en-US"/>
+        </w:rPr>
+        <w:t xml:space="preserve"> các</w:t>
+      </w:r>
+      <w:r>
+        <w:rPr>
+          <w:rFonts w:hint="default" w:ascii="Times New Roman" w:hAnsi="Times New Roman"/>
+          <w:sz w:val="26"/>
+          <w:szCs w:val="26"/>
+        </w:rPr>
+        <w:t xml:space="preserve"> tài liệu. </w:t>
+      </w:r>
+      <w:r>
+        <w:rPr>
+          <w:rFonts w:hint="default" w:ascii="Times New Roman" w:hAnsi="Times New Roman"/>
+          <w:sz w:val="26"/>
+          <w:szCs w:val="26"/>
+          <w:lang w:val="en-US"/>
+        </w:rPr>
+        <w:t>Một cách dễ hiểu hơn</w:t>
+      </w:r>
+      <w:r>
+        <w:rPr>
+          <w:rFonts w:hint="default" w:ascii="Times New Roman" w:hAnsi="Times New Roman"/>
+          <w:sz w:val="26"/>
+          <w:szCs w:val="26"/>
+        </w:rPr>
+        <w:t xml:space="preserve"> IDF</w:t>
+      </w:r>
+      <w:r>
+        <w:rPr>
+          <w:rFonts w:hint="default" w:ascii="Times New Roman" w:hAnsi="Times New Roman"/>
+          <w:sz w:val="26"/>
+          <w:szCs w:val="26"/>
+          <w:lang w:val="en-US"/>
+        </w:rPr>
+        <w:t xml:space="preserve"> </w:t>
+      </w:r>
+      <w:r>
+        <w:rPr>
+          <w:rFonts w:hint="default" w:ascii="Times New Roman" w:hAnsi="Times New Roman"/>
+          <w:sz w:val="26"/>
+          <w:szCs w:val="26"/>
+        </w:rPr>
+        <w:t>đo lường</w:t>
+      </w:r>
+      <w:r>
+        <w:rPr>
+          <w:rFonts w:hint="default" w:ascii="Times New Roman" w:hAnsi="Times New Roman"/>
+          <w:sz w:val="26"/>
+          <w:szCs w:val="26"/>
+          <w:lang w:val="en-US"/>
+        </w:rPr>
+        <w:t xml:space="preserve"> mức độ phổ biến của một từ để xem xét từ đó có giá trị đặc biệt hay không.</w:t>
+      </w:r>
+    </w:p>
+    <w:p>
+      <w:pPr>
+        <w:jc w:val="both"/>
+        <w:rPr>
+          <w:rFonts w:hint="default" w:ascii="Times New Roman" w:hAnsi="Times New Roman"/>
+          <w:sz w:val="26"/>
+          <w:szCs w:val="26"/>
+        </w:rPr>
+      </w:pPr>
+    </w:p>
+    <w:p>
+      <w:pPr>
+        <w:jc w:val="both"/>
+        <w:rPr>
+          <w:rFonts w:hint="default" w:ascii="Times New Roman" w:hAnsi="Times New Roman"/>
+          <w:b/>
+          <w:bCs/>
+          <w:sz w:val="26"/>
+          <w:szCs w:val="26"/>
+        </w:rPr>
+      </w:pPr>
+      <w:r>
+        <w:rPr>
+          <w:rFonts w:hint="default" w:ascii="Times New Roman" w:hAnsi="Times New Roman"/>
+          <w:b/>
+          <w:bCs/>
+          <w:sz w:val="26"/>
+          <w:szCs w:val="26"/>
+        </w:rPr>
+        <w:t>Công thức:</w:t>
+      </w:r>
+    </w:p>
+    <w:p>
+      <w:pPr>
+        <w:jc w:val="both"/>
+        <w:rPr>
+          <w:rFonts w:hint="default" w:ascii="Times New Roman" w:hAnsi="Times New Roman"/>
+          <w:sz w:val="26"/>
+          <w:szCs w:val="26"/>
+        </w:rPr>
+      </w:pPr>
+    </w:p>
+    <w:p>
+      <w:pPr>
+        <w:jc w:val="both"/>
+        <w:rPr>
+          <w:rFonts w:hint="default" w:ascii="Times New Roman" w:hAnsi="Times New Roman"/>
+          <w:sz w:val="26"/>
+          <w:szCs w:val="26"/>
+        </w:rPr>
+      </w:pPr>
+      <w:r>
+        <w:rPr>
+          <w:rFonts w:hint="default" w:ascii="Times New Roman" w:hAnsi="Times New Roman"/>
+          <w:sz w:val="26"/>
+          <w:szCs w:val="26"/>
+        </w:rPr>
+        <w:t>1 được cộng vào để tránh việc chia cho 0 khi từ đó không xuất hiện trong bất kỳ tài liệu nào.</w:t>
+      </w:r>
+    </w:p>
+    <w:p>
+      <w:pPr>
+        <w:jc w:val="both"/>
+        <w:rPr>
+          <w:rFonts w:hint="default" w:ascii="Times New Roman" w:hAnsi="Times New Roman"/>
+          <w:sz w:val="26"/>
+          <w:szCs w:val="26"/>
+        </w:rPr>
+      </w:pPr>
+    </w:p>
+    <w:p>
+      <w:pPr>
+        <w:jc w:val="both"/>
+        <w:rPr>
+          <w:rFonts w:hint="default" w:ascii="Times New Roman" w:hAnsi="Times New Roman"/>
+          <w:sz w:val="26"/>
+          <w:szCs w:val="26"/>
+          <w:lang w:val="en-US"/>
+        </w:rPr>
+      </w:pPr>
+      <w:r>
+        <w:rPr>
+          <w:rFonts w:hint="default" w:ascii="Times New Roman" w:hAnsi="Times New Roman"/>
+          <w:sz w:val="26"/>
+          <w:szCs w:val="26"/>
+          <w:lang w:val="en-US"/>
+        </w:rPr>
+        <w:t xml:space="preserve">Khi IDF thấp, nghĩa là từ này </w:t>
+      </w:r>
+      <w:r>
+        <w:rPr>
+          <w:rFonts w:hint="default" w:ascii="Times New Roman" w:hAnsi="Times New Roman"/>
+          <w:sz w:val="26"/>
+          <w:szCs w:val="26"/>
+        </w:rPr>
+        <w:t>xuất hiện ở rất nhiều tài liệu</w:t>
+      </w:r>
+      <w:r>
+        <w:rPr>
+          <w:rFonts w:hint="default" w:ascii="Times New Roman" w:hAnsi="Times New Roman"/>
+          <w:sz w:val="26"/>
+          <w:szCs w:val="26"/>
+          <w:lang w:val="en-US"/>
+        </w:rPr>
+        <w:t>, có thể từ này</w:t>
+      </w:r>
+      <w:r>
+        <w:rPr>
+          <w:rFonts w:hint="default" w:ascii="Times New Roman" w:hAnsi="Times New Roman"/>
+          <w:sz w:val="26"/>
+          <w:szCs w:val="26"/>
+        </w:rPr>
+        <w:t xml:space="preserve"> không </w:t>
+      </w:r>
+      <w:r>
+        <w:rPr>
+          <w:rFonts w:hint="default" w:ascii="Times New Roman" w:hAnsi="Times New Roman"/>
+          <w:sz w:val="26"/>
+          <w:szCs w:val="26"/>
+          <w:lang w:val="en-US"/>
+        </w:rPr>
+        <w:t>mang lại</w:t>
+      </w:r>
+      <w:r>
+        <w:rPr>
+          <w:rFonts w:hint="default" w:ascii="Times New Roman" w:hAnsi="Times New Roman"/>
+          <w:sz w:val="26"/>
+          <w:szCs w:val="26"/>
+        </w:rPr>
+        <w:t xml:space="preserve"> nhiều giá trị</w:t>
+      </w:r>
+      <w:r>
+        <w:rPr>
+          <w:rFonts w:hint="default" w:ascii="Times New Roman" w:hAnsi="Times New Roman"/>
+          <w:sz w:val="26"/>
+          <w:szCs w:val="26"/>
+          <w:lang w:val="en-US"/>
+        </w:rPr>
+        <w:t xml:space="preserve"> trong</w:t>
+      </w:r>
+      <w:r>
+        <w:rPr>
+          <w:rFonts w:hint="default" w:ascii="Times New Roman" w:hAnsi="Times New Roman"/>
+          <w:sz w:val="26"/>
+          <w:szCs w:val="26"/>
+        </w:rPr>
+        <w:t xml:space="preserve"> </w:t>
+      </w:r>
+      <w:r>
+        <w:rPr>
+          <w:rFonts w:hint="default" w:ascii="Times New Roman" w:hAnsi="Times New Roman"/>
+          <w:sz w:val="26"/>
+          <w:szCs w:val="26"/>
+          <w:lang w:val="en-US"/>
+        </w:rPr>
+        <w:t>văn bản</w:t>
+      </w:r>
+      <w:r>
+        <w:rPr>
+          <w:rFonts w:hint="default" w:ascii="Times New Roman" w:hAnsi="Times New Roman"/>
+          <w:sz w:val="26"/>
+          <w:szCs w:val="26"/>
+        </w:rPr>
+        <w:t xml:space="preserve"> vì nó xuất hiện quá phổ biến. Ví dụ</w:t>
+      </w:r>
+      <w:r>
+        <w:rPr>
+          <w:rFonts w:hint="default" w:ascii="Times New Roman" w:hAnsi="Times New Roman"/>
+          <w:sz w:val="26"/>
+          <w:szCs w:val="26"/>
+          <w:lang w:val="en-US"/>
+        </w:rPr>
+        <w:t xml:space="preserve"> như những từ nối, giới từ, đại từ chỉ định, đây là những từ không quan trọng.</w:t>
+      </w:r>
+      <w:bookmarkStart w:id="0" w:name="_GoBack"/>
+      <w:bookmarkEnd w:id="0"/>
+    </w:p>
+    <w:p>
+      <w:pPr>
+        <w:jc w:val="both"/>
+        <w:rPr>
+          <w:rFonts w:hint="default" w:ascii="Times New Roman" w:hAnsi="Times New Roman"/>
+          <w:sz w:val="26"/>
+          <w:szCs w:val="26"/>
+        </w:rPr>
+      </w:pPr>
+    </w:p>
+    <w:p>
+      <w:pPr>
+        <w:jc w:val="both"/>
+        <w:rPr>
+          <w:sz w:val="28"/>
+          <w:szCs w:val="28"/>
+          <w:highlight w:val="yellow"/>
+        </w:rPr>
+      </w:pPr>
+      <w:r>
+        <w:rPr>
+          <w:rFonts w:hint="default" w:ascii="Times New Roman" w:hAnsi="Times New Roman"/>
+          <w:sz w:val="26"/>
+          <w:szCs w:val="26"/>
+          <w:lang w:val="en-US"/>
+        </w:rPr>
+        <w:t>Khi IDF cao, nghĩa là từ này ít khi xuất hiện trong tập các tài liệu, có khả năng mang lại các thông tin quan trọng và đặc trưng, giúp cho việc phân loại tài liệu hiệu quả hơn.</w:t>
+      </w:r>
+    </w:p>
+    <w:p>
+      <w:pPr>
+        <w:pStyle w:val="5"/>
+        <w:keepNext w:val="0"/>
+        <w:keepLines w:val="0"/>
+        <w:widowControl/>
+        <w:suppressLineNumbers w:val="0"/>
         <w:jc w:val="both"/>
         <w:rPr>
           <w:rStyle w:val="6"/>
           <w:rFonts w:hint="default" w:ascii="Times New Roman" w:hAnsi="Times New Roman" w:cs="Times New Roman"/>
           <w:b w:val="0"/>
           <w:bCs w:val="0"/>
-          <w:sz w:val="26"/>
-          <w:szCs w:val="26"/>
-          <w:lang w:val="en-US"/>
-        </w:rPr>
-      </w:pPr>
-      <w:r>
-        <w:rPr>
-          <w:rStyle w:val="6"/>
-          <w:rFonts w:hint="default" w:ascii="Times New Roman" w:hAnsi="Times New Roman" w:cs="Times New Roman"/>
-          <w:b w:val="0"/>
-          <w:bCs w:val="0"/>
-          <w:sz w:val="26"/>
-          <w:szCs w:val="26"/>
-        </w:rPr>
-        <w:t xml:space="preserve">Trong nghiên cứu này, chúng tôi đã </w:t>
-      </w:r>
-      <w:r>
-        <w:rPr>
-          <w:rStyle w:val="6"/>
-          <w:rFonts w:hint="default" w:ascii="Times New Roman" w:hAnsi="Times New Roman" w:cs="Times New Roman"/>
-          <w:b w:val="0"/>
-          <w:bCs w:val="0"/>
-          <w:sz w:val="26"/>
-          <w:szCs w:val="26"/>
-          <w:lang w:val="en-US"/>
-        </w:rPr>
-        <w:t xml:space="preserve">sử dụng </w:t>
-      </w:r>
-      <w:r>
-        <w:rPr>
-          <w:rStyle w:val="6"/>
-          <w:rFonts w:hint="default" w:ascii="Times New Roman" w:hAnsi="Times New Roman"/>
-          <w:b w:val="0"/>
-          <w:bCs w:val="0"/>
-          <w:sz w:val="26"/>
-          <w:szCs w:val="26"/>
-        </w:rPr>
-        <w:t xml:space="preserve">TF-IDF như một bước tiền xử lý để biến đổi văn bản thành các vector đặc trưng. Những vector này sau đó có thể được kết hợp với các mô hình </w:t>
-      </w:r>
-      <w:r>
-        <w:rPr>
-          <w:rStyle w:val="6"/>
-          <w:rFonts w:hint="default" w:ascii="Times New Roman" w:hAnsi="Times New Roman"/>
-          <w:b w:val="0"/>
-          <w:bCs w:val="0"/>
-          <w:sz w:val="26"/>
-          <w:szCs w:val="26"/>
-          <w:lang w:val="en-US"/>
-        </w:rPr>
-        <w:t>Transformer</w:t>
-      </w:r>
-      <w:r>
-        <w:rPr>
-          <w:rStyle w:val="6"/>
-          <w:rFonts w:hint="default" w:ascii="Times New Roman" w:hAnsi="Times New Roman"/>
-          <w:b w:val="0"/>
-          <w:bCs w:val="0"/>
-          <w:sz w:val="26"/>
-          <w:szCs w:val="26"/>
-        </w:rPr>
-        <w:t xml:space="preserve"> để cải thiện khả năng phân loại tin thật và tin giả.</w:t>
-      </w:r>
-      <w:r>
-        <w:rPr>
-          <w:rStyle w:val="6"/>
-          <w:rFonts w:hint="default" w:ascii="Times New Roman" w:hAnsi="Times New Roman"/>
-          <w:b w:val="0"/>
-          <w:bCs w:val="0"/>
-          <w:sz w:val="26"/>
-          <w:szCs w:val="26"/>
-          <w:lang w:val="en-US"/>
-        </w:rPr>
-        <w:t xml:space="preserve"> </w:t>
-      </w:r>
-      <w:r>
-        <w:rPr>
-          <w:rStyle w:val="6"/>
-          <w:rFonts w:hint="default" w:ascii="Times New Roman" w:hAnsi="Times New Roman"/>
-          <w:b w:val="0"/>
-          <w:bCs w:val="0"/>
-          <w:sz w:val="26"/>
-          <w:szCs w:val="26"/>
-        </w:rPr>
-        <w:t>TF-IDF giúp mô hình tập trung vào các từ khóa quan trọng và giảm thiểu ảnh hưởng của các từ phổ biến nhưng không mang nhiều thông tin trong quá trình huấn luyện mô hình.</w:t>
-      </w:r>
-    </w:p>
-    <w:p>
-      <w:pPr>
-        <w:jc w:val="both"/>
-        <w:rPr>
-          <w:rStyle w:val="6"/>
-          <w:rFonts w:hint="default" w:ascii="Times New Roman" w:hAnsi="Times New Roman" w:cs="Times New Roman"/>
-          <w:b w:val="0"/>
-          <w:bCs w:val="0"/>
-          <w:sz w:val="26"/>
-          <w:szCs w:val="26"/>
-        </w:rPr>
-      </w:pPr>
+          <w:sz w:val="28"/>
+          <w:szCs w:val="28"/>
+          <w:highlight w:val="yellow"/>
+        </w:rPr>
+      </w:pPr>
+      <w:r>
+        <w:rPr>
+          <w:sz w:val="28"/>
+          <w:szCs w:val="28"/>
+          <w:highlight w:val="yellow"/>
+        </w:rPr>
+        <w:t>Trong nghiên cứu này, chúng tôi sử dụng TF-IDF như một bước tiền xử lý để chuyển đổi văn bản thành các vector đặc trưng. Sau đó, các vector này có thể được kết hợp với các mô hình Transformer để cải thiện khả năng phân loại tin thật và tin giả. TF-IDF giúp mô hình tập trung vào các từ khóa quan trọng và giảm thiểu tác động của các từ phổ biến nhưng ít mang lại thông tin trong quá trình huấn luyện mô hình.</w:t>
+      </w:r>
     </w:p>
     <w:p>
       <w:pPr>

</xml_diff>

<commit_message>
update report day 11/09/2024
</commit_message>
<xml_diff>
--- a/Report/Draft/Báo cáo tiếng việt.docx
+++ b/Report/Draft/Báo cáo tiếng việt.docx
@@ -38,7 +38,7 @@
           <w:szCs w:val="32"/>
           <w:lang w:val="en-US"/>
         </w:rPr>
-        <w:t>1. Introduction</w:t>
+        <w:t xml:space="preserve"> 1. Introduction</w:t>
       </w:r>
     </w:p>
     <w:p>
@@ -1359,8 +1359,6 @@
         </w:rPr>
         <w:t xml:space="preserve"> như những từ nối, giới từ, đại từ chỉ định, đây là những từ không quan trọng.</w:t>
       </w:r>
-      <w:bookmarkStart w:id="0" w:name="_GoBack"/>
-      <w:bookmarkEnd w:id="0"/>
     </w:p>
     <w:p>
       <w:pPr>
@@ -1451,14 +1449,86 @@
         <w:rPr>
           <w:sz w:val="26"/>
           <w:szCs w:val="26"/>
-        </w:rPr>
-      </w:pPr>
-      <w:r>
-        <w:rPr>
-          <w:sz w:val="26"/>
-          <w:szCs w:val="26"/>
-        </w:rPr>
-        <w:t>Mô hình Transformer đại diện cho một bước đột phá trong NLP, được giới thiệu bởi Vaswani và các cộng sự (2017) trong bài báo "Attention Is All You Need". Điểm nổi bật của Transformer nằm ở kiến trúc tự chú ý (self-attention), cho phép mô hình học các mối quan hệ giữa các từ trong câu mà không phụ thuộc vào thứ tự tuần tự như các mô hình trước đây như RNN hoặc LSTM.</w:t>
+          <w:highlight w:val="yellow"/>
+        </w:rPr>
+      </w:pPr>
+      <w:r>
+        <w:rPr>
+          <w:sz w:val="26"/>
+          <w:szCs w:val="26"/>
+          <w:highlight w:val="yellow"/>
+        </w:rPr>
+        <w:t>Mô hình Transformer đã thực sự tạo ra một bước đột phá trong lĩnh vực xử lý ngôn ngữ tự nhiên, được giới thiệu bởi Vaswani và cộng sự (2017) trong bài báo "Attention Is All You Need". Transformer nổi bật với kiến trúc tự chú ý (self-attention), có khả năng hiểu mối quan hệ giữa các từ trong một câu mà không cần phải tuân theo thứ tự tuần tự như các mô hình trước đây, chẳng hạn như RNN hay LSTM.</w:t>
+      </w:r>
+    </w:p>
+    <w:p>
+      <w:pPr>
+        <w:jc w:val="both"/>
+        <w:rPr>
+          <w:rFonts w:hint="default" w:ascii="Times New Roman" w:hAnsi="Times New Roman" w:cs="Times New Roman"/>
+          <w:sz w:val="26"/>
+          <w:szCs w:val="26"/>
+          <w:lang w:val="en-US"/>
+        </w:rPr>
+      </w:pPr>
+      <w:r>
+        <w:rPr>
+          <w:rFonts w:hint="default" w:ascii="Times New Roman" w:hAnsi="Times New Roman"/>
+          <w:sz w:val="26"/>
+          <w:szCs w:val="26"/>
+          <w:lang w:val="en-US"/>
+        </w:rPr>
+        <w:t xml:space="preserve">RNN và LSTM được phát triển từ những năm đầu thế kỷ 20, nhưng chúng có nhược điểm là xử lý dữ liệu theo từng bước một, xử lý từng từ trong câu theo thứ tự. Điều này làm cho quá trình tính toán mất nhiều thời gian, đặc biệt là với những văn bản dài. Hơn nữa, các mạng RNN và LSTM cũng gặp khó khăn trong việc nhớ và giữ ngữ cảnh khi khoảng cách giữa các thông tin trong chuỗi </w:t>
+      </w:r>
+      <w:r>
+        <w:rPr>
+          <w:rFonts w:hint="default" w:ascii="Times New Roman" w:hAnsi="Times New Roman" w:cs="Times New Roman"/>
+          <w:sz w:val="26"/>
+          <w:szCs w:val="26"/>
+          <w:lang w:val="en-US"/>
+        </w:rPr>
+        <w:t xml:space="preserve">quá xa nhau. Ví dụ, nếu một câu quá dài, các từ đầu câu có thể không còn ảnh hưởng nhiều đến từ cuối câu. </w:t>
+      </w:r>
+    </w:p>
+    <w:p>
+      <w:pPr>
+        <w:jc w:val="both"/>
+        <w:rPr>
+          <w:rFonts w:hint="default" w:ascii="Times New Roman" w:hAnsi="Times New Roman" w:cs="Times New Roman"/>
+          <w:sz w:val="26"/>
+          <w:szCs w:val="26"/>
+          <w:lang w:val="en-US"/>
+        </w:rPr>
+      </w:pPr>
+    </w:p>
+    <w:p>
+      <w:pPr>
+        <w:jc w:val="both"/>
+        <w:rPr>
+          <w:rFonts w:hint="default" w:ascii="Times New Roman" w:hAnsi="Times New Roman" w:cs="Times New Roman"/>
+          <w:sz w:val="26"/>
+          <w:szCs w:val="26"/>
+          <w:lang w:val="en-US"/>
+        </w:rPr>
+      </w:pPr>
+      <w:r>
+        <w:rPr>
+          <w:rFonts w:hint="default" w:ascii="Times New Roman" w:hAnsi="Times New Roman" w:cs="Times New Roman"/>
+          <w:sz w:val="26"/>
+          <w:szCs w:val="26"/>
+          <w:highlight w:val="none"/>
+          <w:lang w:val="en-US"/>
+        </w:rPr>
+        <w:t>Ngược lại, m</w:t>
+      </w:r>
+      <w:r>
+        <w:rPr>
+          <w:rFonts w:hint="default" w:ascii="Times New Roman" w:hAnsi="Times New Roman" w:cs="Times New Roman"/>
+          <w:sz w:val="26"/>
+          <w:szCs w:val="26"/>
+          <w:lang w:val="en-US"/>
+        </w:rPr>
+        <w:t>ô hình Transformer có khả năng xử lý song song tất cả dữ liệu đầu vào cùng một lúc. Đây là một thay đổi dựa vào kiến trúc thay vì tăng tốc bằng cách thêm GPU như nhiều phương pháp khác. Cơ chế tự chú ý (self-attention) của Transformer cũng đã khắc phục được khó khăn trong ghi nhớ ngữ cảnh bằng cách liên kết các từ và hiểu được mối quan hệ ngữ cảnh dù chúng có cách xa nhau trong văn bản.</w:t>
       </w:r>
     </w:p>
     <w:p>
@@ -1472,14 +1542,16 @@
         <w:rPr>
           <w:sz w:val="26"/>
           <w:szCs w:val="26"/>
-        </w:rPr>
-      </w:pPr>
-      <w:r>
-        <w:rPr>
-          <w:sz w:val="26"/>
-          <w:szCs w:val="26"/>
-        </w:rPr>
-        <w:t>Mô hình Transformer bao gồm hai thành phần chính: Encoder và Decoder:</w:t>
+          <w:highlight w:val="yellow"/>
+        </w:rPr>
+      </w:pPr>
+      <w:r>
+        <w:rPr>
+          <w:sz w:val="26"/>
+          <w:szCs w:val="26"/>
+          <w:highlight w:val="yellow"/>
+        </w:rPr>
+        <w:t xml:space="preserve">Mô hình Transformer bao gồm hai thành phần chính: </w:t>
       </w:r>
     </w:p>
     <w:p>
@@ -1493,22 +1565,33 @@
         <w:rPr>
           <w:sz w:val="26"/>
           <w:szCs w:val="26"/>
-        </w:rPr>
-      </w:pPr>
+          <w:highlight w:val="yellow"/>
+        </w:rPr>
+      </w:pPr>
+      <w:r>
+        <w:rPr>
+          <w:sz w:val="26"/>
+          <w:szCs w:val="26"/>
+          <w:highlight w:val="yellow"/>
+        </w:rPr>
+        <w:t xml:space="preserve">● </w:t>
+      </w:r>
       <w:r>
         <w:rPr>
           <w:rStyle w:val="6"/>
           <w:sz w:val="26"/>
           <w:szCs w:val="26"/>
-        </w:rPr>
-        <w:t>Encoder:</w:t>
-      </w:r>
-      <w:r>
-        <w:rPr>
-          <w:sz w:val="26"/>
-          <w:szCs w:val="26"/>
-        </w:rPr>
-        <w:t xml:space="preserve"> Encoder nhận một chuỗi từ đầu vào và biểu diễn chúng dưới dạng các vector ngữ nghĩa. Mỗi Encoder bao gồm nhiều lớp tuần tự, với hai thành phần chính trong mỗi lớp: cơ chế tự chú ý và mạng nơ-ron hồi tiếp. Cơ chế tự chú ý cho phép mô hình học các mối quan hệ ngữ nghĩa giữa các từ liên quan trong một chuỗi trong khi bỏ qua các từ không liên quan. Mạng nơ-ron hồi tiếp xử lý các vector đã chú ý này để tạo ra các biểu diễn ngữ nghĩa sâu hơn.</w:t>
+          <w:highlight w:val="yellow"/>
+        </w:rPr>
+        <w:t>Encoder</w:t>
+      </w:r>
+      <w:r>
+        <w:rPr>
+          <w:sz w:val="26"/>
+          <w:szCs w:val="26"/>
+          <w:highlight w:val="yellow"/>
+        </w:rPr>
+        <w:t xml:space="preserve">: Encoder nhận vào một chuỗi các từ và chuyển đổi chúng thành các vector ngữ nghĩa. Mỗi encoder được tạo thành từ nhiều lớp xếp chồng lên nhau, với hai thành phần chính trong mỗi lớp: cơ chế tự chú ý (self-attention) và mạng nơ-ron truyền thẳng (feedforward neural network). Cơ chế tự chú ý giúp mô hình tập trung vào các từ quan trọng trong chuỗi trong khi lọc bỏ những từ ít liên quan hơn. Sau đó, mạng nơ-ron truyền thẳng sẽ xử lý các vector đã được điều chỉnh theo trọng số chú ý để tạo ra các biểu diễn ngữ nghĩa sâu hơn. </w:t>
       </w:r>
     </w:p>
     <w:p>
@@ -1522,22 +1605,33 @@
         <w:rPr>
           <w:sz w:val="26"/>
           <w:szCs w:val="26"/>
-        </w:rPr>
-      </w:pPr>
+          <w:highlight w:val="yellow"/>
+        </w:rPr>
+      </w:pPr>
+      <w:r>
+        <w:rPr>
+          <w:sz w:val="26"/>
+          <w:szCs w:val="26"/>
+          <w:highlight w:val="yellow"/>
+        </w:rPr>
+        <w:t xml:space="preserve">● </w:t>
+      </w:r>
       <w:r>
         <w:rPr>
           <w:rStyle w:val="6"/>
           <w:sz w:val="26"/>
           <w:szCs w:val="26"/>
-        </w:rPr>
-        <w:t>Decoder:</w:t>
-      </w:r>
-      <w:r>
-        <w:rPr>
-          <w:sz w:val="26"/>
-          <w:szCs w:val="26"/>
-        </w:rPr>
-        <w:t xml:space="preserve"> Decoder có cấu trúc tương tự như Encoder, sử dụng tự chú ý cho đầu vào mục tiêu. Ngoài ra, nó còn sử dụng chú ý chéo (cross-attention) để kết nối với đầu ra của Encoder. Điều này cho phép Decoder tạo ra các biểu diễn ngữ nghĩa dựa trên cả chuỗi đầu vào ban đầu và chuỗi đầu ra đã được tạo ra trước đó.</w:t>
+          <w:highlight w:val="yellow"/>
+        </w:rPr>
+        <w:t>Decoder</w:t>
+      </w:r>
+      <w:r>
+        <w:rPr>
+          <w:sz w:val="26"/>
+          <w:szCs w:val="26"/>
+          <w:highlight w:val="yellow"/>
+        </w:rPr>
+        <w:t>: Decoder hoạt động tương tự như encoder nhưng có một vài tính năng bổ sung. Nó sử dụng cơ chế tự chú ý để tập trung vào đầu vào mục tiêu mà nó đang xử lý. Ngoài ra, nó còn sử dụng cơ chế chú ý chéo (cross-attention) để kết nối với đầu ra của encoder. Thiết lập này cho phép decoder tạo ra các biểu diễn ý nghĩa dựa trên cả chuỗi đầu vào gốc và chuỗi đầu ra mà nó đã tạo ra.</w:t>
       </w:r>
     </w:p>
     <w:p>
@@ -1549,17 +1643,18 @@
         <w:suppressLineNumbers w:val="0"/>
         <w:jc w:val="both"/>
         <w:rPr>
-          <w:rStyle w:val="6"/>
-          <w:sz w:val="26"/>
-          <w:szCs w:val="26"/>
-        </w:rPr>
-      </w:pPr>
-      <w:r>
-        <w:rPr>
-          <w:sz w:val="26"/>
-          <w:szCs w:val="26"/>
-        </w:rPr>
-        <w:t>Sự phối hợp giữa Encoder và Decoder cho phép Transformer xử lý các nhiệm vụ ngôn ngữ như dịch máy, tóm tắt văn bản, sinh văn bản và phân loại văn bản với sự linh hoạt và hiệu quả.</w:t>
+          <w:sz w:val="26"/>
+          <w:szCs w:val="26"/>
+          <w:highlight w:val="yellow"/>
+        </w:rPr>
+      </w:pPr>
+      <w:r>
+        <w:rPr>
+          <w:sz w:val="26"/>
+          <w:szCs w:val="26"/>
+          <w:highlight w:val="yellow"/>
+        </w:rPr>
+        <w:t>Sự kết hợp giữa Encoder và Decoder cho phép Transformer xử lý các nhiệm vụ ngôn ngữ như dịch máy, tóm tắt văn bản, tạo văn bản và phân loại văn bản một cách linh hoạt và hiệu quả.</w:t>
       </w:r>
     </w:p>
     <w:p>
@@ -1593,16 +1688,96 @@
         <w:suppressLineNumbers w:val="0"/>
         <w:jc w:val="both"/>
         <w:rPr>
-          <w:sz w:val="26"/>
-          <w:szCs w:val="26"/>
-        </w:rPr>
-      </w:pPr>
-      <w:r>
-        <w:rPr>
-          <w:sz w:val="26"/>
-          <w:szCs w:val="26"/>
-        </w:rPr>
-        <w:t>BERT là một mô hình ngôn ngữ tiền huấn luyện được thiết kế để hiểu ngữ cảnh từ cả hai hướng (từ trái sang phải và từ phải sang trái) trong một câu. BERT được đào tạo trên hai nhiệm vụ chính: Mô hình Ngôn ngữ Ẩn (Masked Language Modeling - MLM) và Dự đoán Câu Kế Tiếp (Next Sentence Prediction - NSP).</w:t>
+          <w:rFonts w:hint="default"/>
+          <w:sz w:val="26"/>
+          <w:szCs w:val="26"/>
+          <w:highlight w:val="none"/>
+          <w:lang w:val="en-US"/>
+        </w:rPr>
+      </w:pPr>
+      <w:r>
+        <w:rPr>
+          <w:rFonts w:hint="default" w:ascii="Times New Roman" w:hAnsi="Times New Roman" w:eastAsia="SimSun" w:cs="Times New Roman"/>
+          <w:sz w:val="26"/>
+          <w:szCs w:val="26"/>
+          <w:highlight w:val="yellow"/>
+        </w:rPr>
+        <w:t>BERT là một mô hình ngôn ngữ tiền huấn luyện được thiết kế để hiểu ngữ cảnh của từ theo cả hai hướng (từ trái sang phải và từ phải sang trái) trong một câu</w:t>
+      </w:r>
+      <w:r>
+        <w:rPr>
+          <w:rFonts w:hint="default" w:cs="Times New Roman"/>
+          <w:sz w:val="26"/>
+          <w:szCs w:val="26"/>
+          <w:highlight w:val="yellow"/>
+          <w:lang w:val="en-US"/>
+        </w:rPr>
+        <w:t>,</w:t>
+      </w:r>
+      <w:r>
+        <w:rPr>
+          <w:rFonts w:hint="default" w:cs="Times New Roman"/>
+          <w:sz w:val="26"/>
+          <w:szCs w:val="26"/>
+          <w:highlight w:val="none"/>
+          <w:lang w:val="en-US"/>
+        </w:rPr>
+        <w:t xml:space="preserve"> </w:t>
+      </w:r>
+      <w:r>
+        <w:rPr>
+          <w:rFonts w:hint="default" w:ascii="Times New Roman" w:hAnsi="Times New Roman" w:eastAsia="SimSun" w:cs="Times New Roman"/>
+          <w:sz w:val="26"/>
+          <w:szCs w:val="26"/>
+        </w:rPr>
+        <w:t xml:space="preserve"> </w:t>
+      </w:r>
+      <w:r>
+        <w:rPr>
+          <w:rFonts w:hint="default" w:cs="Times New Roman"/>
+          <w:sz w:val="26"/>
+          <w:szCs w:val="26"/>
+          <w:lang w:val="en-US"/>
+        </w:rPr>
+        <w:t xml:space="preserve">do </w:t>
+      </w:r>
+      <w:r>
+        <w:rPr>
+          <w:rFonts w:hint="default" w:ascii="Times New Roman" w:hAnsi="Times New Roman" w:cs="Times New Roman"/>
+          <w:sz w:val="26"/>
+          <w:szCs w:val="26"/>
+          <w:highlight w:val="none"/>
+          <w:lang w:val="en-US"/>
+        </w:rPr>
+        <w:t>Google giới thiệu vào tháng 10 năm 2018</w:t>
+      </w:r>
+      <w:r>
+        <w:rPr>
+          <w:rFonts w:hint="default" w:cs="Times New Roman"/>
+          <w:sz w:val="26"/>
+          <w:szCs w:val="26"/>
+          <w:highlight w:val="none"/>
+          <w:lang w:val="en-US"/>
+        </w:rPr>
+        <w:t xml:space="preserve">. </w:t>
+      </w:r>
+      <w:r>
+        <w:rPr>
+          <w:rFonts w:hint="default" w:ascii="Times New Roman" w:hAnsi="Times New Roman" w:eastAsia="SimSun" w:cs="Times New Roman"/>
+          <w:sz w:val="26"/>
+          <w:szCs w:val="26"/>
+        </w:rPr>
+        <w:t>Mô hình này học cách hiểu văn bản bằng cách tự học từ dữ liệu, chuyển văn bản thành một chuỗi các vector</w:t>
+      </w:r>
+      <w:r>
+        <w:rPr>
+          <w:rFonts w:hint="default" w:ascii="Times New Roman" w:hAnsi="Times New Roman" w:cs="Times New Roman"/>
+          <w:sz w:val="26"/>
+          <w:szCs w:val="26"/>
+          <w:highlight w:val="none"/>
+          <w:lang w:val="en-US"/>
+        </w:rPr>
+        <w:t xml:space="preserve">. </w:t>
       </w:r>
     </w:p>
     <w:p>
@@ -1614,24 +1789,22 @@
         <w:suppressLineNumbers w:val="0"/>
         <w:jc w:val="both"/>
         <w:rPr>
-          <w:sz w:val="26"/>
-          <w:szCs w:val="26"/>
-        </w:rPr>
-      </w:pPr>
-      <w:r>
-        <w:rPr>
-          <w:rStyle w:val="6"/>
-          <w:sz w:val="26"/>
-          <w:szCs w:val="26"/>
-        </w:rPr>
-        <w:t>Mô hình Ngôn ngữ Ẩn (MLM):</w:t>
-      </w:r>
-      <w:r>
-        <w:rPr>
-          <w:sz w:val="26"/>
-          <w:szCs w:val="26"/>
-        </w:rPr>
-        <w:t xml:space="preserve"> Trong nhiệm vụ này, một số từ trong câu được thay thế bằng ký hiệu [MASK], và mô hình cần dự đoán các từ bị ẩn dựa trên ngữ cảnh xung quanh</w:t>
+          <w:rFonts w:hint="default"/>
+          <w:sz w:val="26"/>
+          <w:szCs w:val="26"/>
+          <w:highlight w:val="none"/>
+          <w:lang w:val="en-US"/>
+        </w:rPr>
+      </w:pPr>
+      <w:r>
+        <w:rPr>
+          <w:rFonts w:hint="default"/>
+          <w:sz w:val="26"/>
+          <w:szCs w:val="26"/>
+          <w:highlight w:val="none"/>
+          <w:lang w:val="en-US"/>
+        </w:rPr>
+        <w:t xml:space="preserve">BERT là một mô hình Transformer chỉ sử dụng phần "encoder", bao gồm 4 phần chính sau đây: </w:t>
       </w:r>
     </w:p>
     <w:p>
@@ -1643,24 +1816,22 @@
         <w:suppressLineNumbers w:val="0"/>
         <w:jc w:val="both"/>
         <w:rPr>
-          <w:sz w:val="26"/>
-          <w:szCs w:val="26"/>
-        </w:rPr>
-      </w:pPr>
-      <w:r>
-        <w:rPr>
-          <w:rStyle w:val="6"/>
-          <w:sz w:val="26"/>
-          <w:szCs w:val="26"/>
-        </w:rPr>
-        <w:t>Dự đoán Câu Kế Tiếp (NSP):</w:t>
-      </w:r>
-      <w:r>
-        <w:rPr>
-          <w:sz w:val="26"/>
-          <w:szCs w:val="26"/>
-        </w:rPr>
-        <w:t xml:space="preserve"> Nhiệm vụ này yêu cầu mô hình dự đoán xem một câu cho trước có phải là câu kế tiếp của câu trước đó không, nhằm cải thiện khả năng của mô hình trong việc hiểu các mối quan hệ giữa các câu.</w:t>
+          <w:rFonts w:hint="default"/>
+          <w:sz w:val="26"/>
+          <w:szCs w:val="26"/>
+          <w:highlight w:val="none"/>
+          <w:lang w:val="en-US"/>
+        </w:rPr>
+      </w:pPr>
+      <w:r>
+        <w:rPr>
+          <w:rFonts w:hint="default"/>
+          <w:sz w:val="26"/>
+          <w:szCs w:val="26"/>
+          <w:highlight w:val="none"/>
+          <w:lang w:val="en-US"/>
+        </w:rPr>
+        <w:t>- Tokenizer chuyển đổi văn bản thành chuỗi các số nguyên gọi là "tokens".</w:t>
       </w:r>
     </w:p>
     <w:p>
@@ -1672,16 +1843,22 @@
         <w:suppressLineNumbers w:val="0"/>
         <w:jc w:val="both"/>
         <w:rPr>
-          <w:sz w:val="26"/>
-          <w:szCs w:val="26"/>
-        </w:rPr>
-      </w:pPr>
-      <w:r>
-        <w:rPr>
-          <w:sz w:val="26"/>
-          <w:szCs w:val="26"/>
-        </w:rPr>
-        <w:t>BERT đã đạt được kết quả xuất sắc trong nhiều nhiệm vụ NLP như phân loại văn bản, nhận diện thực thể và trả lời câu hỏi.</w:t>
+          <w:rFonts w:hint="default"/>
+          <w:sz w:val="26"/>
+          <w:szCs w:val="26"/>
+          <w:highlight w:val="none"/>
+          <w:lang w:val="en-US"/>
+        </w:rPr>
+      </w:pPr>
+      <w:r>
+        <w:rPr>
+          <w:rFonts w:hint="default"/>
+          <w:sz w:val="26"/>
+          <w:szCs w:val="26"/>
+          <w:highlight w:val="none"/>
+          <w:lang w:val="en-US"/>
+        </w:rPr>
+        <w:t>- Embedding chuyển các token thành các vector giá trị thực, giúp biến các token từ dạng rời rạc thành không gian Euclidean với kích thước thấp hơn.</w:t>
       </w:r>
     </w:p>
     <w:p>
@@ -1693,10 +1870,270 @@
         <w:suppressLineNumbers w:val="0"/>
         <w:jc w:val="both"/>
         <w:rPr>
-          <w:sz w:val="26"/>
-          <w:szCs w:val="26"/>
-        </w:rPr>
-      </w:pPr>
+          <w:rFonts w:hint="default"/>
+          <w:sz w:val="26"/>
+          <w:szCs w:val="26"/>
+          <w:highlight w:val="none"/>
+          <w:lang w:val="en-US"/>
+        </w:rPr>
+      </w:pPr>
+      <w:r>
+        <w:rPr>
+          <w:rFonts w:hint="default"/>
+          <w:sz w:val="26"/>
+          <w:szCs w:val="26"/>
+          <w:highlight w:val="none"/>
+          <w:lang w:val="en-US"/>
+        </w:rPr>
+        <w:t>- Encoder là một chồng các khối Transformer với cơ chế tự chú ý (self-attention) mà không có lớp che chắn nguyên nhân (causal masking), giúp hiểu ngữ cảnh của văn bản.</w:t>
+      </w:r>
+    </w:p>
+    <w:p>
+      <w:pPr>
+        <w:pStyle w:val="5"/>
+        <w:keepNext w:val="0"/>
+        <w:keepLines w:val="0"/>
+        <w:widowControl/>
+        <w:suppressLineNumbers w:val="0"/>
+        <w:jc w:val="both"/>
+        <w:rPr>
+          <w:rFonts w:hint="default"/>
+          <w:sz w:val="26"/>
+          <w:szCs w:val="26"/>
+          <w:highlight w:val="none"/>
+          <w:lang w:val="en-US"/>
+        </w:rPr>
+      </w:pPr>
+      <w:r>
+        <w:rPr>
+          <w:rFonts w:hint="default"/>
+          <w:sz w:val="26"/>
+          <w:szCs w:val="26"/>
+          <w:highlight w:val="none"/>
+          <w:lang w:val="en-US"/>
+        </w:rPr>
+        <w:t>- Task Head chuyển đổi các vector đại diện cuối cùng thành các token mã hóa one-hot bằng cách dự đoán phân phối xác suất trên các loại token.</w:t>
+      </w:r>
+    </w:p>
+    <w:p>
+      <w:pPr>
+        <w:pStyle w:val="5"/>
+        <w:keepNext w:val="0"/>
+        <w:keepLines w:val="0"/>
+        <w:widowControl/>
+        <w:suppressLineNumbers w:val="0"/>
+        <w:jc w:val="both"/>
+        <w:rPr>
+          <w:sz w:val="26"/>
+          <w:szCs w:val="26"/>
+          <w:highlight w:val="yellow"/>
+        </w:rPr>
+      </w:pPr>
+      <w:r>
+        <w:rPr>
+          <w:sz w:val="26"/>
+          <w:szCs w:val="26"/>
+          <w:highlight w:val="yellow"/>
+        </w:rPr>
+        <w:t>BERT được đào tạo trên hai nhiệm vụ chính:</w:t>
+      </w:r>
+    </w:p>
+    <w:p>
+      <w:pPr>
+        <w:pStyle w:val="5"/>
+        <w:keepNext w:val="0"/>
+        <w:keepLines w:val="0"/>
+        <w:widowControl/>
+        <w:suppressLineNumbers w:val="0"/>
+        <w:jc w:val="both"/>
+        <w:rPr>
+          <w:sz w:val="26"/>
+          <w:szCs w:val="26"/>
+          <w:highlight w:val="yellow"/>
+        </w:rPr>
+      </w:pPr>
+      <w:r>
+        <w:rPr>
+          <w:rStyle w:val="6"/>
+          <w:sz w:val="26"/>
+          <w:szCs w:val="26"/>
+          <w:highlight w:val="yellow"/>
+        </w:rPr>
+        <w:t>Mô hình Ngôn ngữ Ẩn (MLM):</w:t>
+      </w:r>
+      <w:r>
+        <w:rPr>
+          <w:sz w:val="26"/>
+          <w:szCs w:val="26"/>
+          <w:highlight w:val="yellow"/>
+        </w:rPr>
+        <w:t xml:space="preserve"> Trong nhiệm vụ này, một số từ trong câu được thay thế bằng ký hiệu [MASK], và mô hình cần dự đoán các từ bị ẩn dựa trên ngữ cảnh xung quanh</w:t>
+      </w:r>
+      <w:r>
+        <w:rPr>
+          <w:rFonts w:hint="default"/>
+          <w:sz w:val="26"/>
+          <w:szCs w:val="26"/>
+          <w:highlight w:val="yellow"/>
+          <w:lang w:val="en-US"/>
+        </w:rPr>
+        <w:t xml:space="preserve">. </w:t>
+      </w:r>
+      <w:r>
+        <w:rPr>
+          <w:rFonts w:hint="default" w:ascii="Times New Roman" w:hAnsi="Times New Roman"/>
+          <w:sz w:val="26"/>
+          <w:szCs w:val="26"/>
+          <w:highlight w:val="yellow"/>
+          <w:lang w:val="en-US"/>
+        </w:rPr>
+        <w:t>Điều này giúp mô hình học cách hiểu ý nghĩa của các từ trong câu mà không có đầy đủ thông tin, từ đó cải thiện khả năng nắm bắt ý nghĩa của từ trong nhiều tình huống khác nhau.</w:t>
+      </w:r>
+    </w:p>
+    <w:p>
+      <w:pPr>
+        <w:pStyle w:val="5"/>
+        <w:keepNext w:val="0"/>
+        <w:keepLines w:val="0"/>
+        <w:widowControl/>
+        <w:suppressLineNumbers w:val="0"/>
+        <w:jc w:val="both"/>
+        <w:rPr>
+          <w:rFonts w:hint="default"/>
+          <w:sz w:val="26"/>
+          <w:szCs w:val="26"/>
+          <w:highlight w:val="yellow"/>
+          <w:lang w:val="en-US"/>
+        </w:rPr>
+      </w:pPr>
+      <w:r>
+        <w:rPr>
+          <w:rStyle w:val="6"/>
+          <w:sz w:val="26"/>
+          <w:szCs w:val="26"/>
+          <w:highlight w:val="yellow"/>
+        </w:rPr>
+        <w:t>Dự đoán Câu Kế Tiếp (NSP):</w:t>
+      </w:r>
+      <w:r>
+        <w:rPr>
+          <w:sz w:val="26"/>
+          <w:szCs w:val="26"/>
+          <w:highlight w:val="yellow"/>
+        </w:rPr>
+        <w:t xml:space="preserve"> Nhiệm vụ này yêu cầu mô hình dự đoán xem một câu cho trước có phải là câu kế tiếp của câu trước đó không, nhằm cải thiện khả năng của mô hình trong việc hiểu các mối quan hệ giữa các câu.</w:t>
+      </w:r>
+      <w:r>
+        <w:rPr>
+          <w:rFonts w:hint="default"/>
+          <w:sz w:val="26"/>
+          <w:szCs w:val="26"/>
+          <w:highlight w:val="yellow"/>
+          <w:lang w:val="en-US"/>
+        </w:rPr>
+        <w:t xml:space="preserve"> </w:t>
+      </w:r>
+      <w:r>
+        <w:rPr>
+          <w:rFonts w:hint="default" w:ascii="Times New Roman" w:hAnsi="Times New Roman"/>
+          <w:sz w:val="26"/>
+          <w:szCs w:val="26"/>
+          <w:highlight w:val="yellow"/>
+          <w:lang w:val="en-US"/>
+        </w:rPr>
+        <w:t>Điều này rất quan trọng trong việc xử lý văn bản dài và phức tạp.</w:t>
+      </w:r>
+    </w:p>
+    <w:p>
+      <w:pPr>
+        <w:pStyle w:val="5"/>
+        <w:keepNext w:val="0"/>
+        <w:keepLines w:val="0"/>
+        <w:widowControl/>
+        <w:suppressLineNumbers w:val="0"/>
+        <w:jc w:val="both"/>
+        <w:rPr>
+          <w:rFonts w:hint="default"/>
+          <w:sz w:val="26"/>
+          <w:szCs w:val="26"/>
+          <w:highlight w:val="yellow"/>
+          <w:lang w:val="en-US"/>
+        </w:rPr>
+      </w:pPr>
+      <w:r>
+        <w:rPr>
+          <w:sz w:val="26"/>
+          <w:szCs w:val="26"/>
+          <w:highlight w:val="yellow"/>
+        </w:rPr>
+        <w:t>BERT đã đạt được kết quả xuất sắc trong nhiều nhiệm vụ NLP như phân loại văn bản, nhận diện thực thể và trả lời câu hỏi</w:t>
+      </w:r>
+      <w:r>
+        <w:rPr>
+          <w:rFonts w:hint="default"/>
+          <w:sz w:val="26"/>
+          <w:szCs w:val="26"/>
+          <w:highlight w:val="yellow"/>
+          <w:lang w:val="en-US"/>
+        </w:rPr>
+        <w:t xml:space="preserve">, </w:t>
+      </w:r>
+      <w:r>
+        <w:rPr>
+          <w:rFonts w:hint="default" w:ascii="Times New Roman" w:hAnsi="Times New Roman" w:cs="Times New Roman"/>
+          <w:sz w:val="26"/>
+          <w:szCs w:val="26"/>
+          <w:highlight w:val="none"/>
+          <w:lang w:val="en-US"/>
+        </w:rPr>
+        <w:t xml:space="preserve">mang lại sự cải thiện rõ rệt so với các mô hình trước đó và trở thành một </w:t>
+      </w:r>
+      <w:r>
+        <w:rPr>
+          <w:rFonts w:hint="default" w:cs="Times New Roman"/>
+          <w:sz w:val="26"/>
+          <w:szCs w:val="26"/>
+          <w:highlight w:val="none"/>
+          <w:lang w:val="en-US"/>
+        </w:rPr>
+        <w:t>mô hình ngôn ngữ lớn</w:t>
+      </w:r>
+      <w:r>
+        <w:rPr>
+          <w:rFonts w:hint="default" w:ascii="Times New Roman" w:hAnsi="Times New Roman" w:cs="Times New Roman"/>
+          <w:sz w:val="26"/>
+          <w:szCs w:val="26"/>
+          <w:highlight w:val="none"/>
+          <w:lang w:val="en-US"/>
+        </w:rPr>
+        <w:t xml:space="preserve"> điển hình</w:t>
+      </w:r>
+      <w:r>
+        <w:rPr>
+          <w:rFonts w:hint="default" w:cs="Times New Roman"/>
+          <w:sz w:val="26"/>
+          <w:szCs w:val="26"/>
+          <w:highlight w:val="none"/>
+          <w:lang w:val="en-US"/>
+        </w:rPr>
+        <w:t>.</w:t>
+      </w:r>
+    </w:p>
+    <w:p>
+      <w:pPr>
+        <w:pStyle w:val="5"/>
+        <w:keepNext w:val="0"/>
+        <w:keepLines w:val="0"/>
+        <w:widowControl/>
+        <w:suppressLineNumbers w:val="0"/>
+        <w:jc w:val="both"/>
+        <w:rPr>
+          <w:sz w:val="26"/>
+          <w:szCs w:val="26"/>
+        </w:rPr>
+      </w:pPr>
+      <w:bookmarkStart w:id="0" w:name="_GoBack"/>
+      <w:bookmarkEnd w:id="0"/>
       <w:r>
         <w:rPr>
           <w:rStyle w:val="6"/>

</xml_diff>

<commit_message>
update report day 12/09/2024
</commit_message>
<xml_diff>
--- a/Report/Draft/Báo cáo tiếng việt.docx
+++ b/Report/Draft/Báo cáo tiếng việt.docx
@@ -2,6 +2,1741 @@
 <file path=word/document.xml><?xml version="1.0" encoding="utf-8"?>
 <w:document xmlns:wpc="http://schemas.microsoft.com/office/word/2010/wordprocessingCanvas" xmlns:mc="http://schemas.openxmlformats.org/markup-compatibility/2006" xmlns:o="urn:schemas-microsoft-com:office:office" xmlns:r="http://schemas.openxmlformats.org/officeDocument/2006/relationships" xmlns:m="http://schemas.openxmlformats.org/officeDocument/2006/math" xmlns:v="urn:schemas-microsoft-com:vml" xmlns:wp14="http://schemas.microsoft.com/office/word/2010/wordprocessingDrawing" xmlns:wp="http://schemas.openxmlformats.org/drawingml/2006/wordprocessingDrawing" xmlns:w="http://schemas.openxmlformats.org/wordprocessingml/2006/main" xmlns:w14="http://schemas.microsoft.com/office/word/2010/wordml" xmlns:w10="urn:schemas-microsoft-com:office:word" xmlns:w15="http://schemas.microsoft.com/office/word/2012/wordml" xmlns:wpg="http://schemas.microsoft.com/office/word/2010/wordprocessingGroup" xmlns:wpi="http://schemas.microsoft.com/office/word/2010/wordprocessingInk" xmlns:wne="http://schemas.microsoft.com/office/word/2006/wordml" xmlns:wps="http://schemas.microsoft.com/office/word/2010/wordprocessingShape" xmlns:wpsCustomData="http://www.wps.cn/officeDocument/2013/wpsCustomData" mc:Ignorable="w14 w15 wp14">
   <w:body>
+    <w:p>
+      <w:pPr>
+        <w:pStyle w:val="7"/>
+        <w:keepNext w:val="0"/>
+        <w:keepLines w:val="0"/>
+        <w:widowControl/>
+        <w:suppressLineNumbers w:val="0"/>
+        <w:bidi w:val="0"/>
+        <w:spacing w:before="0" w:beforeAutospacing="0" w:after="0" w:afterAutospacing="0" w:line="17" w:lineRule="atLeast"/>
+        <w:rPr>
+          <w:highlight w:val="yellow"/>
+        </w:rPr>
+      </w:pPr>
+      <w:r>
+        <w:rPr>
+          <w:rFonts w:ascii="Arial" w:hAnsi="Arial" w:cs="Arial"/>
+          <w:b/>
+          <w:bCs/>
+          <w:i w:val="0"/>
+          <w:iCs w:val="0"/>
+          <w:color w:val="000000"/>
+          <w:sz w:val="20"/>
+          <w:szCs w:val="20"/>
+          <w:highlight w:val="yellow"/>
+          <w:u w:val="none"/>
+          <w:vertAlign w:val="baseline"/>
+        </w:rPr>
+        <w:t>Chương 1. Giới thiệu</w:t>
+      </w:r>
+    </w:p>
+    <w:p>
+      <w:pPr>
+        <w:pStyle w:val="7"/>
+        <w:keepNext w:val="0"/>
+        <w:keepLines w:val="0"/>
+        <w:widowControl/>
+        <w:suppressLineNumbers w:val="0"/>
+        <w:bidi w:val="0"/>
+        <w:spacing w:before="0" w:beforeAutospacing="0" w:after="0" w:afterAutospacing="0" w:line="17" w:lineRule="atLeast"/>
+      </w:pPr>
+      <w:r>
+        <w:rPr>
+          <w:rFonts w:hint="default" w:ascii="Arial" w:hAnsi="Arial" w:cs="Arial"/>
+          <w:i w:val="0"/>
+          <w:iCs w:val="0"/>
+          <w:color w:val="000000"/>
+          <w:sz w:val="20"/>
+          <w:szCs w:val="20"/>
+          <w:u w:val="none"/>
+          <w:shd w:val="clear" w:fill="FFFF00"/>
+          <w:vertAlign w:val="baseline"/>
+        </w:rPr>
+        <w:t>Viết tầm 8 đến 10 trang giấy, size 13, gồm các nội dung:</w:t>
+      </w:r>
+    </w:p>
+    <w:p>
+      <w:pPr>
+        <w:pStyle w:val="7"/>
+        <w:keepNext w:val="0"/>
+        <w:keepLines w:val="0"/>
+        <w:widowControl/>
+        <w:suppressLineNumbers w:val="0"/>
+        <w:bidi w:val="0"/>
+        <w:spacing w:before="0" w:beforeAutospacing="0" w:after="0" w:afterAutospacing="0" w:line="17" w:lineRule="atLeast"/>
+        <w:rPr>
+          <w:rFonts w:hint="default" w:ascii="Arial" w:hAnsi="Arial" w:cs="Arial"/>
+          <w:i w:val="0"/>
+          <w:iCs w:val="0"/>
+          <w:color w:val="000000"/>
+          <w:sz w:val="20"/>
+          <w:szCs w:val="20"/>
+          <w:u w:val="none"/>
+        </w:rPr>
+      </w:pPr>
+      <w:r>
+        <w:rPr>
+          <w:rFonts w:hint="default" w:ascii="Arial" w:hAnsi="Arial" w:cs="Arial"/>
+          <w:b/>
+          <w:bCs/>
+          <w:i w:val="0"/>
+          <w:iCs w:val="0"/>
+          <w:color w:val="000000"/>
+          <w:sz w:val="20"/>
+          <w:szCs w:val="20"/>
+          <w:u w:val="none"/>
+          <w:shd w:val="clear" w:fill="FFFF00"/>
+          <w:vertAlign w:val="baseline"/>
+        </w:rPr>
+        <w:t>1.1 Hiện trạng (hoặc Bối cảnh, hoặc động cơ thực hiện)</w:t>
+      </w:r>
+    </w:p>
+    <w:p>
+      <w:pPr>
+        <w:pStyle w:val="7"/>
+        <w:keepNext w:val="0"/>
+        <w:keepLines w:val="0"/>
+        <w:widowControl/>
+        <w:suppressLineNumbers w:val="0"/>
+        <w:bidi w:val="0"/>
+        <w:spacing w:before="0" w:beforeAutospacing="0" w:after="0" w:afterAutospacing="0" w:line="17" w:lineRule="atLeast"/>
+        <w:ind w:left="720"/>
+        <w:rPr>
+          <w:rFonts w:hint="default" w:ascii="Arial" w:hAnsi="Arial" w:cs="Arial"/>
+          <w:i w:val="0"/>
+          <w:iCs w:val="0"/>
+          <w:color w:val="000000"/>
+          <w:sz w:val="20"/>
+          <w:szCs w:val="20"/>
+          <w:u w:val="none"/>
+        </w:rPr>
+      </w:pPr>
+      <w:r>
+        <w:rPr>
+          <w:rFonts w:hint="default" w:ascii="Arial" w:hAnsi="Arial" w:cs="Arial"/>
+          <w:i w:val="0"/>
+          <w:iCs w:val="0"/>
+          <w:color w:val="000000"/>
+          <w:sz w:val="20"/>
+          <w:szCs w:val="20"/>
+          <w:u w:val="none"/>
+          <w:shd w:val="clear" w:fill="FFFF00"/>
+          <w:vertAlign w:val="baseline"/>
+        </w:rPr>
+        <w:t>giải thích tại sao mình làm đề tài này</w:t>
+      </w:r>
+    </w:p>
+    <w:p>
+      <w:pPr>
+        <w:pStyle w:val="7"/>
+        <w:keepNext w:val="0"/>
+        <w:keepLines w:val="0"/>
+        <w:widowControl/>
+        <w:suppressLineNumbers w:val="0"/>
+        <w:bidi w:val="0"/>
+        <w:spacing w:before="0" w:beforeAutospacing="0" w:after="0" w:afterAutospacing="0" w:line="17" w:lineRule="atLeast"/>
+        <w:rPr>
+          <w:rFonts w:hint="default" w:ascii="Arial" w:hAnsi="Arial" w:cs="Arial"/>
+          <w:i w:val="0"/>
+          <w:iCs w:val="0"/>
+          <w:color w:val="000000"/>
+          <w:sz w:val="20"/>
+          <w:szCs w:val="20"/>
+          <w:u w:val="none"/>
+        </w:rPr>
+      </w:pPr>
+      <w:r>
+        <w:rPr>
+          <w:rFonts w:hint="default" w:ascii="Arial" w:hAnsi="Arial" w:cs="Arial"/>
+          <w:b/>
+          <w:bCs/>
+          <w:i w:val="0"/>
+          <w:iCs w:val="0"/>
+          <w:color w:val="000000"/>
+          <w:sz w:val="20"/>
+          <w:szCs w:val="20"/>
+          <w:u w:val="none"/>
+          <w:shd w:val="clear" w:fill="FFFF00"/>
+          <w:vertAlign w:val="baseline"/>
+        </w:rPr>
+        <w:t>1.2. Mục tiêu của đồ án</w:t>
+      </w:r>
+    </w:p>
+    <w:p>
+      <w:pPr>
+        <w:pStyle w:val="7"/>
+        <w:keepNext w:val="0"/>
+        <w:keepLines w:val="0"/>
+        <w:widowControl/>
+        <w:suppressLineNumbers w:val="0"/>
+        <w:bidi w:val="0"/>
+        <w:spacing w:before="0" w:beforeAutospacing="0" w:after="0" w:afterAutospacing="0" w:line="17" w:lineRule="atLeast"/>
+        <w:ind w:left="720"/>
+        <w:rPr>
+          <w:rFonts w:hint="default" w:ascii="Arial" w:hAnsi="Arial" w:cs="Arial"/>
+          <w:i w:val="0"/>
+          <w:iCs w:val="0"/>
+          <w:color w:val="000000"/>
+          <w:sz w:val="20"/>
+          <w:szCs w:val="20"/>
+          <w:u w:val="none"/>
+        </w:rPr>
+      </w:pPr>
+      <w:r>
+        <w:rPr>
+          <w:rFonts w:hint="default" w:ascii="Arial" w:hAnsi="Arial" w:cs="Arial"/>
+          <w:i w:val="0"/>
+          <w:iCs w:val="0"/>
+          <w:color w:val="000000"/>
+          <w:sz w:val="20"/>
+          <w:szCs w:val="20"/>
+          <w:u w:val="none"/>
+          <w:shd w:val="clear" w:fill="FFFF00"/>
+          <w:vertAlign w:val="baseline"/>
+        </w:rPr>
+        <w:t>Trình bày mục tiêu của đồ án</w:t>
+      </w:r>
+    </w:p>
+    <w:p>
+      <w:pPr>
+        <w:pStyle w:val="7"/>
+        <w:keepNext w:val="0"/>
+        <w:keepLines w:val="0"/>
+        <w:widowControl/>
+        <w:suppressLineNumbers w:val="0"/>
+        <w:bidi w:val="0"/>
+        <w:spacing w:before="0" w:beforeAutospacing="0" w:after="0" w:afterAutospacing="0" w:line="17" w:lineRule="atLeast"/>
+        <w:ind w:left="720"/>
+        <w:rPr>
+          <w:rFonts w:hint="default" w:ascii="Arial" w:hAnsi="Arial" w:cs="Arial"/>
+          <w:i w:val="0"/>
+          <w:iCs w:val="0"/>
+          <w:color w:val="000000"/>
+          <w:sz w:val="20"/>
+          <w:szCs w:val="20"/>
+          <w:u w:val="none"/>
+        </w:rPr>
+      </w:pPr>
+      <w:r>
+        <w:rPr>
+          <w:rFonts w:hint="default" w:ascii="Arial" w:hAnsi="Arial" w:cs="Arial"/>
+          <w:i w:val="0"/>
+          <w:iCs w:val="0"/>
+          <w:color w:val="000000"/>
+          <w:sz w:val="20"/>
+          <w:szCs w:val="20"/>
+          <w:u w:val="none"/>
+          <w:shd w:val="clear" w:fill="FFFF00"/>
+          <w:vertAlign w:val="baseline"/>
+        </w:rPr>
+        <w:t>Những kết quả dự kiến đạt được trong đồ án</w:t>
+      </w:r>
+    </w:p>
+    <w:p>
+      <w:pPr>
+        <w:pStyle w:val="7"/>
+        <w:keepNext w:val="0"/>
+        <w:keepLines w:val="0"/>
+        <w:widowControl/>
+        <w:suppressLineNumbers w:val="0"/>
+        <w:bidi w:val="0"/>
+        <w:spacing w:before="0" w:beforeAutospacing="0" w:after="0" w:afterAutospacing="0" w:line="17" w:lineRule="atLeast"/>
+        <w:ind w:left="720"/>
+        <w:rPr>
+          <w:rFonts w:hint="default" w:ascii="Arial" w:hAnsi="Arial" w:cs="Arial"/>
+          <w:i w:val="0"/>
+          <w:iCs w:val="0"/>
+          <w:color w:val="000000"/>
+          <w:sz w:val="20"/>
+          <w:szCs w:val="20"/>
+          <w:u w:val="none"/>
+        </w:rPr>
+      </w:pPr>
+      <w:r>
+        <w:rPr>
+          <w:rFonts w:hint="default" w:ascii="Arial" w:hAnsi="Arial" w:cs="Arial"/>
+          <w:i w:val="0"/>
+          <w:iCs w:val="0"/>
+          <w:color w:val="000000"/>
+          <w:sz w:val="20"/>
+          <w:szCs w:val="20"/>
+          <w:u w:val="none"/>
+          <w:shd w:val="clear" w:fill="FFFF00"/>
+          <w:vertAlign w:val="baseline"/>
+        </w:rPr>
+        <w:t>GIới hạn phạm vi của đồ án</w:t>
+      </w:r>
+    </w:p>
+    <w:p>
+      <w:pPr>
+        <w:pStyle w:val="7"/>
+        <w:keepNext w:val="0"/>
+        <w:keepLines w:val="0"/>
+        <w:widowControl/>
+        <w:suppressLineNumbers w:val="0"/>
+        <w:bidi w:val="0"/>
+        <w:spacing w:before="0" w:beforeAutospacing="0" w:after="0" w:afterAutospacing="0" w:line="17" w:lineRule="atLeast"/>
+        <w:rPr>
+          <w:rFonts w:hint="default" w:ascii="Arial" w:hAnsi="Arial" w:cs="Arial"/>
+          <w:i w:val="0"/>
+          <w:iCs w:val="0"/>
+          <w:color w:val="000000"/>
+          <w:sz w:val="20"/>
+          <w:szCs w:val="20"/>
+          <w:u w:val="none"/>
+        </w:rPr>
+      </w:pPr>
+      <w:r>
+        <w:rPr>
+          <w:rFonts w:hint="default" w:ascii="Arial" w:hAnsi="Arial" w:cs="Arial"/>
+          <w:b/>
+          <w:bCs/>
+          <w:i w:val="0"/>
+          <w:iCs w:val="0"/>
+          <w:color w:val="000000"/>
+          <w:sz w:val="20"/>
+          <w:szCs w:val="20"/>
+          <w:u w:val="none"/>
+          <w:shd w:val="clear" w:fill="FFFF00"/>
+          <w:vertAlign w:val="baseline"/>
+        </w:rPr>
+        <w:t>1.3. Cấu trúc đồ án</w:t>
+      </w:r>
+    </w:p>
+    <w:p>
+      <w:pPr>
+        <w:pStyle w:val="7"/>
+        <w:keepNext w:val="0"/>
+        <w:keepLines w:val="0"/>
+        <w:widowControl/>
+        <w:suppressLineNumbers w:val="0"/>
+        <w:bidi w:val="0"/>
+        <w:spacing w:before="0" w:beforeAutospacing="0" w:after="0" w:afterAutospacing="0" w:line="17" w:lineRule="atLeast"/>
+        <w:ind w:left="720"/>
+      </w:pPr>
+      <w:r>
+        <w:rPr>
+          <w:rFonts w:hint="default" w:ascii="Arial" w:hAnsi="Arial" w:cs="Arial"/>
+          <w:i w:val="0"/>
+          <w:iCs w:val="0"/>
+          <w:color w:val="000000"/>
+          <w:sz w:val="20"/>
+          <w:szCs w:val="20"/>
+          <w:u w:val="none"/>
+          <w:shd w:val="clear" w:fill="FFFF00"/>
+          <w:vertAlign w:val="baseline"/>
+        </w:rPr>
+        <w:t>Trình bày cấu trúc đồ án, chương 1 làm gì, ……</w:t>
+      </w:r>
+    </w:p>
+    <w:p>
+      <w:pPr>
+        <w:pStyle w:val="7"/>
+        <w:keepNext w:val="0"/>
+        <w:keepLines w:val="0"/>
+        <w:widowControl/>
+        <w:suppressLineNumbers w:val="0"/>
+        <w:bidi w:val="0"/>
+        <w:spacing w:before="0" w:beforeAutospacing="0" w:after="0" w:afterAutospacing="0" w:line="17" w:lineRule="atLeast"/>
+      </w:pPr>
+      <w:r>
+        <w:rPr>
+          <w:rFonts w:hint="default" w:ascii="Arial" w:hAnsi="Arial" w:cs="Arial"/>
+          <w:b/>
+          <w:bCs/>
+          <w:i w:val="0"/>
+          <w:iCs w:val="0"/>
+          <w:color w:val="000000"/>
+          <w:sz w:val="20"/>
+          <w:szCs w:val="20"/>
+          <w:u w:val="none"/>
+          <w:shd w:val="clear" w:fill="FFFF00"/>
+          <w:vertAlign w:val="baseline"/>
+        </w:rPr>
+        <w:t>Chương 2. Kiến thức nền tảng</w:t>
+      </w:r>
+    </w:p>
+    <w:p>
+      <w:pPr>
+        <w:pStyle w:val="7"/>
+        <w:keepNext w:val="0"/>
+        <w:keepLines w:val="0"/>
+        <w:widowControl/>
+        <w:suppressLineNumbers w:val="0"/>
+        <w:bidi w:val="0"/>
+        <w:spacing w:before="0" w:beforeAutospacing="0" w:after="0" w:afterAutospacing="0" w:line="17" w:lineRule="atLeast"/>
+      </w:pPr>
+      <w:r>
+        <w:rPr>
+          <w:rFonts w:hint="default" w:ascii="Arial" w:hAnsi="Arial" w:cs="Arial"/>
+          <w:i w:val="0"/>
+          <w:iCs w:val="0"/>
+          <w:color w:val="000000"/>
+          <w:sz w:val="20"/>
+          <w:szCs w:val="20"/>
+          <w:u w:val="none"/>
+          <w:shd w:val="clear" w:fill="FFFF00"/>
+          <w:vertAlign w:val="baseline"/>
+        </w:rPr>
+        <w:t>Phần này trình bày các kiến thức nền tảng phục vụ cho đề tài</w:t>
+      </w:r>
+    </w:p>
+    <w:p>
+      <w:pPr>
+        <w:pStyle w:val="7"/>
+        <w:keepNext w:val="0"/>
+        <w:keepLines w:val="0"/>
+        <w:widowControl/>
+        <w:suppressLineNumbers w:val="0"/>
+        <w:bidi w:val="0"/>
+        <w:spacing w:before="0" w:beforeAutospacing="0" w:after="0" w:afterAutospacing="0" w:line="17" w:lineRule="atLeast"/>
+        <w:rPr>
+          <w:rFonts w:hint="default" w:ascii="Arial" w:hAnsi="Arial" w:cs="Arial"/>
+          <w:i w:val="0"/>
+          <w:iCs w:val="0"/>
+          <w:color w:val="000000"/>
+          <w:sz w:val="20"/>
+          <w:szCs w:val="20"/>
+          <w:u w:val="none"/>
+        </w:rPr>
+      </w:pPr>
+      <w:r>
+        <w:rPr>
+          <w:rFonts w:hint="default" w:ascii="Arial" w:hAnsi="Arial" w:cs="Arial"/>
+          <w:b/>
+          <w:bCs/>
+          <w:i w:val="0"/>
+          <w:iCs w:val="0"/>
+          <w:color w:val="000000"/>
+          <w:sz w:val="20"/>
+          <w:szCs w:val="20"/>
+          <w:u w:val="none"/>
+          <w:shd w:val="clear" w:fill="FFFF00"/>
+          <w:vertAlign w:val="baseline"/>
+        </w:rPr>
+        <w:t>2.1. Công trình liên quan</w:t>
+      </w:r>
+    </w:p>
+    <w:p>
+      <w:pPr>
+        <w:pStyle w:val="7"/>
+        <w:keepNext w:val="0"/>
+        <w:keepLines w:val="0"/>
+        <w:widowControl/>
+        <w:suppressLineNumbers w:val="0"/>
+        <w:bidi w:val="0"/>
+        <w:spacing w:before="0" w:beforeAutospacing="0" w:after="0" w:afterAutospacing="0" w:line="17" w:lineRule="atLeast"/>
+        <w:ind w:left="720"/>
+        <w:rPr>
+          <w:rFonts w:hint="default" w:ascii="Arial" w:hAnsi="Arial" w:cs="Arial"/>
+          <w:i w:val="0"/>
+          <w:iCs w:val="0"/>
+          <w:color w:val="000000"/>
+          <w:sz w:val="20"/>
+          <w:szCs w:val="20"/>
+          <w:u w:val="none"/>
+        </w:rPr>
+      </w:pPr>
+      <w:r>
+        <w:rPr>
+          <w:rFonts w:hint="default" w:ascii="Arial" w:hAnsi="Arial" w:cs="Arial"/>
+          <w:i w:val="0"/>
+          <w:iCs w:val="0"/>
+          <w:color w:val="000000"/>
+          <w:sz w:val="20"/>
+          <w:szCs w:val="20"/>
+          <w:u w:val="none"/>
+          <w:shd w:val="clear" w:fill="FFFF00"/>
+          <w:vertAlign w:val="baseline"/>
+        </w:rPr>
+        <w:t>Liệt kê lại các công trình liên quan đến đề tài này (ưu tiên những công trình tầm 5 năm trở lại đây)</w:t>
+      </w:r>
+    </w:p>
+    <w:p>
+      <w:pPr>
+        <w:pStyle w:val="7"/>
+        <w:keepNext w:val="0"/>
+        <w:keepLines w:val="0"/>
+        <w:widowControl/>
+        <w:suppressLineNumbers w:val="0"/>
+        <w:bidi w:val="0"/>
+        <w:spacing w:before="0" w:beforeAutospacing="0" w:after="0" w:afterAutospacing="0" w:line="17" w:lineRule="atLeast"/>
+        <w:ind w:left="720"/>
+        <w:rPr>
+          <w:rFonts w:hint="default" w:ascii="Arial" w:hAnsi="Arial" w:cs="Arial"/>
+          <w:i w:val="0"/>
+          <w:iCs w:val="0"/>
+          <w:color w:val="000000"/>
+          <w:sz w:val="20"/>
+          <w:szCs w:val="20"/>
+          <w:u w:val="none"/>
+        </w:rPr>
+      </w:pPr>
+      <w:r>
+        <w:rPr>
+          <w:rFonts w:hint="default" w:ascii="Arial" w:hAnsi="Arial" w:cs="Arial"/>
+          <w:i w:val="0"/>
+          <w:iCs w:val="0"/>
+          <w:color w:val="000000"/>
+          <w:sz w:val="20"/>
+          <w:szCs w:val="20"/>
+          <w:u w:val="none"/>
+          <w:shd w:val="clear" w:fill="FFFF00"/>
+          <w:vertAlign w:val="baseline"/>
+        </w:rPr>
+        <w:t>Viết tầm 10 đến 20 công trình</w:t>
+      </w:r>
+    </w:p>
+    <w:p>
+      <w:pPr>
+        <w:pStyle w:val="7"/>
+        <w:keepNext w:val="0"/>
+        <w:keepLines w:val="0"/>
+        <w:widowControl/>
+        <w:suppressLineNumbers w:val="0"/>
+        <w:bidi w:val="0"/>
+        <w:spacing w:before="0" w:beforeAutospacing="0" w:after="0" w:afterAutospacing="0" w:line="17" w:lineRule="atLeast"/>
+        <w:ind w:left="720"/>
+        <w:rPr>
+          <w:rFonts w:hint="default" w:ascii="Arial" w:hAnsi="Arial" w:cs="Arial"/>
+          <w:i w:val="0"/>
+          <w:iCs w:val="0"/>
+          <w:color w:val="000000"/>
+          <w:sz w:val="20"/>
+          <w:szCs w:val="20"/>
+          <w:u w:val="none"/>
+        </w:rPr>
+      </w:pPr>
+      <w:r>
+        <w:rPr>
+          <w:rFonts w:hint="default" w:ascii="Arial" w:hAnsi="Arial" w:cs="Arial"/>
+          <w:i w:val="0"/>
+          <w:iCs w:val="0"/>
+          <w:color w:val="000000"/>
+          <w:sz w:val="20"/>
+          <w:szCs w:val="20"/>
+          <w:u w:val="none"/>
+          <w:shd w:val="clear" w:fill="FFFF00"/>
+          <w:vertAlign w:val="baseline"/>
+        </w:rPr>
+        <w:t>Mỗi công trình review tầm 3 đến 5 dòng</w:t>
+      </w:r>
+    </w:p>
+    <w:p>
+      <w:pPr>
+        <w:pStyle w:val="7"/>
+        <w:keepNext w:val="0"/>
+        <w:keepLines w:val="0"/>
+        <w:widowControl/>
+        <w:suppressLineNumbers w:val="0"/>
+        <w:bidi w:val="0"/>
+        <w:spacing w:before="0" w:beforeAutospacing="0" w:after="0" w:afterAutospacing="0" w:line="17" w:lineRule="atLeast"/>
+        <w:ind w:left="720"/>
+        <w:rPr>
+          <w:rFonts w:hint="default" w:ascii="Arial" w:hAnsi="Arial" w:cs="Arial"/>
+          <w:i w:val="0"/>
+          <w:iCs w:val="0"/>
+          <w:color w:val="000000"/>
+          <w:sz w:val="20"/>
+          <w:szCs w:val="20"/>
+          <w:u w:val="none"/>
+        </w:rPr>
+      </w:pPr>
+      <w:r>
+        <w:rPr>
+          <w:rFonts w:hint="default" w:ascii="Arial" w:hAnsi="Arial" w:cs="Arial"/>
+          <w:i w:val="0"/>
+          <w:iCs w:val="0"/>
+          <w:color w:val="000000"/>
+          <w:sz w:val="20"/>
+          <w:szCs w:val="20"/>
+          <w:u w:val="none"/>
+          <w:shd w:val="clear" w:fill="FFFF00"/>
+          <w:vertAlign w:val="baseline"/>
+        </w:rPr>
+        <w:t>Làm rõ được họ đã làm gì và mình sẽ làm gì ko trùng lắp với họ thì càng tốt</w:t>
+      </w:r>
+    </w:p>
+    <w:p>
+      <w:pPr>
+        <w:pStyle w:val="7"/>
+        <w:keepNext w:val="0"/>
+        <w:keepLines w:val="0"/>
+        <w:widowControl/>
+        <w:suppressLineNumbers w:val="0"/>
+        <w:bidi w:val="0"/>
+        <w:spacing w:before="0" w:beforeAutospacing="0" w:after="0" w:afterAutospacing="0" w:line="17" w:lineRule="atLeast"/>
+        <w:rPr>
+          <w:rFonts w:hint="default" w:ascii="Arial" w:hAnsi="Arial" w:cs="Arial"/>
+          <w:i w:val="0"/>
+          <w:iCs w:val="0"/>
+          <w:color w:val="000000"/>
+          <w:sz w:val="20"/>
+          <w:szCs w:val="20"/>
+          <w:u w:val="none"/>
+        </w:rPr>
+      </w:pPr>
+      <w:r>
+        <w:rPr>
+          <w:rFonts w:hint="default" w:ascii="Arial" w:hAnsi="Arial" w:cs="Arial"/>
+          <w:b/>
+          <w:bCs/>
+          <w:i w:val="0"/>
+          <w:iCs w:val="0"/>
+          <w:color w:val="000000"/>
+          <w:sz w:val="20"/>
+          <w:szCs w:val="20"/>
+          <w:u w:val="none"/>
+          <w:shd w:val="clear" w:fill="FFFF00"/>
+          <w:vertAlign w:val="baseline"/>
+        </w:rPr>
+        <w:t>2.2  Kiến thức nền tảng</w:t>
+      </w:r>
+    </w:p>
+    <w:p>
+      <w:pPr>
+        <w:pStyle w:val="7"/>
+        <w:keepNext w:val="0"/>
+        <w:keepLines w:val="0"/>
+        <w:widowControl/>
+        <w:suppressLineNumbers w:val="0"/>
+        <w:bidi w:val="0"/>
+        <w:spacing w:before="0" w:beforeAutospacing="0" w:after="0" w:afterAutospacing="0" w:line="17" w:lineRule="atLeast"/>
+        <w:ind w:left="720"/>
+        <w:rPr>
+          <w:rFonts w:hint="default" w:ascii="Arial" w:hAnsi="Arial" w:cs="Arial"/>
+          <w:i w:val="0"/>
+          <w:iCs w:val="0"/>
+          <w:color w:val="000000"/>
+          <w:sz w:val="20"/>
+          <w:szCs w:val="20"/>
+          <w:u w:val="none"/>
+          <w:lang w:val="en-US"/>
+        </w:rPr>
+      </w:pPr>
+      <w:r>
+        <w:rPr>
+          <w:rFonts w:hint="default" w:ascii="Arial" w:hAnsi="Arial" w:cs="Arial"/>
+          <w:i w:val="0"/>
+          <w:iCs w:val="0"/>
+          <w:color w:val="000000"/>
+          <w:sz w:val="20"/>
+          <w:szCs w:val="20"/>
+          <w:u w:val="none"/>
+          <w:shd w:val="clear" w:fill="FFFF00"/>
+          <w:vertAlign w:val="baseline"/>
+        </w:rPr>
+        <w:t>Phần này có thể viết chung với phần 2 Công trình liên qua</w:t>
+      </w:r>
+      <w:r>
+        <w:rPr>
+          <w:rFonts w:hint="default" w:ascii="Arial" w:hAnsi="Arial" w:cs="Arial"/>
+          <w:i w:val="0"/>
+          <w:iCs w:val="0"/>
+          <w:color w:val="000000"/>
+          <w:sz w:val="20"/>
+          <w:szCs w:val="20"/>
+          <w:u w:val="none"/>
+          <w:shd w:val="clear" w:fill="FFFF00"/>
+          <w:vertAlign w:val="baseline"/>
+          <w:lang w:val="en-US"/>
+        </w:rPr>
+        <w:t>n</w:t>
+      </w:r>
+    </w:p>
+    <w:p>
+      <w:pPr>
+        <w:pStyle w:val="7"/>
+        <w:keepNext w:val="0"/>
+        <w:keepLines w:val="0"/>
+        <w:widowControl/>
+        <w:suppressLineNumbers w:val="0"/>
+        <w:bidi w:val="0"/>
+        <w:spacing w:before="0" w:beforeAutospacing="0" w:after="0" w:afterAutospacing="0" w:line="17" w:lineRule="atLeast"/>
+        <w:ind w:left="720"/>
+        <w:rPr>
+          <w:rFonts w:hint="default" w:ascii="Arial" w:hAnsi="Arial" w:cs="Arial"/>
+          <w:i w:val="0"/>
+          <w:iCs w:val="0"/>
+          <w:color w:val="000000"/>
+          <w:sz w:val="20"/>
+          <w:szCs w:val="20"/>
+          <w:u w:val="none"/>
+        </w:rPr>
+      </w:pPr>
+      <w:r>
+        <w:rPr>
+          <w:rFonts w:hint="default" w:ascii="Arial" w:hAnsi="Arial" w:cs="Arial"/>
+          <w:i w:val="0"/>
+          <w:iCs w:val="0"/>
+          <w:color w:val="000000"/>
+          <w:sz w:val="20"/>
+          <w:szCs w:val="20"/>
+          <w:u w:val="none"/>
+          <w:shd w:val="clear" w:fill="FFFF00"/>
+          <w:vertAlign w:val="baseline"/>
+        </w:rPr>
+        <w:t>Viết về các kiến thức nền tảng của bài báo</w:t>
+      </w:r>
+    </w:p>
+    <w:p>
+      <w:pPr>
+        <w:pStyle w:val="7"/>
+        <w:keepNext w:val="0"/>
+        <w:keepLines w:val="0"/>
+        <w:widowControl/>
+        <w:suppressLineNumbers w:val="0"/>
+        <w:bidi w:val="0"/>
+        <w:spacing w:before="0" w:beforeAutospacing="0" w:after="0" w:afterAutospacing="0" w:line="17" w:lineRule="atLeast"/>
+        <w:ind w:left="720"/>
+        <w:rPr>
+          <w:rFonts w:hint="default" w:ascii="Arial" w:hAnsi="Arial" w:cs="Arial"/>
+          <w:i w:val="0"/>
+          <w:iCs w:val="0"/>
+          <w:color w:val="000000"/>
+          <w:sz w:val="20"/>
+          <w:szCs w:val="20"/>
+          <w:u w:val="none"/>
+        </w:rPr>
+      </w:pPr>
+      <w:r>
+        <w:rPr>
+          <w:rFonts w:hint="default" w:ascii="Arial" w:hAnsi="Arial" w:cs="Arial"/>
+          <w:i w:val="0"/>
+          <w:iCs w:val="0"/>
+          <w:color w:val="000000"/>
+          <w:sz w:val="20"/>
+          <w:szCs w:val="20"/>
+          <w:u w:val="none"/>
+          <w:shd w:val="clear" w:fill="FFFF00"/>
+          <w:vertAlign w:val="baseline"/>
+        </w:rPr>
+        <w:t>Ví dụ viết bài báo về Trả lời tự động sử dụng BERT thì cần các kiến thức nền tảng như: QA, Transfer learning, BERT, các biến thể mô hình BERT, …</w:t>
+      </w:r>
+    </w:p>
+    <w:p>
+      <w:pPr>
+        <w:keepNext w:val="0"/>
+        <w:keepLines w:val="0"/>
+        <w:widowControl/>
+        <w:suppressLineNumbers w:val="0"/>
+        <w:jc w:val="left"/>
+      </w:pPr>
+    </w:p>
+    <w:p>
+      <w:pPr>
+        <w:pStyle w:val="7"/>
+        <w:keepNext w:val="0"/>
+        <w:keepLines w:val="0"/>
+        <w:widowControl/>
+        <w:suppressLineNumbers w:val="0"/>
+        <w:bidi w:val="0"/>
+        <w:spacing w:before="0" w:beforeAutospacing="0" w:after="0" w:afterAutospacing="0" w:line="17" w:lineRule="atLeast"/>
+      </w:pPr>
+      <w:r>
+        <w:rPr>
+          <w:rFonts w:hint="default" w:ascii="Arial" w:hAnsi="Arial" w:cs="Arial"/>
+          <w:b/>
+          <w:bCs/>
+          <w:i w:val="0"/>
+          <w:iCs w:val="0"/>
+          <w:color w:val="000000"/>
+          <w:sz w:val="20"/>
+          <w:szCs w:val="20"/>
+          <w:u w:val="none"/>
+          <w:vertAlign w:val="baseline"/>
+        </w:rPr>
+        <w:t>Chương 3. Phương pháp (hoặc mô hình bài toán, ….)</w:t>
+      </w:r>
+    </w:p>
+    <w:p>
+      <w:pPr>
+        <w:pStyle w:val="7"/>
+        <w:keepNext w:val="0"/>
+        <w:keepLines w:val="0"/>
+        <w:widowControl/>
+        <w:suppressLineNumbers w:val="0"/>
+        <w:bidi w:val="0"/>
+        <w:spacing w:before="0" w:beforeAutospacing="0" w:after="0" w:afterAutospacing="0" w:line="17" w:lineRule="atLeast"/>
+        <w:rPr>
+          <w:rFonts w:hint="default" w:ascii="Arial" w:hAnsi="Arial" w:cs="Arial"/>
+          <w:i w:val="0"/>
+          <w:iCs w:val="0"/>
+          <w:color w:val="000000"/>
+          <w:sz w:val="20"/>
+          <w:szCs w:val="20"/>
+          <w:u w:val="none"/>
+        </w:rPr>
+      </w:pPr>
+      <w:r>
+        <w:rPr>
+          <w:rFonts w:hint="default" w:ascii="Arial" w:hAnsi="Arial" w:cs="Arial"/>
+          <w:i w:val="0"/>
+          <w:iCs w:val="0"/>
+          <w:color w:val="000000"/>
+          <w:sz w:val="20"/>
+          <w:szCs w:val="20"/>
+          <w:u w:val="none"/>
+          <w:vertAlign w:val="baseline"/>
+        </w:rPr>
+        <w:t>Trình bày phương pháp thực hiện bài toán, thường gồm các bước</w:t>
+      </w:r>
+    </w:p>
+    <w:p>
+      <w:pPr>
+        <w:pStyle w:val="7"/>
+        <w:keepNext w:val="0"/>
+        <w:keepLines w:val="0"/>
+        <w:widowControl/>
+        <w:suppressLineNumbers w:val="0"/>
+        <w:bidi w:val="0"/>
+        <w:spacing w:before="0" w:beforeAutospacing="0" w:after="0" w:afterAutospacing="0" w:line="17" w:lineRule="atLeast"/>
+        <w:ind w:left="720"/>
+        <w:rPr>
+          <w:rFonts w:hint="default" w:ascii="Arial" w:hAnsi="Arial" w:cs="Arial"/>
+          <w:i w:val="0"/>
+          <w:iCs w:val="0"/>
+          <w:color w:val="000000"/>
+          <w:sz w:val="20"/>
+          <w:szCs w:val="20"/>
+          <w:u w:val="none"/>
+        </w:rPr>
+      </w:pPr>
+      <w:r>
+        <w:rPr>
+          <w:rFonts w:hint="default" w:ascii="Arial" w:hAnsi="Arial" w:cs="Arial"/>
+          <w:i w:val="0"/>
+          <w:iCs w:val="0"/>
+          <w:color w:val="000000"/>
+          <w:sz w:val="20"/>
+          <w:szCs w:val="20"/>
+          <w:u w:val="none"/>
+          <w:vertAlign w:val="baseline"/>
+        </w:rPr>
+        <w:t>Mô hình tổng quát</w:t>
+      </w:r>
+    </w:p>
+    <w:p>
+      <w:pPr>
+        <w:pStyle w:val="7"/>
+        <w:keepNext w:val="0"/>
+        <w:keepLines w:val="0"/>
+        <w:widowControl/>
+        <w:suppressLineNumbers w:val="0"/>
+        <w:bidi w:val="0"/>
+        <w:spacing w:before="0" w:beforeAutospacing="0" w:after="0" w:afterAutospacing="0" w:line="17" w:lineRule="atLeast"/>
+        <w:ind w:left="720"/>
+        <w:rPr>
+          <w:rFonts w:hint="default" w:ascii="Arial" w:hAnsi="Arial" w:cs="Arial"/>
+          <w:i w:val="0"/>
+          <w:iCs w:val="0"/>
+          <w:color w:val="000000"/>
+          <w:sz w:val="20"/>
+          <w:szCs w:val="20"/>
+          <w:u w:val="none"/>
+          <w:lang w:val="en-US"/>
+        </w:rPr>
+      </w:pPr>
+      <w:r>
+        <w:rPr>
+          <w:rFonts w:hint="default" w:ascii="Arial" w:hAnsi="Arial" w:cs="Arial"/>
+          <w:i w:val="0"/>
+          <w:iCs w:val="0"/>
+          <w:color w:val="000000"/>
+          <w:sz w:val="20"/>
+          <w:szCs w:val="20"/>
+          <w:u w:val="none"/>
+          <w:vertAlign w:val="baseline"/>
+        </w:rPr>
+        <w:t>Giải thích từng bướ</w:t>
+      </w:r>
+      <w:r>
+        <w:rPr>
+          <w:rFonts w:hint="default" w:ascii="Arial" w:hAnsi="Arial" w:cs="Arial"/>
+          <w:i w:val="0"/>
+          <w:iCs w:val="0"/>
+          <w:color w:val="000000"/>
+          <w:sz w:val="20"/>
+          <w:szCs w:val="20"/>
+          <w:u w:val="none"/>
+          <w:vertAlign w:val="baseline"/>
+          <w:lang w:val="en-US"/>
+        </w:rPr>
+        <w:t>c</w:t>
+      </w:r>
+    </w:p>
+    <w:p>
+      <w:pPr>
+        <w:pStyle w:val="7"/>
+        <w:keepNext w:val="0"/>
+        <w:keepLines w:val="0"/>
+        <w:widowControl/>
+        <w:suppressLineNumbers w:val="0"/>
+        <w:bidi w:val="0"/>
+        <w:spacing w:before="0" w:beforeAutospacing="0" w:after="0" w:afterAutospacing="0" w:line="17" w:lineRule="atLeast"/>
+        <w:ind w:left="720"/>
+        <w:rPr>
+          <w:rFonts w:hint="default" w:ascii="Arial" w:hAnsi="Arial" w:cs="Arial"/>
+          <w:i w:val="0"/>
+          <w:iCs w:val="0"/>
+          <w:color w:val="000000"/>
+          <w:sz w:val="20"/>
+          <w:szCs w:val="20"/>
+          <w:u w:val="none"/>
+        </w:rPr>
+      </w:pPr>
+      <w:r>
+        <w:rPr>
+          <w:rFonts w:hint="default" w:ascii="Arial" w:hAnsi="Arial" w:cs="Arial"/>
+          <w:i w:val="0"/>
+          <w:iCs w:val="0"/>
+          <w:color w:val="000000"/>
+          <w:sz w:val="20"/>
+          <w:szCs w:val="20"/>
+          <w:u w:val="none"/>
+          <w:vertAlign w:val="baseline"/>
+        </w:rPr>
+        <w:t>Vi dụ minh hoạ </w:t>
+      </w:r>
+    </w:p>
+    <w:p>
+      <w:pPr>
+        <w:keepNext w:val="0"/>
+        <w:keepLines w:val="0"/>
+        <w:widowControl/>
+        <w:suppressLineNumbers w:val="0"/>
+        <w:jc w:val="left"/>
+      </w:pPr>
+    </w:p>
+    <w:p>
+      <w:pPr>
+        <w:pStyle w:val="7"/>
+        <w:keepNext w:val="0"/>
+        <w:keepLines w:val="0"/>
+        <w:widowControl/>
+        <w:suppressLineNumbers w:val="0"/>
+        <w:bidi w:val="0"/>
+        <w:spacing w:before="0" w:beforeAutospacing="0" w:after="0" w:afterAutospacing="0" w:line="17" w:lineRule="atLeast"/>
+      </w:pPr>
+      <w:r>
+        <w:rPr>
+          <w:rFonts w:hint="default" w:ascii="Arial" w:hAnsi="Arial" w:cs="Arial"/>
+          <w:b/>
+          <w:bCs/>
+          <w:i w:val="0"/>
+          <w:iCs w:val="0"/>
+          <w:color w:val="000000"/>
+          <w:sz w:val="20"/>
+          <w:szCs w:val="20"/>
+          <w:u w:val="none"/>
+          <w:shd w:val="clear" w:fill="FFFF00"/>
+          <w:vertAlign w:val="baseline"/>
+        </w:rPr>
+        <w:t>Chương 4. Thực nghiệm</w:t>
+      </w:r>
+    </w:p>
+    <w:p>
+      <w:pPr>
+        <w:pStyle w:val="7"/>
+        <w:keepNext w:val="0"/>
+        <w:keepLines w:val="0"/>
+        <w:widowControl/>
+        <w:suppressLineNumbers w:val="0"/>
+        <w:bidi w:val="0"/>
+        <w:spacing w:before="0" w:beforeAutospacing="0" w:after="0" w:afterAutospacing="0" w:line="17" w:lineRule="atLeast"/>
+        <w:rPr>
+          <w:rFonts w:hint="default" w:ascii="Arial" w:hAnsi="Arial" w:cs="Arial"/>
+          <w:i w:val="0"/>
+          <w:iCs w:val="0"/>
+          <w:color w:val="000000"/>
+          <w:sz w:val="20"/>
+          <w:szCs w:val="20"/>
+          <w:u w:val="none"/>
+        </w:rPr>
+      </w:pPr>
+      <w:r>
+        <w:rPr>
+          <w:rFonts w:hint="default" w:ascii="Arial" w:hAnsi="Arial" w:cs="Arial"/>
+          <w:i w:val="0"/>
+          <w:iCs w:val="0"/>
+          <w:color w:val="000000"/>
+          <w:sz w:val="20"/>
+          <w:szCs w:val="20"/>
+          <w:u w:val="none"/>
+          <w:shd w:val="clear" w:fill="FFFF00"/>
+          <w:vertAlign w:val="baseline"/>
+        </w:rPr>
+        <w:t>Bao gồm các nội dung như:</w:t>
+      </w:r>
+    </w:p>
+    <w:p>
+      <w:pPr>
+        <w:pStyle w:val="7"/>
+        <w:keepNext w:val="0"/>
+        <w:keepLines w:val="0"/>
+        <w:widowControl/>
+        <w:suppressLineNumbers w:val="0"/>
+        <w:bidi w:val="0"/>
+        <w:spacing w:before="0" w:beforeAutospacing="0" w:after="0" w:afterAutospacing="0" w:line="17" w:lineRule="atLeast"/>
+        <w:ind w:left="720"/>
+        <w:rPr>
+          <w:rFonts w:hint="default" w:ascii="Arial" w:hAnsi="Arial" w:cs="Arial"/>
+          <w:i w:val="0"/>
+          <w:iCs w:val="0"/>
+          <w:color w:val="000000"/>
+          <w:sz w:val="20"/>
+          <w:szCs w:val="20"/>
+          <w:u w:val="none"/>
+        </w:rPr>
+      </w:pPr>
+      <w:r>
+        <w:rPr>
+          <w:rFonts w:hint="default" w:ascii="Arial" w:hAnsi="Arial" w:cs="Arial"/>
+          <w:i w:val="0"/>
+          <w:iCs w:val="0"/>
+          <w:color w:val="000000"/>
+          <w:sz w:val="20"/>
+          <w:szCs w:val="20"/>
+          <w:u w:val="none"/>
+          <w:shd w:val="clear" w:fill="FFFF00"/>
+          <w:vertAlign w:val="baseline"/>
+        </w:rPr>
+        <w:t>Dữ liệu thực nghiệm: trình bày về dữ liệu cho thực nghiệm (bao nhiêu cặp câu, chia ra Train bao nhiêu, dev bao nhiêu, test bao nhiêu, ..). Nếu bài báo đóng góp phần khởi tạo dữ liệu thì phải tách riêng mục này thành nội dung lớn như một chương chẳng hạn</w:t>
+      </w:r>
+    </w:p>
+    <w:p>
+      <w:pPr>
+        <w:pStyle w:val="7"/>
+        <w:keepNext w:val="0"/>
+        <w:keepLines w:val="0"/>
+        <w:widowControl/>
+        <w:suppressLineNumbers w:val="0"/>
+        <w:bidi w:val="0"/>
+        <w:spacing w:before="0" w:beforeAutospacing="0" w:after="0" w:afterAutospacing="0" w:line="17" w:lineRule="atLeast"/>
+        <w:ind w:left="720"/>
+        <w:rPr>
+          <w:rFonts w:hint="default" w:ascii="Arial" w:hAnsi="Arial" w:cs="Arial"/>
+          <w:i w:val="0"/>
+          <w:iCs w:val="0"/>
+          <w:color w:val="000000"/>
+          <w:sz w:val="20"/>
+          <w:szCs w:val="20"/>
+          <w:u w:val="none"/>
+        </w:rPr>
+      </w:pPr>
+      <w:r>
+        <w:rPr>
+          <w:rFonts w:hint="default" w:ascii="Arial" w:hAnsi="Arial" w:cs="Arial"/>
+          <w:i w:val="0"/>
+          <w:iCs w:val="0"/>
+          <w:color w:val="000000"/>
+          <w:sz w:val="20"/>
+          <w:szCs w:val="20"/>
+          <w:u w:val="none"/>
+          <w:shd w:val="clear" w:fill="FFFF00"/>
+          <w:vertAlign w:val="baseline"/>
+        </w:rPr>
+        <w:t>Công cụ đánh giá: Trình bày các độ đo mà mình sử dụng để đánh giá kết quả thực nghiệm</w:t>
+      </w:r>
+    </w:p>
+    <w:p>
+      <w:pPr>
+        <w:pStyle w:val="7"/>
+        <w:keepNext w:val="0"/>
+        <w:keepLines w:val="0"/>
+        <w:widowControl/>
+        <w:suppressLineNumbers w:val="0"/>
+        <w:bidi w:val="0"/>
+        <w:spacing w:before="0" w:beforeAutospacing="0" w:after="0" w:afterAutospacing="0" w:line="17" w:lineRule="atLeast"/>
+        <w:ind w:left="720"/>
+        <w:rPr>
+          <w:rFonts w:hint="default" w:ascii="Arial" w:hAnsi="Arial" w:cs="Arial"/>
+          <w:i w:val="0"/>
+          <w:iCs w:val="0"/>
+          <w:color w:val="000000"/>
+          <w:sz w:val="20"/>
+          <w:szCs w:val="20"/>
+          <w:u w:val="none"/>
+        </w:rPr>
+      </w:pPr>
+      <w:r>
+        <w:rPr>
+          <w:rFonts w:hint="default" w:ascii="Arial" w:hAnsi="Arial" w:cs="Arial"/>
+          <w:i w:val="0"/>
+          <w:iCs w:val="0"/>
+          <w:color w:val="000000"/>
+          <w:sz w:val="20"/>
+          <w:szCs w:val="20"/>
+          <w:u w:val="none"/>
+          <w:shd w:val="clear" w:fill="FFFF00"/>
+          <w:vertAlign w:val="baseline"/>
+        </w:rPr>
+        <w:t>Kết quả thực nghiệm: trình bày kết quả thực nghiệm, thường là bảng, hình </w:t>
+      </w:r>
+    </w:p>
+    <w:p>
+      <w:pPr>
+        <w:pStyle w:val="7"/>
+        <w:keepNext w:val="0"/>
+        <w:keepLines w:val="0"/>
+        <w:widowControl/>
+        <w:suppressLineNumbers w:val="0"/>
+        <w:bidi w:val="0"/>
+        <w:spacing w:before="0" w:beforeAutospacing="0" w:after="0" w:afterAutospacing="0" w:line="17" w:lineRule="atLeast"/>
+        <w:ind w:left="720"/>
+        <w:rPr>
+          <w:rFonts w:hint="default" w:ascii="Arial" w:hAnsi="Arial" w:cs="Arial"/>
+          <w:i w:val="0"/>
+          <w:iCs w:val="0"/>
+          <w:color w:val="000000"/>
+          <w:sz w:val="20"/>
+          <w:szCs w:val="20"/>
+          <w:u w:val="none"/>
+        </w:rPr>
+      </w:pPr>
+      <w:r>
+        <w:rPr>
+          <w:rFonts w:hint="default" w:ascii="Arial" w:hAnsi="Arial" w:cs="Arial"/>
+          <w:i w:val="0"/>
+          <w:iCs w:val="0"/>
+          <w:color w:val="000000"/>
+          <w:sz w:val="20"/>
+          <w:szCs w:val="20"/>
+          <w:u w:val="none"/>
+          <w:shd w:val="clear" w:fill="FFFF00"/>
+          <w:vertAlign w:val="baseline"/>
+        </w:rPr>
+        <w:t>Thảo luận: Giải thích tại sao kết quả thực nghiệm lại như vậy, thường sử dụng các ví dụ trong bộ test để minh chứng cho kết quả thực nghiệm</w:t>
+      </w:r>
+    </w:p>
+    <w:p>
+      <w:pPr>
+        <w:pStyle w:val="7"/>
+        <w:keepNext w:val="0"/>
+        <w:keepLines w:val="0"/>
+        <w:widowControl/>
+        <w:suppressLineNumbers w:val="0"/>
+        <w:bidi w:val="0"/>
+        <w:spacing w:before="0" w:beforeAutospacing="0" w:after="0" w:afterAutospacing="0" w:line="17" w:lineRule="atLeast"/>
+        <w:rPr>
+          <w:rFonts w:hint="default" w:ascii="Arial" w:hAnsi="Arial" w:cs="Arial"/>
+          <w:i w:val="0"/>
+          <w:iCs w:val="0"/>
+          <w:color w:val="000000"/>
+          <w:sz w:val="20"/>
+          <w:szCs w:val="20"/>
+          <w:u w:val="none"/>
+        </w:rPr>
+      </w:pPr>
+      <w:r>
+        <w:rPr>
+          <w:rFonts w:hint="default" w:ascii="Arial" w:hAnsi="Arial" w:cs="Arial"/>
+          <w:b/>
+          <w:bCs/>
+          <w:i w:val="0"/>
+          <w:iCs w:val="0"/>
+          <w:color w:val="000000"/>
+          <w:sz w:val="20"/>
+          <w:szCs w:val="20"/>
+          <w:u w:val="none"/>
+          <w:vertAlign w:val="baseline"/>
+        </w:rPr>
+        <w:t>Chương 5. Ứng dụng minh hoạ</w:t>
+      </w:r>
+    </w:p>
+    <w:p>
+      <w:pPr>
+        <w:pStyle w:val="7"/>
+        <w:keepNext w:val="0"/>
+        <w:keepLines w:val="0"/>
+        <w:widowControl/>
+        <w:suppressLineNumbers w:val="0"/>
+        <w:bidi w:val="0"/>
+        <w:spacing w:before="0" w:beforeAutospacing="0" w:after="0" w:afterAutospacing="0" w:line="17" w:lineRule="atLeast"/>
+        <w:ind w:left="720"/>
+        <w:rPr>
+          <w:rFonts w:hint="default" w:ascii="Arial" w:hAnsi="Arial" w:cs="Arial"/>
+          <w:i w:val="0"/>
+          <w:iCs w:val="0"/>
+          <w:color w:val="000000"/>
+          <w:sz w:val="20"/>
+          <w:szCs w:val="20"/>
+          <w:u w:val="none"/>
+        </w:rPr>
+      </w:pPr>
+      <w:r>
+        <w:rPr>
+          <w:rFonts w:hint="default" w:ascii="Arial" w:hAnsi="Arial" w:cs="Arial"/>
+          <w:i w:val="0"/>
+          <w:iCs w:val="0"/>
+          <w:color w:val="000000"/>
+          <w:sz w:val="20"/>
+          <w:szCs w:val="20"/>
+          <w:u w:val="none"/>
+          <w:vertAlign w:val="baseline"/>
+        </w:rPr>
+        <w:t>Chương này có thể sáp nhập vào chương 4 nếu nó quá ngắn</w:t>
+      </w:r>
+    </w:p>
+    <w:p>
+      <w:pPr>
+        <w:pStyle w:val="7"/>
+        <w:keepNext w:val="0"/>
+        <w:keepLines w:val="0"/>
+        <w:widowControl/>
+        <w:suppressLineNumbers w:val="0"/>
+        <w:bidi w:val="0"/>
+        <w:spacing w:before="0" w:beforeAutospacing="0" w:after="0" w:afterAutospacing="0" w:line="17" w:lineRule="atLeast"/>
+        <w:ind w:left="720"/>
+        <w:rPr>
+          <w:rFonts w:hint="default" w:ascii="Arial" w:hAnsi="Arial" w:cs="Arial"/>
+          <w:i w:val="0"/>
+          <w:iCs w:val="0"/>
+          <w:color w:val="000000"/>
+          <w:sz w:val="20"/>
+          <w:szCs w:val="20"/>
+          <w:u w:val="none"/>
+        </w:rPr>
+      </w:pPr>
+      <w:r>
+        <w:rPr>
+          <w:rFonts w:hint="default" w:ascii="Arial" w:hAnsi="Arial" w:cs="Arial"/>
+          <w:i w:val="0"/>
+          <w:iCs w:val="0"/>
+          <w:color w:val="000000"/>
+          <w:sz w:val="20"/>
+          <w:szCs w:val="20"/>
+          <w:u w:val="none"/>
+          <w:vertAlign w:val="baseline"/>
+        </w:rPr>
+        <w:t>Trình bày ứng dụng minh hoạ (có thể là web, windows, …) để thể hiện ứng dụng demo nhờ dựa vào các phương pháp trên.</w:t>
+      </w:r>
+    </w:p>
+    <w:p>
+      <w:pPr>
+        <w:keepNext w:val="0"/>
+        <w:keepLines w:val="0"/>
+        <w:widowControl/>
+        <w:suppressLineNumbers w:val="0"/>
+        <w:jc w:val="left"/>
+      </w:pPr>
+    </w:p>
+    <w:p>
+      <w:pPr>
+        <w:pStyle w:val="7"/>
+        <w:keepNext w:val="0"/>
+        <w:keepLines w:val="0"/>
+        <w:widowControl/>
+        <w:suppressLineNumbers w:val="0"/>
+        <w:bidi w:val="0"/>
+        <w:spacing w:before="0" w:beforeAutospacing="0" w:after="0" w:afterAutospacing="0" w:line="17" w:lineRule="atLeast"/>
+      </w:pPr>
+      <w:r>
+        <w:rPr>
+          <w:rFonts w:hint="default" w:ascii="Arial" w:hAnsi="Arial" w:cs="Arial"/>
+          <w:b/>
+          <w:bCs/>
+          <w:i w:val="0"/>
+          <w:iCs w:val="0"/>
+          <w:color w:val="000000"/>
+          <w:sz w:val="20"/>
+          <w:szCs w:val="20"/>
+          <w:u w:val="none"/>
+          <w:vertAlign w:val="baseline"/>
+        </w:rPr>
+        <w:t>Chương 6. Kết luận và hướng phát triển</w:t>
+      </w:r>
+    </w:p>
+    <w:p>
+      <w:pPr>
+        <w:pStyle w:val="7"/>
+        <w:keepNext w:val="0"/>
+        <w:keepLines w:val="0"/>
+        <w:widowControl/>
+        <w:suppressLineNumbers w:val="0"/>
+        <w:bidi w:val="0"/>
+        <w:spacing w:before="0" w:beforeAutospacing="0" w:after="0" w:afterAutospacing="0" w:line="17" w:lineRule="atLeast"/>
+      </w:pPr>
+      <w:r>
+        <w:rPr>
+          <w:rFonts w:hint="default" w:ascii="Arial" w:hAnsi="Arial" w:cs="Arial"/>
+          <w:i w:val="0"/>
+          <w:iCs w:val="0"/>
+          <w:color w:val="000000"/>
+          <w:sz w:val="20"/>
+          <w:szCs w:val="20"/>
+          <w:u w:val="none"/>
+          <w:vertAlign w:val="baseline"/>
+        </w:rPr>
+        <w:t>Trình bày từ 2 đến 5 trang giấy, tóm tắt kết quả đạt được và dự định nghiên cứu tiếp theo mình sẽ làm gì</w:t>
+      </w:r>
+    </w:p>
+    <w:p>
+      <w:pPr>
+        <w:pStyle w:val="7"/>
+        <w:keepNext w:val="0"/>
+        <w:keepLines w:val="0"/>
+        <w:widowControl/>
+        <w:suppressLineNumbers w:val="0"/>
+        <w:bidi w:val="0"/>
+        <w:spacing w:before="0" w:beforeAutospacing="0" w:after="0" w:afterAutospacing="0" w:line="17" w:lineRule="atLeast"/>
+      </w:pPr>
+      <w:r>
+        <w:rPr>
+          <w:rFonts w:hint="default" w:ascii="Arial" w:hAnsi="Arial" w:cs="Arial"/>
+          <w:i w:val="0"/>
+          <w:iCs w:val="0"/>
+          <w:color w:val="000000"/>
+          <w:sz w:val="20"/>
+          <w:szCs w:val="20"/>
+          <w:u w:val="none"/>
+          <w:vertAlign w:val="baseline"/>
+        </w:rPr>
+        <w:t>6.1. Kết luận</w:t>
+      </w:r>
+    </w:p>
+    <w:p>
+      <w:pPr>
+        <w:pStyle w:val="7"/>
+        <w:keepNext w:val="0"/>
+        <w:keepLines w:val="0"/>
+        <w:widowControl/>
+        <w:suppressLineNumbers w:val="0"/>
+        <w:bidi w:val="0"/>
+        <w:spacing w:before="0" w:beforeAutospacing="0" w:after="0" w:afterAutospacing="0" w:line="17" w:lineRule="atLeast"/>
+      </w:pPr>
+      <w:r>
+        <w:rPr>
+          <w:rFonts w:hint="default" w:ascii="Arial" w:hAnsi="Arial" w:cs="Arial"/>
+          <w:i w:val="0"/>
+          <w:iCs w:val="0"/>
+          <w:color w:val="000000"/>
+          <w:sz w:val="20"/>
+          <w:szCs w:val="20"/>
+          <w:u w:val="none"/>
+          <w:vertAlign w:val="baseline"/>
+        </w:rPr>
+        <w:t>6.2. Hướng phát triển</w:t>
+      </w:r>
+    </w:p>
+    <w:p>
+      <w:pPr>
+        <w:keepNext w:val="0"/>
+        <w:keepLines w:val="0"/>
+        <w:widowControl/>
+        <w:suppressLineNumbers w:val="0"/>
+        <w:jc w:val="left"/>
+      </w:pPr>
+    </w:p>
+    <w:p>
+      <w:pPr>
+        <w:pStyle w:val="7"/>
+        <w:keepNext w:val="0"/>
+        <w:keepLines w:val="0"/>
+        <w:widowControl/>
+        <w:suppressLineNumbers w:val="0"/>
+        <w:bidi w:val="0"/>
+        <w:spacing w:before="0" w:beforeAutospacing="0" w:after="0" w:afterAutospacing="0" w:line="17" w:lineRule="atLeast"/>
+      </w:pPr>
+      <w:r>
+        <w:rPr>
+          <w:rFonts w:hint="default" w:ascii="Arial" w:hAnsi="Arial" w:cs="Arial"/>
+          <w:b/>
+          <w:bCs/>
+          <w:i w:val="0"/>
+          <w:iCs w:val="0"/>
+          <w:color w:val="000000"/>
+          <w:sz w:val="20"/>
+          <w:szCs w:val="20"/>
+          <w:u w:val="none"/>
+          <w:vertAlign w:val="baseline"/>
+        </w:rPr>
+        <w:t>Tài liệu tham khảo</w:t>
+      </w:r>
+    </w:p>
+    <w:p>
+      <w:pPr>
+        <w:pStyle w:val="7"/>
+        <w:keepNext w:val="0"/>
+        <w:keepLines w:val="0"/>
+        <w:widowControl/>
+        <w:suppressLineNumbers w:val="0"/>
+        <w:bidi w:val="0"/>
+        <w:spacing w:before="0" w:beforeAutospacing="0" w:after="0" w:afterAutospacing="0" w:line="17" w:lineRule="atLeast"/>
+      </w:pPr>
+      <w:r>
+        <w:rPr>
+          <w:rFonts w:hint="default" w:ascii="Arial" w:hAnsi="Arial" w:cs="Arial"/>
+          <w:i w:val="0"/>
+          <w:iCs w:val="0"/>
+          <w:color w:val="000000"/>
+          <w:sz w:val="20"/>
+          <w:szCs w:val="20"/>
+          <w:u w:val="none"/>
+          <w:vertAlign w:val="baseline"/>
+        </w:rPr>
+        <w:t>Liệt kê các tài liệu tham khảo ở đây</w:t>
+      </w:r>
+    </w:p>
+    <w:p>
+      <w:pPr>
+        <w:keepNext w:val="0"/>
+        <w:keepLines w:val="0"/>
+        <w:widowControl/>
+        <w:suppressLineNumbers w:val="0"/>
+        <w:jc w:val="left"/>
+      </w:pPr>
+    </w:p>
+    <w:p>
+      <w:pPr>
+        <w:keepNext w:val="0"/>
+        <w:keepLines w:val="0"/>
+        <w:pageBreakBefore w:val="0"/>
+        <w:widowControl/>
+        <w:kinsoku/>
+        <w:wordWrap/>
+        <w:overflowPunct/>
+        <w:topLinePunct w:val="0"/>
+        <w:autoSpaceDE/>
+        <w:autoSpaceDN/>
+        <w:bidi w:val="0"/>
+        <w:adjustRightInd/>
+        <w:snapToGrid/>
+        <w:spacing w:line="300" w:lineRule="auto"/>
+        <w:jc w:val="both"/>
+        <w:textAlignment w:val="auto"/>
+        <w:rPr>
+          <w:rFonts w:hint="default" w:ascii="Times New Roman" w:hAnsi="Times New Roman"/>
+          <w:b/>
+          <w:bCs/>
+          <w:sz w:val="32"/>
+          <w:szCs w:val="32"/>
+          <w:lang w:val="en-US"/>
+        </w:rPr>
+      </w:pPr>
+      <w:r>
+        <w:rPr>
+          <w:rFonts w:hint="default" w:ascii="Times New Roman" w:hAnsi="Times New Roman"/>
+          <w:b/>
+          <w:bCs/>
+          <w:sz w:val="32"/>
+          <w:szCs w:val="32"/>
+          <w:lang w:val="en-US"/>
+        </w:rPr>
+        <w:t xml:space="preserve"> </w:t>
+      </w:r>
+    </w:p>
+    <w:p>
+      <w:pPr>
+        <w:rPr>
+          <w:rFonts w:hint="default" w:ascii="Times New Roman" w:hAnsi="Times New Roman"/>
+          <w:b/>
+          <w:bCs/>
+          <w:sz w:val="32"/>
+          <w:szCs w:val="32"/>
+          <w:lang w:val="en-US"/>
+        </w:rPr>
+      </w:pPr>
+      <w:r>
+        <w:rPr>
+          <w:rFonts w:hint="default" w:ascii="Times New Roman" w:hAnsi="Times New Roman"/>
+          <w:b/>
+          <w:bCs/>
+          <w:sz w:val="32"/>
+          <w:szCs w:val="32"/>
+          <w:lang w:val="en-US"/>
+        </w:rPr>
+        <w:br w:type="page"/>
+      </w:r>
+    </w:p>
+    <w:p>
+      <w:pPr>
+        <w:pStyle w:val="7"/>
+        <w:keepNext w:val="0"/>
+        <w:keepLines w:val="0"/>
+        <w:widowControl/>
+        <w:suppressLineNumbers w:val="0"/>
+        <w:bidi w:val="0"/>
+        <w:spacing w:before="0" w:beforeAutospacing="0" w:after="0" w:afterAutospacing="0" w:line="17" w:lineRule="atLeast"/>
+        <w:rPr>
+          <w:rFonts w:hint="default" w:ascii="Times New Roman" w:hAnsi="Times New Roman" w:cs="Times New Roman"/>
+          <w:sz w:val="28"/>
+          <w:szCs w:val="28"/>
+          <w:highlight w:val="none"/>
+        </w:rPr>
+      </w:pPr>
+      <w:r>
+        <w:rPr>
+          <w:rFonts w:hint="default" w:ascii="Times New Roman" w:hAnsi="Times New Roman" w:cs="Times New Roman"/>
+          <w:b/>
+          <w:bCs/>
+          <w:i w:val="0"/>
+          <w:iCs w:val="0"/>
+          <w:color w:val="000000"/>
+          <w:sz w:val="28"/>
+          <w:szCs w:val="28"/>
+          <w:highlight w:val="none"/>
+          <w:u w:val="none"/>
+          <w:vertAlign w:val="baseline"/>
+        </w:rPr>
+        <w:t>Chương 1. Giới thiệu</w:t>
+      </w:r>
+    </w:p>
+    <w:p>
+      <w:pPr>
+        <w:numPr>
+          <w:ilvl w:val="1"/>
+          <w:numId w:val="1"/>
+        </w:numPr>
+        <w:rPr>
+          <w:rFonts w:hint="default" w:ascii="Times New Roman" w:hAnsi="Times New Roman"/>
+          <w:b/>
+          <w:bCs/>
+          <w:sz w:val="28"/>
+          <w:szCs w:val="28"/>
+          <w:lang w:val="en-US"/>
+        </w:rPr>
+      </w:pPr>
+      <w:r>
+        <w:rPr>
+          <w:rFonts w:hint="default" w:ascii="Times New Roman" w:hAnsi="Times New Roman"/>
+          <w:b/>
+          <w:bCs/>
+          <w:sz w:val="28"/>
+          <w:szCs w:val="28"/>
+          <w:lang w:val="en-US"/>
+        </w:rPr>
+        <w:t>Bối cảnh</w:t>
+      </w:r>
+    </w:p>
+    <w:p>
+      <w:pPr>
+        <w:pStyle w:val="7"/>
+        <w:keepNext w:val="0"/>
+        <w:keepLines w:val="0"/>
+        <w:widowControl/>
+        <w:suppressLineNumbers w:val="0"/>
+        <w:jc w:val="both"/>
+        <w:rPr>
+          <w:sz w:val="26"/>
+          <w:szCs w:val="26"/>
+          <w:highlight w:val="yellow"/>
+        </w:rPr>
+      </w:pPr>
+      <w:r>
+        <w:rPr>
+          <w:sz w:val="26"/>
+          <w:szCs w:val="26"/>
+          <w:highlight w:val="yellow"/>
+        </w:rPr>
+        <w:t>Trong bối cảnh hiện đại hóa toàn cầu, các nền tảng mạng xã hội đang ngày càng trở nên phổ biến, đi kèm với đó là những tác động tích cực và tiêu cực đáng kể. Trong đó, sự lan truyền nhanh chóng của tin tức giả trên mạng xã hội đã nổi lên như một vấn đề xã hội nghiêm trọng, khi những thông tin sai lệch được phát tán gây ra không ít hiểu lầm, thậm chí có thể dẫn đến những xung đột trên toàn cầu.</w:t>
+      </w:r>
+    </w:p>
+    <w:p>
+      <w:pPr>
+        <w:pStyle w:val="7"/>
+        <w:keepNext w:val="0"/>
+        <w:keepLines w:val="0"/>
+        <w:widowControl/>
+        <w:suppressLineNumbers w:val="0"/>
+        <w:jc w:val="both"/>
+        <w:rPr>
+          <w:sz w:val="26"/>
+          <w:szCs w:val="26"/>
+          <w:highlight w:val="yellow"/>
+        </w:rPr>
+      </w:pPr>
+      <w:r>
+        <w:rPr>
+          <w:sz w:val="26"/>
+          <w:szCs w:val="26"/>
+          <w:highlight w:val="yellow"/>
+        </w:rPr>
+        <w:t>Tại Việt Nam, trong những năm gần đây, nhiều tin tức giả đã gây xôn xao dư luận, điển hình như các tin liên quan đến dịch bệnh, tai nạn giao thông, những thông tin sai lệch trong đời sống, hay thậm chí cả những thông tin mang tính chất phản động về chính trị. Những loại tin tức giả này thường lan truyền nhanh chóng trong cộng đồng, gây hoang mang dư luận và ảnh hưởng đến đời sống của người dân. Vì vậy, việc nghiên cứu và phát hiện tin tức giả là một nhiệm vụ cần thiết nhằm hỗ trợ và duy trì sự ổn định của xã hội. Chính vì lẽ đó, chúng tôi đã chọn chủ đề này làm đối tượng nghiên cứu của mình.</w:t>
+      </w:r>
+    </w:p>
+    <w:p>
+      <w:pPr>
+        <w:pStyle w:val="7"/>
+        <w:keepNext w:val="0"/>
+        <w:keepLines w:val="0"/>
+        <w:widowControl/>
+        <w:suppressLineNumbers w:val="0"/>
+        <w:jc w:val="both"/>
+        <w:rPr>
+          <w:rFonts w:hint="default" w:ascii="Times New Roman" w:hAnsi="Times New Roman"/>
+          <w:b/>
+          <w:bCs/>
+          <w:sz w:val="28"/>
+          <w:szCs w:val="28"/>
+          <w:highlight w:val="yellow"/>
+          <w:lang w:val="en-US"/>
+        </w:rPr>
+      </w:pPr>
+      <w:r>
+        <w:rPr>
+          <w:sz w:val="26"/>
+          <w:szCs w:val="26"/>
+          <w:highlight w:val="yellow"/>
+        </w:rPr>
+        <w:t xml:space="preserve">Trong những năm gần đây, </w:t>
+      </w:r>
+      <w:r>
+        <w:rPr>
+          <w:rFonts w:hint="default"/>
+          <w:sz w:val="26"/>
+          <w:szCs w:val="26"/>
+          <w:highlight w:val="yellow"/>
+          <w:lang w:val="en-US"/>
+        </w:rPr>
+        <w:t>học sâu</w:t>
+      </w:r>
+      <w:r>
+        <w:rPr>
+          <w:sz w:val="26"/>
+          <w:szCs w:val="26"/>
+          <w:highlight w:val="yellow"/>
+        </w:rPr>
+        <w:t xml:space="preserve"> đã được công nhận là một công cụ mạnh mẽ trong lĩnh vực trí tuệ nhân tạo, đặc biệt là trong xử lý ngôn ngữ tự nhiên (NLP). Tuy nhiên, các mô hình </w:t>
+      </w:r>
+      <w:r>
+        <w:rPr>
+          <w:rFonts w:hint="default"/>
+          <w:sz w:val="26"/>
+          <w:szCs w:val="26"/>
+          <w:highlight w:val="yellow"/>
+          <w:lang w:val="en-US"/>
+        </w:rPr>
+        <w:t>học sâu</w:t>
+      </w:r>
+      <w:r>
+        <w:rPr>
+          <w:sz w:val="26"/>
+          <w:szCs w:val="26"/>
+          <w:highlight w:val="yellow"/>
+        </w:rPr>
+        <w:t xml:space="preserve"> truyền thống thường dựa vào xử lý dữ liệu tuần tự, điều này có thể gây hạ</w:t>
+      </w:r>
+      <w:bookmarkStart w:id="0" w:name="_GoBack"/>
+      <w:bookmarkEnd w:id="0"/>
+      <w:r>
+        <w:rPr>
+          <w:sz w:val="26"/>
+          <w:szCs w:val="26"/>
+          <w:highlight w:val="yellow"/>
+        </w:rPr>
+        <w:t>n chế khi đối mặt với các nhiệm vụ ngôn ngữ phức tạp.</w:t>
+      </w:r>
+      <w:r>
+        <w:rPr>
+          <w:rFonts w:hint="default"/>
+          <w:sz w:val="26"/>
+          <w:szCs w:val="26"/>
+          <w:highlight w:val="yellow"/>
+          <w:lang w:val="en-US"/>
+        </w:rPr>
+        <w:t xml:space="preserve"> Sau đó, sự ra đời của một kiến trúc mới là Transformers đã cách mạng hóa NLP bằng cách sử dụng các cơ chế chú ý, cho phép xử lý ngữ cảnh và các mối quan hệ trong văn bản một cách hiệu quả hơn. Những lợi thế này giúp Transformers hoạt động tốt hơn trong việc hiểu rõ ngôn ngữ và ngữ cảnh của văn bản, từ đó giải quyết tốt các nhiệm vụ phân loại văn bản ví dụ như phát hiện tin tức giả.</w:t>
+      </w:r>
+    </w:p>
+    <w:p>
+      <w:pPr>
+        <w:numPr>
+          <w:ilvl w:val="1"/>
+          <w:numId w:val="1"/>
+        </w:numPr>
+        <w:rPr>
+          <w:rFonts w:hint="default" w:ascii="Times New Roman" w:hAnsi="Times New Roman"/>
+          <w:b/>
+          <w:bCs/>
+          <w:sz w:val="28"/>
+          <w:szCs w:val="28"/>
+          <w:lang w:val="en-US"/>
+        </w:rPr>
+      </w:pPr>
+      <w:r>
+        <w:rPr>
+          <w:rFonts w:hint="default" w:ascii="Times New Roman" w:hAnsi="Times New Roman"/>
+          <w:b/>
+          <w:bCs/>
+          <w:sz w:val="28"/>
+          <w:szCs w:val="28"/>
+          <w:lang w:val="en-US"/>
+        </w:rPr>
+        <w:t>Mục tiêu</w:t>
+      </w:r>
+    </w:p>
+    <w:p>
+      <w:pPr>
+        <w:numPr>
+          <w:ilvl w:val="1"/>
+          <w:numId w:val="1"/>
+        </w:numPr>
+        <w:rPr>
+          <w:rFonts w:hint="default" w:ascii="Times New Roman" w:hAnsi="Times New Roman"/>
+          <w:b/>
+          <w:bCs/>
+          <w:sz w:val="28"/>
+          <w:szCs w:val="28"/>
+          <w:lang w:val="en-US"/>
+        </w:rPr>
+      </w:pPr>
+      <w:r>
+        <w:rPr>
+          <w:rFonts w:hint="default" w:ascii="Times New Roman" w:hAnsi="Times New Roman"/>
+          <w:b/>
+          <w:bCs/>
+          <w:sz w:val="28"/>
+          <w:szCs w:val="28"/>
+          <w:lang w:val="en-US"/>
+        </w:rPr>
+        <w:t>Cấu trúc</w:t>
+      </w:r>
+    </w:p>
+    <w:p>
+      <w:pPr>
+        <w:numPr>
+          <w:numId w:val="0"/>
+        </w:numPr>
+        <w:ind w:leftChars="0"/>
+        <w:rPr>
+          <w:rFonts w:hint="default" w:ascii="Times New Roman" w:hAnsi="Times New Roman"/>
+          <w:b/>
+          <w:bCs/>
+          <w:sz w:val="28"/>
+          <w:szCs w:val="28"/>
+          <w:lang w:val="en-US"/>
+        </w:rPr>
+      </w:pPr>
+    </w:p>
+    <w:p>
+      <w:pPr>
+        <w:numPr>
+          <w:ilvl w:val="1"/>
+          <w:numId w:val="1"/>
+        </w:numPr>
+        <w:rPr>
+          <w:rFonts w:hint="default" w:ascii="Times New Roman" w:hAnsi="Times New Roman"/>
+          <w:b/>
+          <w:bCs/>
+          <w:sz w:val="28"/>
+          <w:szCs w:val="28"/>
+          <w:lang w:val="en-US"/>
+        </w:rPr>
+      </w:pPr>
+      <w:r>
+        <w:rPr>
+          <w:rFonts w:hint="default" w:ascii="Times New Roman" w:hAnsi="Times New Roman"/>
+          <w:b/>
+          <w:bCs/>
+          <w:sz w:val="28"/>
+          <w:szCs w:val="28"/>
+          <w:lang w:val="en-US"/>
+        </w:rPr>
+        <w:br w:type="page"/>
+      </w:r>
+    </w:p>
     <w:p>
       <w:pPr>
         <w:keepNext w:val="0"/>
@@ -38,12 +1773,12 @@
           <w:szCs w:val="32"/>
           <w:lang w:val="en-US"/>
         </w:rPr>
-        <w:t xml:space="preserve"> 1. Introduction</w:t>
-      </w:r>
-    </w:p>
-    <w:p>
-      <w:pPr>
-        <w:pStyle w:val="5"/>
+        <w:t>1. Introduction</w:t>
+      </w:r>
+    </w:p>
+    <w:p>
+      <w:pPr>
+        <w:pStyle w:val="7"/>
         <w:keepNext w:val="0"/>
         <w:keepLines w:val="0"/>
         <w:widowControl/>
@@ -64,7 +1799,7 @@
     </w:p>
     <w:p>
       <w:pPr>
-        <w:pStyle w:val="5"/>
+        <w:pStyle w:val="7"/>
         <w:keepNext w:val="0"/>
         <w:keepLines w:val="0"/>
         <w:widowControl/>
@@ -85,7 +1820,7 @@
     </w:p>
     <w:p>
       <w:pPr>
-        <w:pStyle w:val="5"/>
+        <w:pStyle w:val="7"/>
         <w:keepNext w:val="0"/>
         <w:keepLines w:val="0"/>
         <w:widowControl/>
@@ -115,7 +1850,7 @@
     </w:p>
     <w:p>
       <w:pPr>
-        <w:pStyle w:val="5"/>
+        <w:pStyle w:val="7"/>
         <w:keepNext w:val="0"/>
         <w:keepLines w:val="0"/>
         <w:widowControl/>
@@ -145,7 +1880,7 @@
     </w:p>
     <w:p>
       <w:pPr>
-        <w:pStyle w:val="5"/>
+        <w:pStyle w:val="7"/>
         <w:keepNext w:val="0"/>
         <w:keepLines w:val="0"/>
         <w:widowControl/>
@@ -166,7 +1901,7 @@
     </w:p>
     <w:p>
       <w:pPr>
-        <w:pStyle w:val="5"/>
+        <w:pStyle w:val="7"/>
         <w:keepNext w:val="0"/>
         <w:keepLines w:val="0"/>
         <w:widowControl/>
@@ -193,7 +1928,7 @@
         <w:widowControl/>
         <w:numPr>
           <w:ilvl w:val="0"/>
-          <w:numId w:val="1"/>
+          <w:numId w:val="2"/>
         </w:numPr>
         <w:kinsoku/>
         <w:wordWrap/>
@@ -229,7 +1964,7 @@
     </w:p>
     <w:p>
       <w:pPr>
-        <w:pStyle w:val="5"/>
+        <w:pStyle w:val="7"/>
         <w:keepNext w:val="0"/>
         <w:keepLines w:val="0"/>
         <w:widowControl/>
@@ -250,20 +1985,20 @@
     </w:p>
     <w:p>
       <w:pPr>
-        <w:pStyle w:val="5"/>
-        <w:keepNext w:val="0"/>
-        <w:keepLines w:val="0"/>
-        <w:widowControl/>
-        <w:suppressLineNumbers w:val="0"/>
-        <w:jc w:val="both"/>
-        <w:rPr>
-          <w:sz w:val="26"/>
-          <w:szCs w:val="26"/>
-        </w:rPr>
-      </w:pPr>
-      <w:r>
-        <w:rPr>
-          <w:rStyle w:val="6"/>
+        <w:pStyle w:val="7"/>
+        <w:keepNext w:val="0"/>
+        <w:keepLines w:val="0"/>
+        <w:widowControl/>
+        <w:suppressLineNumbers w:val="0"/>
+        <w:jc w:val="both"/>
+        <w:rPr>
+          <w:sz w:val="26"/>
+          <w:szCs w:val="26"/>
+        </w:rPr>
+      </w:pPr>
+      <w:r>
+        <w:rPr>
+          <w:rStyle w:val="8"/>
           <w:sz w:val="26"/>
           <w:szCs w:val="26"/>
         </w:rPr>
@@ -786,7 +2521,7 @@
     </w:p>
     <w:p>
       <w:pPr>
-        <w:pStyle w:val="5"/>
+        <w:pStyle w:val="7"/>
         <w:keepNext w:val="0"/>
         <w:keepLines w:val="0"/>
         <w:widowControl/>
@@ -867,7 +2602,7 @@
     </w:p>
     <w:p>
       <w:pPr>
-        <w:pStyle w:val="5"/>
+        <w:pStyle w:val="7"/>
         <w:keepNext w:val="0"/>
         <w:keepLines w:val="0"/>
         <w:widowControl/>
@@ -1391,14 +3126,14 @@
     </w:p>
     <w:p>
       <w:pPr>
-        <w:pStyle w:val="5"/>
-        <w:keepNext w:val="0"/>
-        <w:keepLines w:val="0"/>
-        <w:widowControl/>
-        <w:suppressLineNumbers w:val="0"/>
-        <w:jc w:val="both"/>
-        <w:rPr>
-          <w:rStyle w:val="6"/>
+        <w:pStyle w:val="7"/>
+        <w:keepNext w:val="0"/>
+        <w:keepLines w:val="0"/>
+        <w:widowControl/>
+        <w:suppressLineNumbers w:val="0"/>
+        <w:jc w:val="both"/>
+        <w:rPr>
+          <w:rStyle w:val="8"/>
           <w:rFonts w:hint="default" w:ascii="Times New Roman" w:hAnsi="Times New Roman" w:cs="Times New Roman"/>
           <w:b w:val="0"/>
           <w:bCs w:val="0"/>
@@ -1418,20 +3153,20 @@
     </w:p>
     <w:p>
       <w:pPr>
-        <w:pStyle w:val="5"/>
-        <w:keepNext w:val="0"/>
-        <w:keepLines w:val="0"/>
-        <w:widowControl/>
-        <w:suppressLineNumbers w:val="0"/>
-        <w:jc w:val="both"/>
-        <w:rPr>
-          <w:sz w:val="26"/>
-          <w:szCs w:val="26"/>
-        </w:rPr>
-      </w:pPr>
-      <w:r>
-        <w:rPr>
-          <w:rStyle w:val="6"/>
+        <w:pStyle w:val="7"/>
+        <w:keepNext w:val="0"/>
+        <w:keepLines w:val="0"/>
+        <w:widowControl/>
+        <w:suppressLineNumbers w:val="0"/>
+        <w:jc w:val="both"/>
+        <w:rPr>
+          <w:sz w:val="26"/>
+          <w:szCs w:val="26"/>
+        </w:rPr>
+      </w:pPr>
+      <w:r>
+        <w:rPr>
+          <w:rStyle w:val="8"/>
           <w:sz w:val="26"/>
           <w:szCs w:val="26"/>
         </w:rPr>
@@ -1440,7 +3175,7 @@
     </w:p>
     <w:p>
       <w:pPr>
-        <w:pStyle w:val="5"/>
+        <w:pStyle w:val="7"/>
         <w:keepNext w:val="0"/>
         <w:keepLines w:val="0"/>
         <w:widowControl/>
@@ -1533,7 +3268,7 @@
     </w:p>
     <w:p>
       <w:pPr>
-        <w:pStyle w:val="5"/>
+        <w:pStyle w:val="7"/>
         <w:keepNext w:val="0"/>
         <w:keepLines w:val="0"/>
         <w:widowControl/>
@@ -1556,7 +3291,7 @@
     </w:p>
     <w:p>
       <w:pPr>
-        <w:pStyle w:val="5"/>
+        <w:pStyle w:val="7"/>
         <w:keepNext w:val="0"/>
         <w:keepLines w:val="0"/>
         <w:widowControl/>
@@ -1578,7 +3313,7 @@
       </w:r>
       <w:r>
         <w:rPr>
-          <w:rStyle w:val="6"/>
+          <w:rStyle w:val="8"/>
           <w:sz w:val="26"/>
           <w:szCs w:val="26"/>
           <w:highlight w:val="yellow"/>
@@ -1596,7 +3331,7 @@
     </w:p>
     <w:p>
       <w:pPr>
-        <w:pStyle w:val="5"/>
+        <w:pStyle w:val="7"/>
         <w:keepNext w:val="0"/>
         <w:keepLines w:val="0"/>
         <w:widowControl/>
@@ -1618,7 +3353,7 @@
       </w:r>
       <w:r>
         <w:rPr>
-          <w:rStyle w:val="6"/>
+          <w:rStyle w:val="8"/>
           <w:sz w:val="26"/>
           <w:szCs w:val="26"/>
           <w:highlight w:val="yellow"/>
@@ -1636,7 +3371,7 @@
     </w:p>
     <w:p>
       <w:pPr>
-        <w:pStyle w:val="5"/>
+        <w:pStyle w:val="7"/>
         <w:keepNext w:val="0"/>
         <w:keepLines w:val="0"/>
         <w:widowControl/>
@@ -1659,20 +3394,20 @@
     </w:p>
     <w:p>
       <w:pPr>
-        <w:pStyle w:val="5"/>
-        <w:keepNext w:val="0"/>
-        <w:keepLines w:val="0"/>
-        <w:widowControl/>
-        <w:suppressLineNumbers w:val="0"/>
-        <w:jc w:val="both"/>
-        <w:rPr>
-          <w:sz w:val="26"/>
-          <w:szCs w:val="26"/>
-        </w:rPr>
-      </w:pPr>
-      <w:r>
-        <w:rPr>
-          <w:rStyle w:val="6"/>
+        <w:pStyle w:val="7"/>
+        <w:keepNext w:val="0"/>
+        <w:keepLines w:val="0"/>
+        <w:widowControl/>
+        <w:suppressLineNumbers w:val="0"/>
+        <w:jc w:val="both"/>
+        <w:rPr>
+          <w:sz w:val="26"/>
+          <w:szCs w:val="26"/>
+        </w:rPr>
+      </w:pPr>
+      <w:r>
+        <w:rPr>
+          <w:rStyle w:val="8"/>
           <w:sz w:val="26"/>
           <w:szCs w:val="26"/>
         </w:rPr>
@@ -1681,7 +3416,7 @@
     </w:p>
     <w:p>
       <w:pPr>
-        <w:pStyle w:val="5"/>
+        <w:pStyle w:val="7"/>
         <w:keepNext w:val="0"/>
         <w:keepLines w:val="0"/>
         <w:widowControl/>
@@ -1782,7 +3517,7 @@
     </w:p>
     <w:p>
       <w:pPr>
-        <w:pStyle w:val="5"/>
+        <w:pStyle w:val="7"/>
         <w:keepNext w:val="0"/>
         <w:keepLines w:val="0"/>
         <w:widowControl/>
@@ -1809,7 +3544,7 @@
     </w:p>
     <w:p>
       <w:pPr>
-        <w:pStyle w:val="5"/>
+        <w:pStyle w:val="7"/>
         <w:keepNext w:val="0"/>
         <w:keepLines w:val="0"/>
         <w:widowControl/>
@@ -1836,7 +3571,7 @@
     </w:p>
     <w:p>
       <w:pPr>
-        <w:pStyle w:val="5"/>
+        <w:pStyle w:val="7"/>
         <w:keepNext w:val="0"/>
         <w:keepLines w:val="0"/>
         <w:widowControl/>
@@ -1863,7 +3598,7 @@
     </w:p>
     <w:p>
       <w:pPr>
-        <w:pStyle w:val="5"/>
+        <w:pStyle w:val="7"/>
         <w:keepNext w:val="0"/>
         <w:keepLines w:val="0"/>
         <w:widowControl/>
@@ -1890,7 +3625,7 @@
     </w:p>
     <w:p>
       <w:pPr>
-        <w:pStyle w:val="5"/>
+        <w:pStyle w:val="7"/>
         <w:keepNext w:val="0"/>
         <w:keepLines w:val="0"/>
         <w:widowControl/>
@@ -1917,7 +3652,7 @@
     </w:p>
     <w:p>
       <w:pPr>
-        <w:pStyle w:val="5"/>
+        <w:pStyle w:val="7"/>
         <w:keepNext w:val="0"/>
         <w:keepLines w:val="0"/>
         <w:widowControl/>
@@ -1940,21 +3675,21 @@
     </w:p>
     <w:p>
       <w:pPr>
-        <w:pStyle w:val="5"/>
-        <w:keepNext w:val="0"/>
-        <w:keepLines w:val="0"/>
-        <w:widowControl/>
-        <w:suppressLineNumbers w:val="0"/>
-        <w:jc w:val="both"/>
-        <w:rPr>
-          <w:sz w:val="26"/>
-          <w:szCs w:val="26"/>
-          <w:highlight w:val="yellow"/>
-        </w:rPr>
-      </w:pPr>
-      <w:r>
-        <w:rPr>
-          <w:rStyle w:val="6"/>
+        <w:pStyle w:val="7"/>
+        <w:keepNext w:val="0"/>
+        <w:keepLines w:val="0"/>
+        <w:widowControl/>
+        <w:suppressLineNumbers w:val="0"/>
+        <w:jc w:val="both"/>
+        <w:rPr>
+          <w:sz w:val="26"/>
+          <w:szCs w:val="26"/>
+          <w:highlight w:val="yellow"/>
+        </w:rPr>
+      </w:pPr>
+      <w:r>
+        <w:rPr>
+          <w:rStyle w:val="8"/>
           <w:sz w:val="26"/>
           <w:szCs w:val="26"/>
           <w:highlight w:val="yellow"/>
@@ -1992,7 +3727,7 @@
     </w:p>
     <w:p>
       <w:pPr>
-        <w:pStyle w:val="5"/>
+        <w:pStyle w:val="7"/>
         <w:keepNext w:val="0"/>
         <w:keepLines w:val="0"/>
         <w:widowControl/>
@@ -2008,7 +3743,7 @@
       </w:pPr>
       <w:r>
         <w:rPr>
-          <w:rStyle w:val="6"/>
+          <w:rStyle w:val="8"/>
           <w:sz w:val="26"/>
           <w:szCs w:val="26"/>
           <w:highlight w:val="yellow"/>
@@ -2046,7 +3781,7 @@
     </w:p>
     <w:p>
       <w:pPr>
-        <w:pStyle w:val="5"/>
+        <w:pStyle w:val="7"/>
         <w:keepNext w:val="0"/>
         <w:keepLines w:val="0"/>
         <w:widowControl/>
@@ -2121,20 +3856,20 @@
     </w:p>
     <w:p>
       <w:pPr>
-        <w:pStyle w:val="5"/>
-        <w:keepNext w:val="0"/>
-        <w:keepLines w:val="0"/>
-        <w:widowControl/>
-        <w:suppressLineNumbers w:val="0"/>
-        <w:jc w:val="both"/>
-        <w:rPr>
-          <w:sz w:val="26"/>
-          <w:szCs w:val="26"/>
-        </w:rPr>
-      </w:pPr>
-      <w:r>
-        <w:rPr>
-          <w:rStyle w:val="6"/>
+        <w:pStyle w:val="7"/>
+        <w:keepNext w:val="0"/>
+        <w:keepLines w:val="0"/>
+        <w:widowControl/>
+        <w:suppressLineNumbers w:val="0"/>
+        <w:jc w:val="both"/>
+        <w:rPr>
+          <w:sz w:val="26"/>
+          <w:szCs w:val="26"/>
+        </w:rPr>
+      </w:pPr>
+      <w:r>
+        <w:rPr>
+          <w:rStyle w:val="8"/>
           <w:sz w:val="26"/>
           <w:szCs w:val="26"/>
         </w:rPr>
@@ -2143,7 +3878,7 @@
     </w:p>
     <w:p>
       <w:pPr>
-        <w:pStyle w:val="5"/>
+        <w:pStyle w:val="7"/>
         <w:keepNext w:val="0"/>
         <w:keepLines w:val="0"/>
         <w:widowControl/>
@@ -2222,7 +3957,7 @@
     </w:p>
     <w:p>
       <w:pPr>
-        <w:pStyle w:val="5"/>
+        <w:pStyle w:val="7"/>
         <w:keepNext w:val="0"/>
         <w:keepLines w:val="0"/>
         <w:widowControl/>
@@ -2274,7 +4009,7 @@
     </w:p>
     <w:p>
       <w:pPr>
-        <w:pStyle w:val="5"/>
+        <w:pStyle w:val="7"/>
         <w:keepNext w:val="0"/>
         <w:keepLines w:val="0"/>
         <w:widowControl/>
@@ -2353,7 +4088,7 @@
     </w:p>
     <w:p>
       <w:pPr>
-        <w:pStyle w:val="5"/>
+        <w:pStyle w:val="7"/>
         <w:keepNext w:val="0"/>
         <w:keepLines w:val="0"/>
         <w:widowControl/>
@@ -2507,20 +4242,20 @@
     </w:p>
     <w:p>
       <w:pPr>
-        <w:pStyle w:val="5"/>
-        <w:keepNext w:val="0"/>
-        <w:keepLines w:val="0"/>
-        <w:widowControl/>
-        <w:suppressLineNumbers w:val="0"/>
-        <w:jc w:val="both"/>
-        <w:rPr>
-          <w:sz w:val="26"/>
-          <w:szCs w:val="26"/>
-        </w:rPr>
-      </w:pPr>
-      <w:r>
-        <w:rPr>
-          <w:rStyle w:val="6"/>
+        <w:pStyle w:val="7"/>
+        <w:keepNext w:val="0"/>
+        <w:keepLines w:val="0"/>
+        <w:widowControl/>
+        <w:suppressLineNumbers w:val="0"/>
+        <w:jc w:val="both"/>
+        <w:rPr>
+          <w:sz w:val="26"/>
+          <w:szCs w:val="26"/>
+        </w:rPr>
+      </w:pPr>
+      <w:r>
+        <w:rPr>
+          <w:rStyle w:val="8"/>
           <w:sz w:val="26"/>
           <w:szCs w:val="26"/>
         </w:rPr>
@@ -2529,7 +4264,7 @@
     </w:p>
     <w:p>
       <w:pPr>
-        <w:pStyle w:val="5"/>
+        <w:pStyle w:val="7"/>
         <w:keepNext w:val="0"/>
         <w:keepLines w:val="0"/>
         <w:widowControl/>
@@ -2625,7 +4360,7 @@
     </w:p>
     <w:p>
       <w:pPr>
-        <w:pStyle w:val="5"/>
+        <w:pStyle w:val="7"/>
         <w:keepNext w:val="0"/>
         <w:keepLines w:val="0"/>
         <w:widowControl/>
@@ -2675,7 +4410,7 @@
     </w:p>
     <w:p>
       <w:pPr>
-        <w:pStyle w:val="5"/>
+        <w:pStyle w:val="7"/>
         <w:keepNext w:val="0"/>
         <w:keepLines w:val="0"/>
         <w:widowControl/>
@@ -2710,7 +4445,7 @@
     </w:p>
     <w:p>
       <w:pPr>
-        <w:pStyle w:val="5"/>
+        <w:pStyle w:val="7"/>
         <w:keepNext w:val="0"/>
         <w:keepLines w:val="0"/>
         <w:widowControl/>
@@ -2743,7 +4478,7 @@
     </w:p>
     <w:p>
       <w:pPr>
-        <w:pStyle w:val="5"/>
+        <w:pStyle w:val="7"/>
         <w:keepNext w:val="0"/>
         <w:keepLines w:val="0"/>
         <w:widowControl/>
@@ -2816,7 +4551,7 @@
     </w:p>
     <w:p>
       <w:pPr>
-        <w:pStyle w:val="5"/>
+        <w:pStyle w:val="7"/>
         <w:keepNext w:val="0"/>
         <w:keepLines w:val="0"/>
         <w:widowControl/>
@@ -2843,7 +4578,7 @@
     </w:p>
     <w:p>
       <w:pPr>
-        <w:pStyle w:val="5"/>
+        <w:pStyle w:val="7"/>
         <w:keepNext w:val="0"/>
         <w:keepLines w:val="0"/>
         <w:widowControl/>
@@ -2867,8 +4602,6 @@
           <w:szCs w:val="26"/>
         </w:rPr>
       </w:pPr>
-      <w:bookmarkStart w:id="0" w:name="_GoBack"/>
-      <w:bookmarkEnd w:id="0"/>
     </w:p>
     <w:p>
       <w:pPr>
@@ -2908,7 +4641,7 @@
           <w:szCs w:val="26"/>
           <w:lang w:val="en-US"/>
         </w:rPr>
-        <w:t>KẾT LUẬN</w:t>
+        <w:t>THẢO LUẬN</w:t>
       </w:r>
     </w:p>
     <w:p>
@@ -3027,7 +4760,7 @@
     </w:p>
     <w:p>
       <w:pPr>
-        <w:pStyle w:val="5"/>
+        <w:pStyle w:val="7"/>
         <w:keepNext w:val="0"/>
         <w:keepLines w:val="0"/>
         <w:widowControl/>
@@ -3284,25 +5017,41 @@
     </w:p>
     <w:p>
       <w:pPr>
-        <w:pStyle w:val="5"/>
-        <w:keepNext w:val="0"/>
-        <w:keepLines w:val="0"/>
-        <w:widowControl/>
-        <w:suppressLineNumbers w:val="0"/>
-      </w:pPr>
-      <w:r>
+        <w:pStyle w:val="7"/>
+        <w:keepNext w:val="0"/>
+        <w:keepLines w:val="0"/>
+        <w:widowControl/>
+        <w:suppressLineNumbers w:val="0"/>
+        <w:rPr>
+          <w:sz w:val="26"/>
+          <w:szCs w:val="26"/>
+        </w:rPr>
+      </w:pPr>
+      <w:r>
+        <w:rPr>
+          <w:sz w:val="26"/>
+          <w:szCs w:val="26"/>
+        </w:rPr>
         <w:t>Tuy nhiên, mô hình này vẫn có một số điểm hạn chế. Một trong những vấn đề chính là dữ liệu còn chưa đủ và đôi khi thông tin bị mất do cách cấu trúc ngôn ngữ tiếng Việt, như việc sử dụng từ viết tắt, ngữ pháp khác nhau, hoặc những bài viết có phần thông tin thật và giả lẫn lộn. Điều này có thể dẫn đến dự đoán sai từ mô hình.</w:t>
       </w:r>
     </w:p>
     <w:p>
       <w:pPr>
-        <w:pStyle w:val="5"/>
-        <w:keepNext w:val="0"/>
-        <w:keepLines w:val="0"/>
-        <w:widowControl/>
-        <w:suppressLineNumbers w:val="0"/>
-      </w:pPr>
-      <w:r>
+        <w:pStyle w:val="7"/>
+        <w:keepNext w:val="0"/>
+        <w:keepLines w:val="0"/>
+        <w:widowControl/>
+        <w:suppressLineNumbers w:val="0"/>
+        <w:rPr>
+          <w:sz w:val="26"/>
+          <w:szCs w:val="26"/>
+        </w:rPr>
+      </w:pPr>
+      <w:r>
+        <w:rPr>
+          <w:sz w:val="26"/>
+          <w:szCs w:val="26"/>
+        </w:rPr>
         <w:t>Ngoài ra, hiện tại chúng tôi chỉ mới nghiên cứu và phân loại tin tức dựa trên nội dung của bài đăng, mà chưa tận dụng các dữ liệu bổ sung như số lượng tương tác và bình luận. Đây là những nguồn thông tin quan trọng và khá lớn. Vì vậy, trong tương lai, chúng tôi sẽ tiếp tục thu thập dữ liệu và kết hợp việc phân tích bình luận từ cả các bài viết thật và giả. Điều này giúp chúng tôi hiểu rõ hơn về cảm xúc và thái độ của người dùng đối với hai loại thông tin, từ đó cải thiện độ chính xác của dự đoán.</w:t>
       </w:r>
     </w:p>
@@ -3324,6 +5073,44 @@
         </w:rPr>
         <w:br w:type="page"/>
       </w:r>
+    </w:p>
+    <w:p>
+      <w:pPr>
+        <w:jc w:val="both"/>
+        <w:rPr>
+          <w:rFonts w:ascii="Times New Roman" w:hAnsi="Times New Roman" w:eastAsia="Times New Roman" w:cs="Times New Roman"/>
+          <w:b/>
+          <w:bCs w:val="0"/>
+          <w:sz w:val="32"/>
+          <w:szCs w:val="32"/>
+          <w:rtl w:val="0"/>
+        </w:rPr>
+      </w:pPr>
+      <w:r>
+        <w:rPr>
+          <w:rFonts w:ascii="Times New Roman" w:hAnsi="Times New Roman" w:eastAsia="Times New Roman" w:cs="Times New Roman"/>
+          <w:b/>
+          <w:bCs w:val="0"/>
+          <w:sz w:val="32"/>
+          <w:szCs w:val="32"/>
+          <w:rtl w:val="0"/>
+        </w:rPr>
+        <w:t>Evaluation tool</w:t>
+      </w:r>
+    </w:p>
+    <w:p>
+      <w:pPr>
+        <w:jc w:val="both"/>
+        <w:rPr>
+          <w:rFonts w:hint="default" w:ascii="Times New Roman" w:hAnsi="Times New Roman" w:eastAsia="Times New Roman" w:cs="Times New Roman"/>
+          <w:b/>
+          <w:bCs w:val="0"/>
+          <w:sz w:val="32"/>
+          <w:szCs w:val="32"/>
+          <w:rtl w:val="0"/>
+          <w:lang w:val="en-US"/>
+        </w:rPr>
+      </w:pPr>
     </w:p>
     <w:p>
       <w:pPr>
@@ -3710,7 +5497,7 @@
     </w:p>
     <w:p>
       <w:pPr>
-        <w:pStyle w:val="5"/>
+        <w:pStyle w:val="7"/>
         <w:keepNext w:val="0"/>
         <w:keepLines w:val="0"/>
         <w:widowControl/>
@@ -3829,7 +5616,7 @@
     </w:p>
     <w:p>
       <w:pPr>
-        <w:pStyle w:val="5"/>
+        <w:pStyle w:val="7"/>
         <w:keepNext w:val="0"/>
         <w:keepLines w:val="0"/>
         <w:widowControl/>
@@ -3840,7 +5627,7 @@
       </w:r>
       <w:r>
         <w:rPr>
-          <w:rStyle w:val="6"/>
+          <w:rStyle w:val="8"/>
         </w:rPr>
         <w:t>Roberta</w:t>
       </w:r>
@@ -3866,7 +5653,7 @@
     </w:p>
     <w:p>
       <w:pPr>
-        <w:pStyle w:val="5"/>
+        <w:pStyle w:val="7"/>
         <w:keepNext w:val="0"/>
         <w:keepLines w:val="0"/>
         <w:widowControl/>
@@ -3877,7 +5664,7 @@
       </w:r>
       <w:r>
         <w:rPr>
-          <w:rStyle w:val="6"/>
+          <w:rStyle w:val="8"/>
         </w:rPr>
         <w:t>BERT</w:t>
       </w:r>
@@ -3887,7 +5674,7 @@
     </w:p>
     <w:p>
       <w:pPr>
-        <w:pStyle w:val="5"/>
+        <w:pStyle w:val="7"/>
         <w:keepNext w:val="0"/>
         <w:keepLines w:val="0"/>
         <w:widowControl/>
@@ -3898,7 +5685,7 @@
       </w:r>
       <w:r>
         <w:rPr>
-          <w:rStyle w:val="6"/>
+          <w:rStyle w:val="8"/>
         </w:rPr>
         <w:t>PhoBERT</w:t>
       </w:r>
@@ -3908,7 +5695,7 @@
     </w:p>
     <w:p>
       <w:pPr>
-        <w:pStyle w:val="5"/>
+        <w:pStyle w:val="7"/>
         <w:keepNext w:val="0"/>
         <w:keepLines w:val="0"/>
         <w:widowControl/>
@@ -3919,7 +5706,7 @@
       </w:r>
       <w:r>
         <w:rPr>
-          <w:rStyle w:val="6"/>
+          <w:rStyle w:val="8"/>
         </w:rPr>
         <w:t>PhoBERT + TF-IDF</w:t>
       </w:r>
@@ -4067,7 +5854,7 @@
     </w:p>
     <w:p>
       <w:pPr>
-        <w:pStyle w:val="5"/>
+        <w:pStyle w:val="7"/>
         <w:keepNext w:val="0"/>
         <w:keepLines w:val="0"/>
         <w:widowControl/>
@@ -4168,7 +5955,7 @@
     </w:p>
     <w:p>
       <w:pPr>
-        <w:pStyle w:val="5"/>
+        <w:pStyle w:val="7"/>
         <w:keepNext w:val="0"/>
         <w:keepLines w:val="0"/>
         <w:widowControl/>
@@ -4277,7 +6064,7 @@
     </w:p>
     <w:p>
       <w:pPr>
-        <w:pStyle w:val="5"/>
+        <w:pStyle w:val="7"/>
         <w:keepNext w:val="0"/>
         <w:keepLines w:val="0"/>
         <w:widowControl/>
@@ -4343,7 +6130,7 @@
     </w:p>
     <w:p>
       <w:pPr>
-        <w:pStyle w:val="5"/>
+        <w:pStyle w:val="7"/>
         <w:keepNext w:val="0"/>
         <w:keepLines w:val="0"/>
         <w:widowControl/>
@@ -5047,7 +6834,132 @@
       </w:rPr>
     </w:lvl>
   </w:abstractNum>
+  <w:abstractNum w:abstractNumId="1">
+    <w:nsid w:val="2897BD6B"/>
+    <w:multiLevelType w:val="multilevel"/>
+    <w:tmpl w:val="2897BD6B"/>
+    <w:lvl w:ilvl="0" w:tentative="0">
+      <w:start w:val="1"/>
+      <w:numFmt w:val="decimal"/>
+      <w:suff w:val="space"/>
+      <w:lvlText w:val="%1"/>
+      <w:lvlJc w:val="left"/>
+      <w:pPr>
+        <w:ind w:left="0" w:leftChars="0" w:firstLine="0" w:firstLineChars="0"/>
+      </w:pPr>
+      <w:rPr>
+        <w:rFonts w:hint="default"/>
+      </w:rPr>
+    </w:lvl>
+    <w:lvl w:ilvl="1" w:tentative="0">
+      <w:start w:val="1"/>
+      <w:numFmt w:val="decimal"/>
+      <w:suff w:val="space"/>
+      <w:lvlText w:val="%1.%2"/>
+      <w:lvlJc w:val="left"/>
+      <w:pPr>
+        <w:ind w:left="0" w:leftChars="0" w:firstLine="0" w:firstLineChars="0"/>
+      </w:pPr>
+      <w:rPr>
+        <w:rFonts w:hint="default"/>
+      </w:rPr>
+    </w:lvl>
+    <w:lvl w:ilvl="2" w:tentative="0">
+      <w:start w:val="1"/>
+      <w:numFmt w:val="decimal"/>
+      <w:suff w:val="space"/>
+      <w:lvlText w:val="%1.%2.%3"/>
+      <w:lvlJc w:val="left"/>
+      <w:pPr>
+        <w:ind w:left="0" w:leftChars="0" w:firstLine="0" w:firstLineChars="0"/>
+      </w:pPr>
+      <w:rPr>
+        <w:rFonts w:hint="default"/>
+      </w:rPr>
+    </w:lvl>
+    <w:lvl w:ilvl="3" w:tentative="0">
+      <w:start w:val="1"/>
+      <w:numFmt w:val="decimal"/>
+      <w:suff w:val="space"/>
+      <w:lvlText w:val="%1.%2.%3.%4"/>
+      <w:lvlJc w:val="left"/>
+      <w:pPr>
+        <w:ind w:left="0" w:leftChars="0" w:firstLine="0" w:firstLineChars="0"/>
+      </w:pPr>
+      <w:rPr>
+        <w:rFonts w:hint="default"/>
+      </w:rPr>
+    </w:lvl>
+    <w:lvl w:ilvl="4" w:tentative="0">
+      <w:start w:val="1"/>
+      <w:numFmt w:val="decimal"/>
+      <w:suff w:val="space"/>
+      <w:lvlText w:val="%1.%2.%3.%4.%5"/>
+      <w:lvlJc w:val="left"/>
+      <w:pPr>
+        <w:ind w:left="0" w:leftChars="0" w:firstLine="0" w:firstLineChars="0"/>
+      </w:pPr>
+      <w:rPr>
+        <w:rFonts w:hint="default"/>
+      </w:rPr>
+    </w:lvl>
+    <w:lvl w:ilvl="5" w:tentative="0">
+      <w:start w:val="1"/>
+      <w:numFmt w:val="decimal"/>
+      <w:suff w:val="space"/>
+      <w:lvlText w:val="%1.%2.%3.%4.%5.%6"/>
+      <w:lvlJc w:val="left"/>
+      <w:pPr>
+        <w:ind w:left="0" w:leftChars="0" w:firstLine="0" w:firstLineChars="0"/>
+      </w:pPr>
+      <w:rPr>
+        <w:rFonts w:hint="default"/>
+      </w:rPr>
+    </w:lvl>
+    <w:lvl w:ilvl="6" w:tentative="0">
+      <w:start w:val="1"/>
+      <w:numFmt w:val="decimal"/>
+      <w:suff w:val="space"/>
+      <w:lvlText w:val="%1.%2.%3.%4.%5.%6.%7"/>
+      <w:lvlJc w:val="left"/>
+      <w:pPr>
+        <w:ind w:left="0" w:leftChars="0" w:firstLine="0" w:firstLineChars="0"/>
+      </w:pPr>
+      <w:rPr>
+        <w:rFonts w:hint="default"/>
+      </w:rPr>
+    </w:lvl>
+    <w:lvl w:ilvl="7" w:tentative="0">
+      <w:start w:val="1"/>
+      <w:numFmt w:val="decimal"/>
+      <w:suff w:val="space"/>
+      <w:lvlText w:val="%1.%2.%3.%4.%5.%6.%7.%8"/>
+      <w:lvlJc w:val="left"/>
+      <w:pPr>
+        <w:ind w:left="0" w:leftChars="0" w:firstLine="0" w:firstLineChars="0"/>
+      </w:pPr>
+      <w:rPr>
+        <w:rFonts w:hint="default"/>
+      </w:rPr>
+    </w:lvl>
+    <w:lvl w:ilvl="8" w:tentative="0">
+      <w:start w:val="1"/>
+      <w:numFmt w:val="decimal"/>
+      <w:suff w:val="space"/>
+      <w:lvlText w:val="%1.%2.%3.%4.%5.%6.%7.%8.%9"/>
+      <w:lvlJc w:val="left"/>
+      <w:pPr>
+        <w:ind w:left="0" w:leftChars="0" w:firstLine="0" w:firstLineChars="0"/>
+      </w:pPr>
+      <w:rPr>
+        <w:rFonts w:hint="default"/>
+      </w:rPr>
+    </w:lvl>
+  </w:abstractNum>
   <w:num w:numId="1">
+    <w:abstractNumId w:val="1"/>
+  </w:num>
+  <w:num w:numId="2">
     <w:abstractNumId w:val="0"/>
   </w:num>
 </w:numbering>
@@ -5377,6 +7289,39 @@
     </w:tblPr>
   </w:style>
   <w:style w:type="paragraph" w:styleId="5">
+    <w:name w:val="footer"/>
+    <w:basedOn w:val="1"/>
+    <w:uiPriority w:val="0"/>
+    <w:pPr>
+      <w:tabs>
+        <w:tab w:val="center" w:pos="4153"/>
+        <w:tab w:val="right" w:pos="8306"/>
+      </w:tabs>
+      <w:snapToGrid w:val="0"/>
+      <w:jc w:val="left"/>
+    </w:pPr>
+    <w:rPr>
+      <w:sz w:val="18"/>
+      <w:szCs w:val="18"/>
+    </w:rPr>
+  </w:style>
+  <w:style w:type="paragraph" w:styleId="6">
+    <w:name w:val="header"/>
+    <w:basedOn w:val="1"/>
+    <w:uiPriority w:val="0"/>
+    <w:pPr>
+      <w:tabs>
+        <w:tab w:val="center" w:pos="4153"/>
+        <w:tab w:val="right" w:pos="8306"/>
+      </w:tabs>
+      <w:snapToGrid w:val="0"/>
+    </w:pPr>
+    <w:rPr>
+      <w:sz w:val="18"/>
+      <w:szCs w:val="18"/>
+    </w:rPr>
+  </w:style>
+  <w:style w:type="paragraph" w:styleId="7">
     <w:name w:val="Normal (Web)"/>
     <w:qFormat/>
     <w:uiPriority w:val="0"/>
@@ -5393,7 +7338,7 @@
       <w:lang w:val="en-US" w:eastAsia="zh-CN" w:bidi="ar"/>
     </w:rPr>
   </w:style>
-  <w:style w:type="character" w:styleId="6">
+  <w:style w:type="character" w:styleId="8">
     <w:name w:val="Strong"/>
     <w:basedOn w:val="3"/>
     <w:qFormat/>

</xml_diff>

<commit_message>
update report day 13/09/2024
</commit_message>
<xml_diff>
--- a/Report/Draft/Báo cáo tiếng việt.docx
+++ b/Report/Draft/Báo cáo tiếng việt.docx
@@ -1520,58 +1520,197 @@
         <w:suppressLineNumbers w:val="0"/>
         <w:jc w:val="both"/>
         <w:rPr>
-          <w:sz w:val="26"/>
-          <w:szCs w:val="26"/>
-          <w:highlight w:val="yellow"/>
-        </w:rPr>
-      </w:pPr>
-      <w:r>
-        <w:rPr>
-          <w:sz w:val="26"/>
-          <w:szCs w:val="26"/>
-          <w:highlight w:val="yellow"/>
-        </w:rPr>
-        <w:t>Trong bối cảnh hiện đại hóa toàn cầu, các nền tảng mạng xã hội đang ngày càng trở nên phổ biến, đi kèm với đó là những tác động tích cực và tiêu cực đáng kể. Trong đó, sự lan truyền nhanh chóng của tin tức giả trên mạng xã hội đã nổi lên như một vấn đề xã hội nghiêm trọng, khi những thông tin sai lệch được phát tán gây ra không ít hiểu lầm, thậm chí có thể dẫn đến những xung đột trên toàn cầu.</w:t>
-      </w:r>
-    </w:p>
-    <w:p>
-      <w:pPr>
-        <w:pStyle w:val="7"/>
-        <w:keepNext w:val="0"/>
-        <w:keepLines w:val="0"/>
-        <w:widowControl/>
-        <w:suppressLineNumbers w:val="0"/>
-        <w:jc w:val="both"/>
-        <w:rPr>
-          <w:sz w:val="26"/>
-          <w:szCs w:val="26"/>
-          <w:highlight w:val="yellow"/>
-        </w:rPr>
-      </w:pPr>
-      <w:r>
-        <w:rPr>
-          <w:sz w:val="26"/>
-          <w:szCs w:val="26"/>
-          <w:highlight w:val="yellow"/>
-        </w:rPr>
-        <w:t>Tại Việt Nam, trong những năm gần đây, nhiều tin tức giả đã gây xôn xao dư luận, điển hình như các tin liên quan đến dịch bệnh, tai nạn giao thông, những thông tin sai lệch trong đời sống, hay thậm chí cả những thông tin mang tính chất phản động về chính trị. Những loại tin tức giả này thường lan truyền nhanh chóng trong cộng đồng, gây hoang mang dư luận và ảnh hưởng đến đời sống của người dân. Vì vậy, việc nghiên cứu và phát hiện tin tức giả là một nhiệm vụ cần thiết nhằm hỗ trợ và duy trì sự ổn định của xã hội. Chính vì lẽ đó, chúng tôi đã chọn chủ đề này làm đối tượng nghiên cứu của mình.</w:t>
-      </w:r>
-    </w:p>
-    <w:p>
-      <w:pPr>
-        <w:pStyle w:val="7"/>
-        <w:keepNext w:val="0"/>
-        <w:keepLines w:val="0"/>
-        <w:widowControl/>
-        <w:suppressLineNumbers w:val="0"/>
-        <w:jc w:val="both"/>
-        <w:rPr>
-          <w:rFonts w:hint="default" w:ascii="Times New Roman" w:hAnsi="Times New Roman"/>
-          <w:b/>
-          <w:bCs/>
-          <w:sz w:val="28"/>
-          <w:szCs w:val="28"/>
-          <w:highlight w:val="yellow"/>
+          <w:rFonts w:hint="default"/>
+          <w:sz w:val="26"/>
+          <w:szCs w:val="26"/>
+          <w:highlight w:val="none"/>
+          <w:lang w:val="en-US"/>
+        </w:rPr>
+      </w:pPr>
+      <w:r>
+        <w:rPr>
+          <w:rFonts w:hint="default"/>
+          <w:sz w:val="26"/>
+          <w:szCs w:val="26"/>
+          <w:highlight w:val="none"/>
+          <w:lang w:val="en-US"/>
+        </w:rPr>
+        <w:t>Trong thời đại công nghệ thông tin đang phát triển, mạng xã hội đã trở thành công cụ đăng tải và tiếp nhận thông tin trong cuộc sống hàng ngày của hàng triệu người trên toàn thế giới. Các nền tảng như Facebook, Twitter,… mang lại nhiều giá trị tiện ích như là nơi cập nhật các thông tin hằng ngày từ các trang báo mạng; đồng thời là phương tiện để kết nối bạn bè, gia đình, đồng nghiệp;…Tuy nhiên, cùng với đó là rủi ro về việc lan truyền thông tin thiếu kiểm chứng, tin giả và tin đồn thất thiệt cũng tăng nhanh chóng, mang đến những tác động tiêu cực đến xã hội.</w:t>
+      </w:r>
+    </w:p>
+    <w:p>
+      <w:pPr>
+        <w:pStyle w:val="7"/>
+        <w:keepNext w:val="0"/>
+        <w:keepLines w:val="0"/>
+        <w:widowControl/>
+        <w:suppressLineNumbers w:val="0"/>
+        <w:jc w:val="both"/>
+        <w:rPr>
+          <w:rFonts w:hint="default" w:ascii="Times New Roman" w:hAnsi="Times New Roman" w:cs="Times New Roman"/>
+          <w:sz w:val="26"/>
+          <w:szCs w:val="26"/>
+          <w:highlight w:val="none"/>
+          <w:lang w:val="en-US"/>
+        </w:rPr>
+      </w:pPr>
+      <w:r>
+        <w:rPr>
+          <w:rFonts w:hint="default"/>
+          <w:sz w:val="26"/>
+          <w:szCs w:val="26"/>
+          <w:highlight w:val="none"/>
+          <w:lang w:val="en-US"/>
+        </w:rPr>
+        <w:t xml:space="preserve">Trên thế giới, những tin tức giả chưa được kiểm soát không chỉ truyền tải sai sự thật, gây hiểu lầm, hoang mang trong cộng đồng mà còn có khả năng gây ra những hậu quả nghiêm trọng như mâu thuẫn và xung đột. Các nghiên cứu cho thấy rằng tin giả thường lan truyền với tốc độ nhanh hơn rất nhiều so với tin tức chính xác, bởi nó được viết theo cấu trúc thu hút sự chú ý của người xem. Những thông tin sai lệch này không chỉ ảnh hưởng đến nhận thức của người </w:t>
+      </w:r>
+      <w:r>
+        <w:rPr>
+          <w:rFonts w:hint="default" w:ascii="Times New Roman" w:hAnsi="Times New Roman" w:cs="Times New Roman"/>
+          <w:sz w:val="26"/>
+          <w:szCs w:val="26"/>
+          <w:highlight w:val="none"/>
+          <w:lang w:val="en-US"/>
+        </w:rPr>
+        <w:t xml:space="preserve">đọc </w:t>
+      </w:r>
+      <w:r>
+        <w:rPr>
+          <w:rFonts w:hint="default" w:ascii="Times New Roman" w:hAnsi="Times New Roman" w:eastAsia="SimSun" w:cs="Times New Roman"/>
+          <w:sz w:val="26"/>
+          <w:szCs w:val="26"/>
+        </w:rPr>
+        <w:t xml:space="preserve">mà còn </w:t>
+      </w:r>
+      <w:r>
+        <w:rPr>
+          <w:rFonts w:hint="default" w:cs="Times New Roman"/>
+          <w:sz w:val="26"/>
+          <w:szCs w:val="26"/>
+          <w:lang w:val="en-US"/>
+        </w:rPr>
+        <w:t>gây khó khăn cho họ khi</w:t>
+      </w:r>
+      <w:r>
+        <w:rPr>
+          <w:rFonts w:hint="default" w:ascii="Times New Roman" w:hAnsi="Times New Roman" w:eastAsia="SimSun" w:cs="Times New Roman"/>
+          <w:sz w:val="26"/>
+          <w:szCs w:val="26"/>
+        </w:rPr>
+        <w:t xml:space="preserve"> </w:t>
+      </w:r>
+      <w:r>
+        <w:rPr>
+          <w:rFonts w:hint="default" w:cs="Times New Roman"/>
+          <w:sz w:val="26"/>
+          <w:szCs w:val="26"/>
+          <w:lang w:val="en-US"/>
+        </w:rPr>
+        <w:t xml:space="preserve">phải </w:t>
+      </w:r>
+      <w:r>
+        <w:rPr>
+          <w:rFonts w:hint="default" w:ascii="Times New Roman" w:hAnsi="Times New Roman" w:eastAsia="SimSun" w:cs="Times New Roman"/>
+          <w:sz w:val="26"/>
+          <w:szCs w:val="26"/>
+        </w:rPr>
+        <w:t>đưa ra quyết định trước các sự kiện xã hội</w:t>
+      </w:r>
+      <w:r>
+        <w:rPr>
+          <w:rFonts w:hint="default" w:cs="Times New Roman"/>
+          <w:sz w:val="26"/>
+          <w:szCs w:val="26"/>
+          <w:lang w:val="en-US"/>
+        </w:rPr>
+        <w:t xml:space="preserve"> quan trọng.</w:t>
+      </w:r>
+    </w:p>
+    <w:p>
+      <w:pPr>
+        <w:pStyle w:val="7"/>
+        <w:keepNext w:val="0"/>
+        <w:keepLines w:val="0"/>
+        <w:widowControl/>
+        <w:suppressLineNumbers w:val="0"/>
+        <w:jc w:val="both"/>
+        <w:rPr>
+          <w:rFonts w:hint="default"/>
+          <w:sz w:val="26"/>
+          <w:szCs w:val="26"/>
+          <w:highlight w:val="none"/>
+          <w:lang w:val="en-US"/>
+        </w:rPr>
+      </w:pPr>
+      <w:r>
+        <w:rPr>
+          <w:rFonts w:hint="default"/>
+          <w:sz w:val="26"/>
+          <w:szCs w:val="26"/>
+          <w:highlight w:val="none"/>
+          <w:lang w:val="en-US"/>
+        </w:rPr>
+        <w:t>Tại Việt Nam, tin giả cũng đã ngày càng trở nên phổ biến, từ những thông tin sai lệch về dịch bệnh như COVID-19, cho đến các tin đồn về những vụ tai nạn giao thông nghiêm trọng hay những vụ án giật gân, lôi kéo sự chú ý của công chúng. Ngoài ra, tin giả còn xuất hiện trong các lĩnh vực nhạy cảm hơn như chính trị, với những nội dung có tính chất gây chia rẽ, làm xáo trộn lòng tin của người dân vào chính phủ và các cơ quan chức năng. Những loại tin tức này có thể tác động trực tiếp đến tâm lý người dân, gây ra sự bất ổn trong xã hội Việt Nam.</w:t>
+      </w:r>
+    </w:p>
+    <w:p>
+      <w:pPr>
+        <w:pStyle w:val="7"/>
+        <w:keepNext w:val="0"/>
+        <w:keepLines w:val="0"/>
+        <w:widowControl/>
+        <w:suppressLineNumbers w:val="0"/>
+        <w:jc w:val="both"/>
+        <w:rPr>
+          <w:rFonts w:hint="default"/>
+          <w:sz w:val="26"/>
+          <w:szCs w:val="26"/>
+          <w:highlight w:val="none"/>
+          <w:lang w:val="en-US"/>
+        </w:rPr>
+      </w:pPr>
+      <w:r>
+        <w:rPr>
+          <w:rFonts w:hint="default"/>
+          <w:sz w:val="26"/>
+          <w:szCs w:val="26"/>
+          <w:highlight w:val="none"/>
+          <w:lang w:val="en-US"/>
+        </w:rPr>
+        <w:t xml:space="preserve">Nhận thấy vấn đề phân tích và phát hiện tin giả là một nhiệm vụ cấp bách và cần thiết để hỗ trợ duy trì sự ổn định của xã hội. Do đó, chúng tôi mong muốn kết hợp những tiến bộ trong lĩnh vực xử lý ngôn ngữ tự nhiên </w:t>
+      </w:r>
+      <w:r>
+        <w:rPr>
+          <w:sz w:val="26"/>
+          <w:szCs w:val="26"/>
+          <w:highlight w:val="none"/>
+        </w:rPr>
+        <w:t>(NLP)</w:t>
+      </w:r>
+      <w:r>
+        <w:rPr>
+          <w:rFonts w:hint="default"/>
+          <w:sz w:val="26"/>
+          <w:szCs w:val="26"/>
+          <w:highlight w:val="none"/>
+          <w:lang w:val="en-US"/>
+        </w:rPr>
+        <w:t xml:space="preserve"> và khai thác dữ liệu để tạo ra các giải pháp hiệu quả trong nhiệm vụ phát hiện tin giả và đóng góp cho cộng đồng.</w:t>
+      </w:r>
+    </w:p>
+    <w:p>
+      <w:pPr>
+        <w:pStyle w:val="7"/>
+        <w:keepNext w:val="0"/>
+        <w:keepLines w:val="0"/>
+        <w:widowControl/>
+        <w:suppressLineNumbers w:val="0"/>
+        <w:jc w:val="both"/>
+        <w:rPr>
+          <w:rFonts w:hint="default"/>
+          <w:sz w:val="26"/>
+          <w:szCs w:val="26"/>
+          <w:highlight w:val="none"/>
           <w:lang w:val="en-US"/>
         </w:rPr>
       </w:pPr>
@@ -1617,27 +1756,71 @@
           <w:szCs w:val="26"/>
           <w:highlight w:val="yellow"/>
         </w:rPr>
-        <w:t xml:space="preserve"> truyền thống thường dựa vào xử lý dữ liệu tuần tự, điều này có thể gây hạ</w:t>
-      </w:r>
-      <w:bookmarkStart w:id="0" w:name="_GoBack"/>
-      <w:bookmarkEnd w:id="0"/>
-      <w:r>
-        <w:rPr>
-          <w:sz w:val="26"/>
-          <w:szCs w:val="26"/>
-          <w:highlight w:val="yellow"/>
-        </w:rPr>
-        <w:t>n chế khi đối mặt với các nhiệm vụ ngôn ngữ phức tạp.</w:t>
-      </w:r>
-      <w:r>
-        <w:rPr>
-          <w:rFonts w:hint="default"/>
-          <w:sz w:val="26"/>
-          <w:szCs w:val="26"/>
-          <w:highlight w:val="yellow"/>
-          <w:lang w:val="en-US"/>
-        </w:rPr>
-        <w:t xml:space="preserve"> Sau đó, sự ra đời của một kiến trúc mới là Transformers đã cách mạng hóa NLP bằng cách sử dụng các cơ chế chú ý, cho phép xử lý ngữ cảnh và các mối quan hệ trong văn bản một cách hiệu quả hơn. Những lợi thế này giúp Transformers hoạt động tốt hơn trong việc hiểu rõ ngôn ngữ và ngữ cảnh của văn bản, từ đó giải quyết tốt các nhiệm vụ phân loại văn bản ví dụ như phát hiện tin tức giả.</w:t>
+        <w:t xml:space="preserve"> truyền thống thường dựa vào xử lý dữ liệu tuần tự, điều này có thể gây hạn chế khi đối mặt với các nhiệm vụ ngôn ngữ phức tạp.</w:t>
+      </w:r>
+      <w:r>
+        <w:rPr>
+          <w:rFonts w:hint="default"/>
+          <w:sz w:val="26"/>
+          <w:szCs w:val="26"/>
+          <w:highlight w:val="yellow"/>
+          <w:lang w:val="en-US"/>
+        </w:rPr>
+        <w:t xml:space="preserve"> Sau đó, sự ra đời của một kiến trúc mới là Transformers đã cách mạng hóa NLP bằng cách sử dụng các cơ chế chú ý, cho phép xử lý ngữ cảnh và các mối quan hệ trong văn bản một cách hiệu quả hơn. </w:t>
+      </w:r>
+    </w:p>
+    <w:p>
+      <w:pPr>
+        <w:pStyle w:val="7"/>
+        <w:keepNext w:val="0"/>
+        <w:keepLines w:val="0"/>
+        <w:widowControl/>
+        <w:suppressLineNumbers w:val="0"/>
+        <w:jc w:val="both"/>
+        <w:rPr>
+          <w:rFonts w:hint="default"/>
+          <w:sz w:val="26"/>
+          <w:szCs w:val="26"/>
+          <w:highlight w:val="none"/>
+          <w:lang w:val="en-US"/>
+        </w:rPr>
+      </w:pPr>
+      <w:r>
+        <w:rPr>
+          <w:rFonts w:hint="default"/>
+          <w:sz w:val="26"/>
+          <w:szCs w:val="26"/>
+          <w:highlight w:val="none"/>
+          <w:lang w:val="en-US"/>
+        </w:rPr>
+        <w:t>Transformer là một trong những kiến trúc tiên tiến trong lĩnh vực xử lý ngôn ngữ tự nhiên (NLP), các mô hình điển hình như BERT, RoBERTa, và PhoBERT đã chứng minh hiệu suất vượt trội trong việc xử lý các nhiệm vụ ngôn ngữ tự nhiên, nhờ vào khả năng phân tích và hiểu ngữ nghĩa của văn bản một cách toàn diện và hiệu quả. Khả năng này đặc biệt quan trọng trong việc phát hiện tin giả, khi mà các mô hình truyền thống thường gặp khó khăn trong việc xử lý những ngữ cảnh phức tạp và đa dạng của ngôn ngữ.</w:t>
+      </w:r>
+    </w:p>
+    <w:p>
+      <w:pPr>
+        <w:pStyle w:val="7"/>
+        <w:keepNext w:val="0"/>
+        <w:keepLines w:val="0"/>
+        <w:widowControl/>
+        <w:suppressLineNumbers w:val="0"/>
+        <w:jc w:val="both"/>
+        <w:rPr>
+          <w:rFonts w:hint="default"/>
+          <w:sz w:val="26"/>
+          <w:szCs w:val="26"/>
+          <w:highlight w:val="none"/>
+          <w:lang w:val="en-US"/>
+        </w:rPr>
+      </w:pPr>
+      <w:r>
+        <w:rPr>
+          <w:rFonts w:hint="default"/>
+          <w:sz w:val="26"/>
+          <w:szCs w:val="26"/>
+          <w:highlight w:val="none"/>
+          <w:lang w:val="en-US"/>
+        </w:rPr>
+        <w:t>Chính vì vậy, chúng tôi quyết định chọn đề tài "Sử dụng các mô hình Transformer để phân tích và phát hiện tin giả bằng tiếng Việt". Thông qua nghiên cứu này, chúng tôi kỳ vọng sẽ phát triển một giải pháp hiệu quả, góp phần vào việc giảm thiểu tác động của tin giả trong xã hội. Chúng tôi hy vọng rằng nghiên cứu này sẽ có những đóng góp hữu ích trong việc phát hiện và ngăn chặn tin giả tại Việt Nam.</w:t>
       </w:r>
     </w:p>
     <w:p>
@@ -1669,6 +1852,257 @@
     </w:p>
     <w:p>
       <w:pPr>
+        <w:pStyle w:val="7"/>
+        <w:keepNext w:val="0"/>
+        <w:keepLines w:val="0"/>
+        <w:widowControl/>
+        <w:suppressLineNumbers w:val="0"/>
+        <w:jc w:val="both"/>
+        <w:rPr>
+          <w:rFonts w:hint="default"/>
+          <w:sz w:val="26"/>
+          <w:szCs w:val="26"/>
+          <w:highlight w:val="yellow"/>
+        </w:rPr>
+      </w:pPr>
+      <w:r>
+        <w:rPr>
+          <w:rFonts w:hint="default" w:ascii="Times New Roman" w:hAnsi="Times New Roman" w:eastAsia="SimSun" w:cs="Times New Roman"/>
+          <w:sz w:val="26"/>
+          <w:szCs w:val="26"/>
+        </w:rPr>
+        <w:t xml:space="preserve">Với bối cảnh tin giả đang lan rộng và </w:t>
+      </w:r>
+      <w:r>
+        <w:rPr>
+          <w:rFonts w:hint="default" w:cs="Times New Roman"/>
+          <w:sz w:val="26"/>
+          <w:szCs w:val="26"/>
+          <w:lang w:val="en-US"/>
+        </w:rPr>
+        <w:t>ngày càng phức tạp như trên</w:t>
+      </w:r>
+      <w:r>
+        <w:rPr>
+          <w:rFonts w:hint="default" w:ascii="Times New Roman" w:hAnsi="Times New Roman" w:eastAsia="SimSun" w:cs="Times New Roman"/>
+          <w:sz w:val="26"/>
+          <w:szCs w:val="26"/>
+        </w:rPr>
+        <w:t xml:space="preserve">, việc nghiên cứu các giải pháp công nghệ để phát hiện và ngăn chặn thông tin sai lệch là vô cùng cần thiết. Chính vì vậy, </w:t>
+      </w:r>
+      <w:r>
+        <w:rPr>
+          <w:rFonts w:hint="default" w:cs="Times New Roman"/>
+          <w:sz w:val="26"/>
+          <w:szCs w:val="26"/>
+          <w:highlight w:val="yellow"/>
+          <w:lang w:val="en-US"/>
+        </w:rPr>
+        <w:t>trong nghiên cứu này</w:t>
+      </w:r>
+      <w:r>
+        <w:rPr>
+          <w:rFonts w:hint="default" w:ascii="Times New Roman" w:hAnsi="Times New Roman" w:eastAsia="SimSun" w:cs="Times New Roman"/>
+          <w:sz w:val="26"/>
+          <w:szCs w:val="26"/>
+          <w:highlight w:val="yellow"/>
+        </w:rPr>
+        <w:t xml:space="preserve"> </w:t>
+      </w:r>
+      <w:r>
+        <w:rPr>
+          <w:rFonts w:hint="default"/>
+          <w:sz w:val="26"/>
+          <w:szCs w:val="26"/>
+          <w:highlight w:val="yellow"/>
+        </w:rPr>
+        <w:t xml:space="preserve">chúng tôi tập trung vào việc tận dụng các mô hình Transformer là BERT và các biến thể để phát hiện tin tức giả, đặc biệt là sử dụng PhoBERT - một biến thể được thiết kế dành riêng cho ngôn ngữ tiếng Việt. </w:t>
+      </w:r>
+    </w:p>
+    <w:p>
+      <w:pPr>
+        <w:pStyle w:val="7"/>
+        <w:keepNext w:val="0"/>
+        <w:keepLines w:val="0"/>
+        <w:widowControl/>
+        <w:suppressLineNumbers w:val="0"/>
+        <w:jc w:val="both"/>
+        <w:rPr>
+          <w:sz w:val="26"/>
+          <w:szCs w:val="26"/>
+        </w:rPr>
+      </w:pPr>
+      <w:r>
+        <w:rPr>
+          <w:sz w:val="26"/>
+          <w:szCs w:val="26"/>
+          <w:highlight w:val="yellow"/>
+        </w:rPr>
+        <w:t xml:space="preserve">Bằng cách khai thác sức mạnh của PhoBERT, chúng tôi hy vọng sẽ cải thiện độ chính xác và hiệu quả trong việc phát hiện tin tức giả tiếng Việt. Tuy nhiên, chúng tôi đang đối mặt với những thách thức lớn do thiếu hụt các bộ dữ liệu quy mô lớn chứa cả tin thật và tin giả tiếng Việt. Để khắc phục điều này, </w:t>
+      </w:r>
+      <w:r>
+        <w:rPr>
+          <w:rFonts w:hint="default"/>
+          <w:sz w:val="26"/>
+          <w:szCs w:val="26"/>
+          <w:lang w:val="en-US"/>
+        </w:rPr>
+        <w:t>chúng tôi sẽ thu thập</w:t>
+      </w:r>
+      <w:r>
+        <w:rPr>
+          <w:sz w:val="26"/>
+          <w:szCs w:val="26"/>
+        </w:rPr>
+        <w:t xml:space="preserve"> một bộ dữ liệu </w:t>
+      </w:r>
+      <w:r>
+        <w:rPr>
+          <w:rFonts w:hint="default"/>
+          <w:sz w:val="26"/>
+          <w:szCs w:val="26"/>
+          <w:lang w:val="en-US"/>
+        </w:rPr>
+        <w:t>mới</w:t>
+      </w:r>
+      <w:r>
+        <w:rPr>
+          <w:sz w:val="26"/>
+          <w:szCs w:val="26"/>
+        </w:rPr>
+        <w:t xml:space="preserve"> về tin giả bằng tiếng Việt </w:t>
+      </w:r>
+      <w:r>
+        <w:rPr>
+          <w:rFonts w:hint="default"/>
+          <w:sz w:val="26"/>
+          <w:szCs w:val="26"/>
+          <w:lang w:val="en-US"/>
+        </w:rPr>
+        <w:t>trong năm 2024</w:t>
+      </w:r>
+      <w:r>
+        <w:rPr>
+          <w:sz w:val="26"/>
+          <w:szCs w:val="26"/>
+        </w:rPr>
+        <w:t xml:space="preserve">. Bộ dữ liệu </w:t>
+      </w:r>
+      <w:r>
+        <w:rPr>
+          <w:rFonts w:hint="default"/>
+          <w:sz w:val="26"/>
+          <w:szCs w:val="26"/>
+          <w:lang w:val="en-US"/>
+        </w:rPr>
+        <w:t xml:space="preserve">gồm các thông tin về nhiều lĩnh vực </w:t>
+      </w:r>
+      <w:r>
+        <w:rPr>
+          <w:sz w:val="26"/>
+          <w:szCs w:val="26"/>
+        </w:rPr>
+        <w:t>được thu thập từ nhiều nguồn khác nhau, bao gồm các nền tảng mạng xã hội, các trang tin tức và các nguồn thông tin trực tuyến đáng tin cậy. Điều này giúp đảm bảo rằng dữ liệu dùng để huấn luyện mô hình có độ phong phú và chính xác cao, hỗ trợ quá trình phân tích và phát hiện tin giả một cách hiệu quả nhất.</w:t>
+      </w:r>
+    </w:p>
+    <w:p>
+      <w:pPr>
+        <w:pStyle w:val="7"/>
+        <w:keepNext w:val="0"/>
+        <w:keepLines w:val="0"/>
+        <w:widowControl/>
+        <w:suppressLineNumbers w:val="0"/>
+        <w:jc w:val="both"/>
+        <w:rPr>
+          <w:sz w:val="26"/>
+          <w:szCs w:val="26"/>
+        </w:rPr>
+      </w:pPr>
+      <w:r>
+        <w:rPr>
+          <w:rFonts w:hint="default"/>
+          <w:sz w:val="26"/>
+          <w:szCs w:val="26"/>
+          <w:lang w:val="en-US"/>
+        </w:rPr>
+        <w:t>Cuối cùng thông qua bộ dữ liệu đã thu được, chúng tôi</w:t>
+      </w:r>
+      <w:r>
+        <w:rPr>
+          <w:sz w:val="26"/>
+          <w:szCs w:val="26"/>
+        </w:rPr>
+        <w:t xml:space="preserve"> áp dụng các kỹ thuật xử lý ngôn ngữ tự nhiên (NLP)</w:t>
+      </w:r>
+      <w:r>
+        <w:rPr>
+          <w:rFonts w:hint="default"/>
+          <w:sz w:val="26"/>
+          <w:szCs w:val="26"/>
+          <w:lang w:val="en-US"/>
+        </w:rPr>
+        <w:t xml:space="preserve"> và các chọn mô hình Transformer phù hợp để thử nghiệm, sau đó đánh giá và so sánh mức độ hiểu quả của các mô hình với nhau nhằm </w:t>
+      </w:r>
+      <w:r>
+        <w:rPr>
+          <w:sz w:val="26"/>
+          <w:szCs w:val="26"/>
+        </w:rPr>
+        <w:t>xác định mô hình nào tối ưu nhất cho nhiệm vụ phát hiện tin giả trong bối cảnh ngôn ngữ tiếng Việt. Mỗi mô hình đều có những đặc điểm riêng, và việc phân tích kỹ lưỡng hiệu suất của chúng sẽ giúp lựa chọn mô hình phù hợp nhất cho bài toán.</w:t>
+      </w:r>
+    </w:p>
+    <w:p>
+      <w:pPr>
+        <w:pStyle w:val="7"/>
+        <w:keepNext w:val="0"/>
+        <w:keepLines w:val="0"/>
+        <w:widowControl/>
+        <w:suppressLineNumbers w:val="0"/>
+        <w:jc w:val="both"/>
+        <w:rPr>
+          <w:rFonts w:hint="default"/>
+          <w:sz w:val="26"/>
+          <w:szCs w:val="26"/>
+          <w:lang w:val="en-US"/>
+        </w:rPr>
+      </w:pPr>
+      <w:r>
+        <w:rPr>
+          <w:rFonts w:hint="default"/>
+          <w:sz w:val="26"/>
+          <w:szCs w:val="26"/>
+          <w:highlight w:val="yellow"/>
+        </w:rPr>
+        <w:t>Mục tiêu của chúng tôi là phát triển một hệ thống hiệu quả nhằm xác định tin tức giả mạo trên các nền tảng truyền thông xã hội, đặc biệt là Facebook - nền tảng mạng xã hội phổ biến nhất tại Việt Nam</w:t>
+      </w:r>
+      <w:r>
+        <w:rPr>
+          <w:rFonts w:hint="default"/>
+          <w:sz w:val="26"/>
+          <w:szCs w:val="26"/>
+          <w:highlight w:val="yellow"/>
+          <w:lang w:val="en-US"/>
+        </w:rPr>
+        <w:t xml:space="preserve"> cũng như đóng góp thêm về dữ liệu để phát triển các nghiên cứu sau này.</w:t>
+      </w:r>
+    </w:p>
+    <w:p>
+      <w:pPr>
+        <w:rPr>
+          <w:sz w:val="26"/>
+          <w:szCs w:val="26"/>
+        </w:rPr>
+      </w:pPr>
+      <w:r>
+        <w:rPr>
+          <w:sz w:val="26"/>
+          <w:szCs w:val="26"/>
+        </w:rPr>
+        <w:br w:type="page"/>
+      </w:r>
+    </w:p>
+    <w:p>
+      <w:pPr>
         <w:numPr>
           <w:ilvl w:val="1"/>
           <w:numId w:val="1"/>
@@ -1693,211 +2127,8 @@
         </w:rPr>
         <w:t>Cấu trúc</w:t>
       </w:r>
-    </w:p>
-    <w:p>
-      <w:pPr>
-        <w:numPr>
-          <w:numId w:val="0"/>
-        </w:numPr>
-        <w:ind w:leftChars="0"/>
-        <w:rPr>
-          <w:rFonts w:hint="default" w:ascii="Times New Roman" w:hAnsi="Times New Roman"/>
-          <w:b/>
-          <w:bCs/>
-          <w:sz w:val="28"/>
-          <w:szCs w:val="28"/>
-          <w:lang w:val="en-US"/>
-        </w:rPr>
-      </w:pPr>
-    </w:p>
-    <w:p>
-      <w:pPr>
-        <w:numPr>
-          <w:ilvl w:val="1"/>
-          <w:numId w:val="1"/>
-        </w:numPr>
-        <w:rPr>
-          <w:rFonts w:hint="default" w:ascii="Times New Roman" w:hAnsi="Times New Roman"/>
-          <w:b/>
-          <w:bCs/>
-          <w:sz w:val="28"/>
-          <w:szCs w:val="28"/>
-          <w:lang w:val="en-US"/>
-        </w:rPr>
-      </w:pPr>
-      <w:r>
-        <w:rPr>
-          <w:rFonts w:hint="default" w:ascii="Times New Roman" w:hAnsi="Times New Roman"/>
-          <w:b/>
-          <w:bCs/>
-          <w:sz w:val="28"/>
-          <w:szCs w:val="28"/>
-          <w:lang w:val="en-US"/>
-        </w:rPr>
-        <w:br w:type="page"/>
-      </w:r>
-    </w:p>
-    <w:p>
-      <w:pPr>
-        <w:keepNext w:val="0"/>
-        <w:keepLines w:val="0"/>
-        <w:pageBreakBefore w:val="0"/>
-        <w:widowControl/>
-        <w:kinsoku/>
-        <w:wordWrap/>
-        <w:overflowPunct/>
-        <w:topLinePunct w:val="0"/>
-        <w:autoSpaceDE/>
-        <w:autoSpaceDN/>
-        <w:bidi w:val="0"/>
-        <w:adjustRightInd/>
-        <w:snapToGrid/>
-        <w:spacing w:line="300" w:lineRule="auto"/>
-        <w:jc w:val="center"/>
-        <w:textAlignment w:val="auto"/>
-        <w:rPr>
-          <w:rFonts w:hint="default" w:ascii="Times New Roman" w:hAnsi="Times New Roman"/>
-          <w:b w:val="0"/>
-          <w:bCs w:val="0"/>
-          <w:sz w:val="32"/>
-          <w:szCs w:val="32"/>
-          <w:lang w:val="en-US"/>
-        </w:rPr>
-      </w:pPr>
-      <w:r>
-        <w:rPr>
-          <w:rFonts w:hint="default" w:ascii="Times New Roman" w:hAnsi="Times New Roman"/>
-          <w:b/>
-          <w:bCs/>
-          <w:sz w:val="32"/>
-          <w:szCs w:val="32"/>
-          <w:lang w:val="en-US"/>
-        </w:rPr>
-        <w:t>1. Introduction</w:t>
-      </w:r>
-    </w:p>
-    <w:p>
-      <w:pPr>
-        <w:pStyle w:val="7"/>
-        <w:keepNext w:val="0"/>
-        <w:keepLines w:val="0"/>
-        <w:widowControl/>
-        <w:suppressLineNumbers w:val="0"/>
-        <w:jc w:val="both"/>
-        <w:rPr>
-          <w:sz w:val="26"/>
-          <w:szCs w:val="26"/>
-        </w:rPr>
-      </w:pPr>
-      <w:r>
-        <w:rPr>
-          <w:sz w:val="26"/>
-          <w:szCs w:val="26"/>
-        </w:rPr>
-        <w:t>Trong bối cảnh hiện đại hóa toàn cầu, các nền tảng mạng xã hội đang ngày càng trở nên phổ biến, đi kèm với đó là những tác động tích cực và tiêu cực đáng kể. Trong đó, sự lan truyền nhanh chóng của tin tức giả trên mạng xã hội đã nổi lên như một vấn đề xã hội nghiêm trọng, khi những thông tin sai lệch được phát tán gây ra không ít hiểu lầm, thậm chí có thể dẫn đến những xung đột trên toàn cầu.</w:t>
-      </w:r>
-    </w:p>
-    <w:p>
-      <w:pPr>
-        <w:pStyle w:val="7"/>
-        <w:keepNext w:val="0"/>
-        <w:keepLines w:val="0"/>
-        <w:widowControl/>
-        <w:suppressLineNumbers w:val="0"/>
-        <w:jc w:val="both"/>
-        <w:rPr>
-          <w:sz w:val="26"/>
-          <w:szCs w:val="26"/>
-        </w:rPr>
-      </w:pPr>
-      <w:r>
-        <w:rPr>
-          <w:sz w:val="26"/>
-          <w:szCs w:val="26"/>
-        </w:rPr>
-        <w:t>Tại Việt Nam, trong những năm gần đây, nhiều tin tức giả đã gây xôn xao dư luận, điển hình như các tin liên quan đến dịch bệnh, tai nạn giao thông, những thông tin sai lệch trong đời sống, hay thậm chí cả những thông tin mang tính chất phản động về chính trị. Những loại tin tức giả này thường lan truyền nhanh chóng trong cộng đồng, gây hoang mang dư luận và ảnh hưởng đến đời sống của người dân. Vì vậy, việc nghiên cứu và phát hiện tin tức giả là một nhiệm vụ cần thiết nhằm hỗ trợ và duy trì sự ổn định của xã hội. Chính vì lẽ đó, chúng tôi đã chọn chủ đề này làm đối tượng nghiên cứu của mình.</w:t>
-      </w:r>
-    </w:p>
-    <w:p>
-      <w:pPr>
-        <w:pStyle w:val="7"/>
-        <w:keepNext w:val="0"/>
-        <w:keepLines w:val="0"/>
-        <w:widowControl/>
-        <w:suppressLineNumbers w:val="0"/>
-        <w:jc w:val="both"/>
-        <w:rPr>
-          <w:sz w:val="26"/>
-          <w:szCs w:val="26"/>
-        </w:rPr>
-      </w:pPr>
-      <w:r>
-        <w:rPr>
-          <w:sz w:val="26"/>
-          <w:szCs w:val="26"/>
-        </w:rPr>
-        <w:t>Trong những năm gần đây, deep learning đã được công nhận là một công cụ mạnh mẽ trong lĩnh vực trí tuệ nhân tạo, đặc biệt là trong xử lý ngôn ngữ tự nhiên (NLP). Tuy nhiên, các mô hình deep learning truyền thống thường dựa vào xử lý dữ liệu tuần tự, điều này có thể gây hạn chế khi đối mặt với các nhiệm vụ ngôn ngữ phức tạp.</w:t>
-      </w:r>
-      <w:r>
-        <w:rPr>
-          <w:rFonts w:hint="default"/>
-          <w:sz w:val="26"/>
-          <w:szCs w:val="26"/>
-          <w:lang w:val="en-US"/>
-        </w:rPr>
-        <w:t xml:space="preserve"> Sau đó, sự ra đời của một kiến trúc mới là Transformers đã cách mạng hóa NLP bằng cách sử dụng các cơ chế chú ý, cho phép xử lý ngữ cảnh và các mối quan hệ trong văn bản một cách hiệu quả hơn. Những lợi thế này giúp Transformers hoạt động tốt hơn trong việc hiểu rõ ngôn ngữ và ngữ cảnh của văn bản, từ đó giải quyết tốt các nhiệm vụ phân loại văn bản ví dụ như phát hiện tin tức giả.</w:t>
-      </w:r>
-    </w:p>
-    <w:p>
-      <w:pPr>
-        <w:pStyle w:val="7"/>
-        <w:keepNext w:val="0"/>
-        <w:keepLines w:val="0"/>
-        <w:widowControl/>
-        <w:suppressLineNumbers w:val="0"/>
-        <w:jc w:val="both"/>
-        <w:rPr>
-          <w:rFonts w:hint="default"/>
-          <w:sz w:val="26"/>
-          <w:szCs w:val="26"/>
-        </w:rPr>
-      </w:pPr>
-      <w:r>
-        <w:rPr>
-          <w:sz w:val="26"/>
-          <w:szCs w:val="26"/>
-        </w:rPr>
-        <w:t xml:space="preserve">Trong nghiên cứu này, </w:t>
-      </w:r>
-      <w:r>
-        <w:rPr>
-          <w:rFonts w:hint="default"/>
-          <w:sz w:val="26"/>
-          <w:szCs w:val="26"/>
-        </w:rPr>
-        <w:t>chúng tôi tập trung vào việc tận dụng các mô hình Transformer là BERT và các biến thể để phát hiện tin tức giả, đặc biệt là sử dụng PhoBERT - một biến thể được thiết kế dành riêng cho ngôn ngữ tiếng Việt. Mục tiêu của chúng tôi là phát triển một hệ thống hiệu quả nhằm xác định tin tức giả mạo trên các nền tảng truyền thông xã hội, đặc biệt là Facebook - nền tảng mạng xã hội phổ biến nhất tại Việt Nam.</w:t>
-      </w:r>
-    </w:p>
-    <w:p>
-      <w:pPr>
-        <w:pStyle w:val="7"/>
-        <w:keepNext w:val="0"/>
-        <w:keepLines w:val="0"/>
-        <w:widowControl/>
-        <w:suppressLineNumbers w:val="0"/>
-        <w:jc w:val="both"/>
-        <w:rPr>
-          <w:sz w:val="26"/>
-          <w:szCs w:val="26"/>
-        </w:rPr>
-      </w:pPr>
-      <w:r>
-        <w:rPr>
-          <w:sz w:val="26"/>
-          <w:szCs w:val="26"/>
-        </w:rPr>
-        <w:t>Bằng cách khai thác sức mạnh của PhoBERT, chúng tôi hy vọng sẽ cải thiện độ chính xác và hiệu quả trong việc phát hiện tin tức giả tiếng Việt. Tuy nhiên, chúng tôi đang đối mặt với những thách thức lớn do thiếu hụt các bộ dữ liệu quy mô lớn chứa cả tin thật và tin giả tiếng Việt. Để khắc phục điều này, chúng tôi đã tiến hành thu thập dữ liệu từ các trang Facebook chính thống của các cơ quan báo chí tại Việt Nam và các nguồn dữ liệu giả từ các trang mạo danh, các nguồn chống đối và các trang tin sai lệch, bao gồm nhiều lĩnh vực từ đời sống xã hội đến chính trị. Để thực hiện công việc này, chúng tôi đã sử dụng các công cụ khác nhau, bao gồm Selenium để thu thập dữ liệu, sau đó tiến hành xử lý dữ liệu thông qua các bước làm sạch và mã hóa.</w:t>
-      </w:r>
+      <w:bookmarkStart w:id="0" w:name="_GoBack"/>
+      <w:bookmarkEnd w:id="0"/>
     </w:p>
     <w:p>
       <w:pPr>

</xml_diff>